<commit_message>
Den History Plot nochmal etwas überarbeitet (Werte innerhalb der Marker, timelines) und den Bericht skizzenhaft zusammengeschustert. Braucht aber noch Überarbeitung
</commit_message>
<xml_diff>
--- a/Informationsvisualisierung_Projektbericht.docx
+++ b/Informationsvisualisierung_Projektbericht.docx
@@ -25,6 +25,15 @@
           <w:lang w:val="de-DE"/>
         </w:rPr>
       </w:pPr>
+    </w:p>
+    <w:p>
+      <w:pPr>
+        <w:pStyle w:val="Untertitel"/>
+        <w:jc w:val="center"/>
+        <w:rPr>
+          <w:lang w:val="de-DE"/>
+        </w:rPr>
+      </w:pPr>
       <w:r>
         <w:rPr>
           <w:lang w:val="de-DE"/>
@@ -43,6 +52,99 @@
         </w:rPr>
         <w:t>: Arzt-Patienten Gespräch</w:t>
       </w:r>
+      <w:bookmarkStart w:id="0" w:name="_GoBack"/>
+      <w:bookmarkEnd w:id="0"/>
+    </w:p>
+    <w:p>
+      <w:pPr>
+        <w:rPr>
+          <w:lang w:val="de-DE"/>
+        </w:rPr>
+      </w:pPr>
+    </w:p>
+    <w:p>
+      <w:pPr>
+        <w:rPr>
+          <w:lang w:val="de-DE"/>
+        </w:rPr>
+      </w:pPr>
+    </w:p>
+    <w:p>
+      <w:pPr>
+        <w:rPr>
+          <w:lang w:val="de-DE"/>
+        </w:rPr>
+      </w:pPr>
+    </w:p>
+    <w:p>
+      <w:pPr>
+        <w:jc w:val="center"/>
+        <w:rPr>
+          <w:lang w:val="de-DE"/>
+        </w:rPr>
+      </w:pPr>
+      <w:r>
+        <w:rPr>
+          <w:lang w:val="de-DE"/>
+        </w:rPr>
+        <w:t>Gruppenmitglieder:</w:t>
+      </w:r>
+    </w:p>
+    <w:p>
+      <w:pPr>
+        <w:jc w:val="center"/>
+        <w:rPr>
+          <w:lang w:val="de-DE"/>
+        </w:rPr>
+      </w:pPr>
+      <w:r>
+        <w:rPr>
+          <w:lang w:val="de-DE"/>
+        </w:rPr>
+        <w:t>Lars Schnell</w:t>
+      </w:r>
+    </w:p>
+    <w:p>
+      <w:pPr>
+        <w:jc w:val="center"/>
+        <w:rPr>
+          <w:lang w:val="de-DE"/>
+        </w:rPr>
+      </w:pPr>
+      <w:r>
+        <w:rPr>
+          <w:lang w:val="de-DE"/>
+        </w:rPr>
+        <w:t>Benedikt Mayer</w:t>
+      </w:r>
+    </w:p>
+    <w:p>
+      <w:pPr>
+        <w:rPr>
+          <w:lang w:val="de-DE"/>
+        </w:rPr>
+      </w:pPr>
+    </w:p>
+    <w:p>
+      <w:pPr>
+        <w:rPr>
+          <w:lang w:val="de-DE"/>
+        </w:rPr>
+      </w:pPr>
+    </w:p>
+    <w:p>
+      <w:pPr>
+        <w:rPr>
+          <w:lang w:val="de-DE"/>
+        </w:rPr>
+      </w:pPr>
+    </w:p>
+    <w:p>
+      <w:pPr>
+        <w:rPr>
+          <w:lang w:val="de-DE"/>
+        </w:rPr>
+      </w:pPr>
     </w:p>
     <w:sdt>
       <w:sdtPr>
@@ -97,7 +199,7 @@
           <w:r>
             <w:fldChar w:fldCharType="separate"/>
           </w:r>
-          <w:hyperlink w:anchor="_Toc515106592" w:history="1">
+          <w:hyperlink w:anchor="_Toc517375517" w:history="1">
             <w:r>
               <w:rPr>
                 <w:rStyle w:val="Hyperlink"/>
@@ -125,7 +227,7 @@
                 <w:noProof/>
                 <w:webHidden/>
               </w:rPr>
-              <w:instrText xml:space="preserve"> PAGEREF _Toc515106592 \h </w:instrText>
+              <w:instrText xml:space="preserve"> PAGEREF _Toc517375517 \h </w:instrText>
             </w:r>
             <w:r>
               <w:rPr>
@@ -145,7 +247,7 @@
                 <w:noProof/>
                 <w:webHidden/>
               </w:rPr>
-              <w:t>1</w:t>
+              <w:t>2</w:t>
             </w:r>
             <w:r>
               <w:rPr>
@@ -167,7 +269,7 @@
               <w:noProof/>
             </w:rPr>
           </w:pPr>
-          <w:hyperlink w:anchor="_Toc515106593" w:history="1">
+          <w:hyperlink w:anchor="_Toc517375518" w:history="1">
             <w:r>
               <w:rPr>
                 <w:rStyle w:val="Hyperlink"/>
@@ -195,7 +297,7 @@
                 <w:noProof/>
                 <w:webHidden/>
               </w:rPr>
-              <w:instrText xml:space="preserve"> PAGEREF _Toc515106593 \h </w:instrText>
+              <w:instrText xml:space="preserve"> PAGEREF _Toc517375518 \h </w:instrText>
             </w:r>
             <w:r>
               <w:rPr>
@@ -215,7 +317,7 @@
                 <w:noProof/>
                 <w:webHidden/>
               </w:rPr>
-              <w:t>2</w:t>
+              <w:t>4</w:t>
             </w:r>
             <w:r>
               <w:rPr>
@@ -237,7 +339,7 @@
               <w:noProof/>
             </w:rPr>
           </w:pPr>
-          <w:hyperlink w:anchor="_Toc515106594" w:history="1">
+          <w:hyperlink w:anchor="_Toc517375519" w:history="1">
             <w:r>
               <w:rPr>
                 <w:rStyle w:val="Hyperlink"/>
@@ -265,7 +367,7 @@
                 <w:noProof/>
                 <w:webHidden/>
               </w:rPr>
-              <w:instrText xml:space="preserve"> PAGEREF _Toc515106594 \h </w:instrText>
+              <w:instrText xml:space="preserve"> PAGEREF _Toc517375519 \h </w:instrText>
             </w:r>
             <w:r>
               <w:rPr>
@@ -285,7 +387,7 @@
                 <w:noProof/>
                 <w:webHidden/>
               </w:rPr>
-              <w:t>3</w:t>
+              <w:t>4</w:t>
             </w:r>
             <w:r>
               <w:rPr>
@@ -307,7 +409,7 @@
               <w:noProof/>
             </w:rPr>
           </w:pPr>
-          <w:hyperlink w:anchor="_Toc515106595" w:history="1">
+          <w:hyperlink w:anchor="_Toc517375520" w:history="1">
             <w:r>
               <w:rPr>
                 <w:rStyle w:val="Hyperlink"/>
@@ -335,7 +437,7 @@
                 <w:noProof/>
                 <w:webHidden/>
               </w:rPr>
-              <w:instrText xml:space="preserve"> PAGEREF _Toc515106595 \h </w:instrText>
+              <w:instrText xml:space="preserve"> PAGEREF _Toc517375520 \h </w:instrText>
             </w:r>
             <w:r>
               <w:rPr>
@@ -355,7 +457,7 @@
                 <w:noProof/>
                 <w:webHidden/>
               </w:rPr>
-              <w:t>3</w:t>
+              <w:t>6</w:t>
             </w:r>
             <w:r>
               <w:rPr>
@@ -377,7 +479,7 @@
               <w:noProof/>
             </w:rPr>
           </w:pPr>
-          <w:hyperlink w:anchor="_Toc515106596" w:history="1">
+          <w:hyperlink w:anchor="_Toc517375521" w:history="1">
             <w:r>
               <w:rPr>
                 <w:rStyle w:val="Hyperlink"/>
@@ -405,7 +507,7 @@
                 <w:noProof/>
                 <w:webHidden/>
               </w:rPr>
-              <w:instrText xml:space="preserve"> PAGEREF _Toc515106596 \h </w:instrText>
+              <w:instrText xml:space="preserve"> PAGEREF _Toc517375521 \h </w:instrText>
             </w:r>
             <w:r>
               <w:rPr>
@@ -425,7 +527,77 @@
                 <w:noProof/>
                 <w:webHidden/>
               </w:rPr>
-              <w:t>3</w:t>
+              <w:t>7</w:t>
+            </w:r>
+            <w:r>
+              <w:rPr>
+                <w:noProof/>
+                <w:webHidden/>
+              </w:rPr>
+              <w:fldChar w:fldCharType="end"/>
+            </w:r>
+          </w:hyperlink>
+        </w:p>
+        <w:p>
+          <w:pPr>
+            <w:pStyle w:val="Verzeichnis2"/>
+            <w:tabs>
+              <w:tab w:val="right" w:leader="dot" w:pos="9396"/>
+            </w:tabs>
+            <w:rPr>
+              <w:rFonts w:eastAsiaTheme="minorEastAsia"/>
+              <w:noProof/>
+            </w:rPr>
+          </w:pPr>
+          <w:hyperlink w:anchor="_Toc517375522" w:history="1">
+            <w:r>
+              <w:rPr>
+                <w:rStyle w:val="Hyperlink"/>
+                <w:noProof/>
+                <w:lang w:val="de-DE"/>
+              </w:rPr>
+              <w:t>Line Plot zur Visualisierung der Entwicklung über die Zeit</w:t>
+            </w:r>
+            <w:r>
+              <w:rPr>
+                <w:noProof/>
+                <w:webHidden/>
+              </w:rPr>
+              <w:tab/>
+            </w:r>
+            <w:r>
+              <w:rPr>
+                <w:noProof/>
+                <w:webHidden/>
+              </w:rPr>
+              <w:fldChar w:fldCharType="begin"/>
+            </w:r>
+            <w:r>
+              <w:rPr>
+                <w:noProof/>
+                <w:webHidden/>
+              </w:rPr>
+              <w:instrText xml:space="preserve"> PAGEREF _Toc517375522 \h </w:instrText>
+            </w:r>
+            <w:r>
+              <w:rPr>
+                <w:noProof/>
+                <w:webHidden/>
+              </w:rPr>
+            </w:r>
+            <w:r>
+              <w:rPr>
+                <w:noProof/>
+                <w:webHidden/>
+              </w:rPr>
+              <w:fldChar w:fldCharType="separate"/>
+            </w:r>
+            <w:r>
+              <w:rPr>
+                <w:noProof/>
+                <w:webHidden/>
+              </w:rPr>
+              <w:t>8</w:t>
             </w:r>
             <w:r>
               <w:rPr>
@@ -447,14 +619,14 @@
               <w:noProof/>
             </w:rPr>
           </w:pPr>
-          <w:hyperlink w:anchor="_Toc515106597" w:history="1">
+          <w:hyperlink w:anchor="_Toc517375523" w:history="1">
             <w:r>
               <w:rPr>
                 <w:rStyle w:val="Hyperlink"/>
                 <w:noProof/>
                 <w:lang w:val="de-DE"/>
               </w:rPr>
-              <w:t>Technische Details</w:t>
+              <w:t>Erfahrungen bei der Implementierung</w:t>
             </w:r>
             <w:r>
               <w:rPr>
@@ -475,7 +647,7 @@
                 <w:noProof/>
                 <w:webHidden/>
               </w:rPr>
-              <w:instrText xml:space="preserve"> PAGEREF _Toc515106597 \h </w:instrText>
+              <w:instrText xml:space="preserve"> PAGEREF _Toc517375523 \h </w:instrText>
             </w:r>
             <w:r>
               <w:rPr>
@@ -495,147 +667,7 @@
                 <w:noProof/>
                 <w:webHidden/>
               </w:rPr>
-              <w:t>3</w:t>
-            </w:r>
-            <w:r>
-              <w:rPr>
-                <w:noProof/>
-                <w:webHidden/>
-              </w:rPr>
-              <w:fldChar w:fldCharType="end"/>
-            </w:r>
-          </w:hyperlink>
-        </w:p>
-        <w:p>
-          <w:pPr>
-            <w:pStyle w:val="Verzeichnis2"/>
-            <w:tabs>
-              <w:tab w:val="right" w:leader="dot" w:pos="9396"/>
-            </w:tabs>
-            <w:rPr>
-              <w:rFonts w:eastAsiaTheme="minorEastAsia"/>
-              <w:noProof/>
-            </w:rPr>
-          </w:pPr>
-          <w:hyperlink w:anchor="_Toc515106598" w:history="1">
-            <w:r>
-              <w:rPr>
-                <w:rStyle w:val="Hyperlink"/>
-                <w:noProof/>
-                <w:lang w:val="de-DE"/>
-              </w:rPr>
-              <w:t>Verwendete Software</w:t>
-            </w:r>
-            <w:r>
-              <w:rPr>
-                <w:noProof/>
-                <w:webHidden/>
-              </w:rPr>
-              <w:tab/>
-            </w:r>
-            <w:r>
-              <w:rPr>
-                <w:noProof/>
-                <w:webHidden/>
-              </w:rPr>
-              <w:fldChar w:fldCharType="begin"/>
-            </w:r>
-            <w:r>
-              <w:rPr>
-                <w:noProof/>
-                <w:webHidden/>
-              </w:rPr>
-              <w:instrText xml:space="preserve"> PAGEREF _Toc515106598 \h </w:instrText>
-            </w:r>
-            <w:r>
-              <w:rPr>
-                <w:noProof/>
-                <w:webHidden/>
-              </w:rPr>
-            </w:r>
-            <w:r>
-              <w:rPr>
-                <w:noProof/>
-                <w:webHidden/>
-              </w:rPr>
-              <w:fldChar w:fldCharType="separate"/>
-            </w:r>
-            <w:r>
-              <w:rPr>
-                <w:noProof/>
-                <w:webHidden/>
-              </w:rPr>
-              <w:t>3</w:t>
-            </w:r>
-            <w:r>
-              <w:rPr>
-                <w:noProof/>
-                <w:webHidden/>
-              </w:rPr>
-              <w:fldChar w:fldCharType="end"/>
-            </w:r>
-          </w:hyperlink>
-        </w:p>
-        <w:p>
-          <w:pPr>
-            <w:pStyle w:val="Verzeichnis2"/>
-            <w:tabs>
-              <w:tab w:val="right" w:leader="dot" w:pos="9396"/>
-            </w:tabs>
-            <w:rPr>
-              <w:rFonts w:eastAsiaTheme="minorEastAsia"/>
-              <w:noProof/>
-            </w:rPr>
-          </w:pPr>
-          <w:hyperlink w:anchor="_Toc515106599" w:history="1">
-            <w:r>
-              <w:rPr>
-                <w:rStyle w:val="Hyperlink"/>
-                <w:noProof/>
-                <w:lang w:val="de-DE"/>
-              </w:rPr>
-              <w:t>Erfahrungen bei der Implementierung</w:t>
-            </w:r>
-            <w:r>
-              <w:rPr>
-                <w:noProof/>
-                <w:webHidden/>
-              </w:rPr>
-              <w:tab/>
-            </w:r>
-            <w:r>
-              <w:rPr>
-                <w:noProof/>
-                <w:webHidden/>
-              </w:rPr>
-              <w:fldChar w:fldCharType="begin"/>
-            </w:r>
-            <w:r>
-              <w:rPr>
-                <w:noProof/>
-                <w:webHidden/>
-              </w:rPr>
-              <w:instrText xml:space="preserve"> PAGEREF _Toc515106599 \h </w:instrText>
-            </w:r>
-            <w:r>
-              <w:rPr>
-                <w:noProof/>
-                <w:webHidden/>
-              </w:rPr>
-            </w:r>
-            <w:r>
-              <w:rPr>
-                <w:noProof/>
-                <w:webHidden/>
-              </w:rPr>
-              <w:fldChar w:fldCharType="separate"/>
-            </w:r>
-            <w:r>
-              <w:rPr>
-                <w:noProof/>
-                <w:webHidden/>
-              </w:rPr>
-              <w:t>3</w:t>
+              <w:t>9</w:t>
             </w:r>
             <w:r>
               <w:rPr>
@@ -664,6 +696,19 @@
           <w:lang w:val="de-DE"/>
         </w:rPr>
       </w:pPr>
+      <w:r>
+        <w:rPr>
+          <w:lang w:val="de-DE"/>
+        </w:rPr>
+        <w:br w:type="page"/>
+      </w:r>
+    </w:p>
+    <w:p>
+      <w:pPr>
+        <w:rPr>
+          <w:lang w:val="de-DE"/>
+        </w:rPr>
+      </w:pPr>
     </w:p>
     <w:p>
       <w:pPr>
@@ -672,14 +717,14 @@
           <w:lang w:val="de-DE"/>
         </w:rPr>
       </w:pPr>
-      <w:bookmarkStart w:id="0" w:name="_Toc515106592"/>
+      <w:bookmarkStart w:id="1" w:name="_Toc517375517"/>
       <w:r>
         <w:rPr>
           <w:lang w:val="de-DE"/>
         </w:rPr>
         <w:t>Allgemeiner Workflow</w:t>
       </w:r>
-      <w:bookmarkEnd w:id="0"/>
+      <w:bookmarkEnd w:id="1"/>
     </w:p>
     <w:p>
       <w:pPr>
@@ -714,7 +759,35 @@
           <w:color w:val="000000" w:themeColor="text1"/>
           <w:lang w:val="de-DE"/>
         </w:rPr>
-        <w:t xml:space="preserve">beginnt das Patientengespräch und präsentiert dem Patienten, sobald </w:t>
+        <w:t>beginnt das Patientengespräch und präsentiert de</w:t>
+      </w:r>
+      <w:r>
+        <w:rPr>
+          <w:color w:val="000000" w:themeColor="text1"/>
+          <w:lang w:val="de-DE"/>
+        </w:rPr>
+        <w:t>r</w:t>
+      </w:r>
+      <w:r>
+        <w:rPr>
+          <w:color w:val="000000" w:themeColor="text1"/>
+          <w:lang w:val="de-DE"/>
+        </w:rPr>
+        <w:t xml:space="preserve"> Patient</w:t>
+      </w:r>
+      <w:r>
+        <w:rPr>
+          <w:color w:val="000000" w:themeColor="text1"/>
+          <w:lang w:val="de-DE"/>
+        </w:rPr>
+        <w:t>in</w:t>
+      </w:r>
+      <w:r>
+        <w:rPr>
+          <w:color w:val="000000" w:themeColor="text1"/>
+          <w:lang w:val="de-DE"/>
+        </w:rPr>
+        <w:t xml:space="preserve">, sobald </w:t>
       </w:r>
       <w:r>
         <w:rPr>
@@ -775,9 +848,8 @@
     </w:p>
     <w:p>
       <w:pPr>
-        <w:spacing w:after="0"/>
-        <w:rPr>
-          <w:color w:val="595959" w:themeColor="text1" w:themeTint="A6"/>
+        <w:rPr>
+          <w:color w:val="000000" w:themeColor="text1"/>
           <w:lang w:val="de-DE"/>
         </w:rPr>
       </w:pPr>
@@ -786,10 +858,10 @@
           <w:noProof/>
         </w:rPr>
         <w:drawing>
-          <wp:inline distT="0" distB="0" distL="0" distR="0" wp14:anchorId="482BDB68" wp14:editId="56B531A0">
-            <wp:extent cx="5972810" cy="1918970"/>
-            <wp:effectExtent l="95250" t="76200" r="104140" b="81280"/>
-            <wp:docPr id="4" name="Grafik 4"/>
+          <wp:inline distT="0" distB="0" distL="0" distR="0" wp14:anchorId="0A16AD0D" wp14:editId="22F982A6">
+            <wp:extent cx="5749553" cy="2714625"/>
+            <wp:effectExtent l="95250" t="95250" r="80010" b="85725"/>
+            <wp:docPr id="10" name="Grafik 10"/>
             <wp:cNvGraphicFramePr>
               <a:graphicFrameLocks xmlns:a="http://schemas.openxmlformats.org/drawingml/2006/main" noChangeAspect="1"/>
             </wp:cNvGraphicFramePr>
@@ -801,7 +873,7 @@
                     <pic:cNvPicPr/>
                   </pic:nvPicPr>
                   <pic:blipFill>
-                    <a:blip r:embed="rId6"/>
+                    <a:blip r:embed="rId8"/>
                     <a:stretch>
                       <a:fillRect/>
                     </a:stretch>
@@ -809,7 +881,7 @@
                   <pic:spPr>
                     <a:xfrm>
                       <a:off x="0" y="0"/>
-                      <a:ext cx="5972810" cy="1918970"/>
+                      <a:ext cx="5750068" cy="2714868"/>
                     </a:xfrm>
                     <a:prstGeom prst="rect">
                       <a:avLst/>
@@ -828,9 +900,113 @@
           </wp:inline>
         </w:drawing>
       </w:r>
-      <w:r>
-        <w:rPr>
-          <w:color w:val="595959" w:themeColor="text1" w:themeTint="A6"/>
+    </w:p>
+    <w:p>
+      <w:pPr>
+        <w:rPr>
+          <w:i/>
+          <w:color w:val="000000" w:themeColor="text1"/>
+          <w:lang w:val="de-DE"/>
+        </w:rPr>
+      </w:pPr>
+      <w:r>
+        <w:rPr>
+          <w:i/>
+          <w:color w:val="000000" w:themeColor="text1"/>
+          <w:lang w:val="de-DE"/>
+        </w:rPr>
+        <w:t>Abbildung 1: Bar Chart für Therapieempfehlung</w:t>
+      </w:r>
+    </w:p>
+    <w:p>
+      <w:pPr>
+        <w:rPr>
+          <w:color w:val="000000" w:themeColor="text1"/>
+          <w:lang w:val="de-DE"/>
+        </w:rPr>
+      </w:pPr>
+      <w:r>
+        <w:rPr>
+          <w:color w:val="000000" w:themeColor="text1"/>
+          <w:lang w:val="de-DE"/>
+        </w:rPr>
+        <w:t>Möchte d</w:t>
+      </w:r>
+      <w:r>
+        <w:rPr>
+          <w:color w:val="000000" w:themeColor="text1"/>
+          <w:lang w:val="de-DE"/>
+        </w:rPr>
+        <w:t>ie</w:t>
+      </w:r>
+      <w:r>
+        <w:rPr>
+          <w:color w:val="000000" w:themeColor="text1"/>
+          <w:lang w:val="de-DE"/>
+        </w:rPr>
+        <w:t xml:space="preserve"> Patient</w:t>
+      </w:r>
+      <w:r>
+        <w:rPr>
+          <w:color w:val="000000" w:themeColor="text1"/>
+          <w:lang w:val="de-DE"/>
+        </w:rPr>
+        <w:t>in</w:t>
+      </w:r>
+      <w:r>
+        <w:rPr>
+          <w:color w:val="000000" w:themeColor="text1"/>
+          <w:lang w:val="de-DE"/>
+        </w:rPr>
+        <w:t xml:space="preserve"> nähere Informationen erfahren, so tippt </w:t>
+      </w:r>
+      <w:r>
+        <w:rPr>
+          <w:color w:val="000000" w:themeColor="text1"/>
+          <w:lang w:val="de-DE"/>
+        </w:rPr>
+        <w:t xml:space="preserve">sie </w:t>
+      </w:r>
+      <w:r>
+        <w:rPr>
+          <w:color w:val="000000" w:themeColor="text1"/>
+          <w:lang w:val="de-DE"/>
+        </w:rPr>
+        <w:t>auf den Button „Details“</w:t>
+      </w:r>
+      <w:r>
+        <w:rPr>
+          <w:color w:val="000000" w:themeColor="text1"/>
+          <w:lang w:val="de-DE"/>
+        </w:rPr>
+        <w:t xml:space="preserve">, wodurch der Bar Chart nach links gerückt wird und zusätzliche eine Tabelle der aktuellen Werte des Patienten sowie ein </w:t>
+      </w:r>
+      <w:proofErr w:type="gramStart"/>
+      <w:r>
+        <w:rPr>
+          <w:color w:val="000000" w:themeColor="text1"/>
+          <w:lang w:val="de-DE"/>
+        </w:rPr>
+        <w:t>Parallel</w:t>
+      </w:r>
+      <w:proofErr w:type="gramEnd"/>
+      <w:r>
+        <w:rPr>
+          <w:color w:val="000000" w:themeColor="text1"/>
+          <w:lang w:val="de-DE"/>
+        </w:rPr>
+        <w:t xml:space="preserve"> Ribbon Plot erscheint</w:t>
+      </w:r>
+      <w:r>
+        <w:rPr>
+          <w:color w:val="000000" w:themeColor="text1"/>
+          <w:lang w:val="de-DE"/>
+        </w:rPr>
+        <w:t xml:space="preserve"> (siehe Abbildung 1).</w:t>
+      </w:r>
+      <w:r>
+        <w:rPr>
+          <w:color w:val="000000" w:themeColor="text1"/>
           <w:lang w:val="de-DE"/>
         </w:rPr>
         <w:t xml:space="preserve"> </w:t>
@@ -839,92 +1015,473 @@
     <w:p>
       <w:pPr>
         <w:rPr>
-          <w:i/>
-          <w:color w:val="000000" w:themeColor="text1"/>
-          <w:lang w:val="de-DE"/>
-        </w:rPr>
-      </w:pPr>
-      <w:r>
-        <w:rPr>
-          <w:i/>
-          <w:color w:val="000000" w:themeColor="text1"/>
-          <w:lang w:val="de-DE"/>
-        </w:rPr>
-        <w:t>Abbildung 1: Bar Chart für Therapieempfehlung</w:t>
-      </w:r>
-    </w:p>
-    <w:p>
-      <w:pPr>
-        <w:rPr>
-          <w:color w:val="000000" w:themeColor="text1"/>
-          <w:lang w:val="de-DE"/>
-        </w:rPr>
-      </w:pPr>
-      <w:r>
-        <w:rPr>
-          <w:color w:val="000000" w:themeColor="text1"/>
-          <w:lang w:val="de-DE"/>
-        </w:rPr>
-        <w:t>Möchte der Patient nähere Informationen erfahren, so tippt er auf den Button „Details“</w:t>
-      </w:r>
-      <w:r>
-        <w:rPr>
-          <w:color w:val="000000" w:themeColor="text1"/>
-          <w:lang w:val="de-DE"/>
-        </w:rPr>
-        <w:t xml:space="preserve">, wodurch der Bar Chart nach links gerückt wird und zusätzliche eine Tabelle der aktuellen Werte des Patienten sowie ein </w:t>
-      </w:r>
-      <w:proofErr w:type="gramStart"/>
-      <w:r>
-        <w:rPr>
-          <w:color w:val="000000" w:themeColor="text1"/>
-          <w:lang w:val="de-DE"/>
-        </w:rPr>
-        <w:t>Parallel</w:t>
-      </w:r>
-      <w:proofErr w:type="gramEnd"/>
-      <w:r>
-        <w:rPr>
-          <w:color w:val="000000" w:themeColor="text1"/>
-          <w:lang w:val="de-DE"/>
-        </w:rPr>
-        <w:t xml:space="preserve"> Ribbon Plot erscheint</w:t>
-      </w:r>
-      <w:r>
-        <w:rPr>
-          <w:color w:val="000000" w:themeColor="text1"/>
-          <w:lang w:val="de-DE"/>
-        </w:rPr>
-        <w:t xml:space="preserve"> (siehe Abbildung 1).</w:t>
-      </w:r>
-      <w:r>
-        <w:rPr>
-          <w:color w:val="000000" w:themeColor="text1"/>
-          <w:lang w:val="de-DE"/>
-        </w:rPr>
-        <w:t xml:space="preserve"> </w:t>
-      </w:r>
-    </w:p>
-    <w:p>
-      <w:pPr>
-        <w:spacing w:after="0"/>
-        <w:rPr>
-          <w:color w:val="595959" w:themeColor="text1" w:themeTint="A6"/>
+          <w:color w:val="000000" w:themeColor="text1"/>
           <w:lang w:val="de-DE"/>
         </w:rPr>
       </w:pPr>
       <w:r>
         <w:rPr>
           <w:noProof/>
-          <w:color w:val="595959" w:themeColor="text1" w:themeTint="A6"/>
-          <w:lang w:val="de-DE"/>
         </w:rPr>
         <w:lastRenderedPageBreak/>
         <w:drawing>
+          <wp:inline distT="0" distB="0" distL="0" distR="0" wp14:anchorId="0F677686" wp14:editId="0F3ABDE9">
+            <wp:extent cx="5762625" cy="3205407"/>
+            <wp:effectExtent l="95250" t="95250" r="66675" b="90805"/>
+            <wp:docPr id="11" name="Grafik 11"/>
+            <wp:cNvGraphicFramePr>
+              <a:graphicFrameLocks xmlns:a="http://schemas.openxmlformats.org/drawingml/2006/main" noChangeAspect="1"/>
+            </wp:cNvGraphicFramePr>
+            <a:graphic xmlns:a="http://schemas.openxmlformats.org/drawingml/2006/main">
+              <a:graphicData uri="http://schemas.openxmlformats.org/drawingml/2006/picture">
+                <pic:pic xmlns:pic="http://schemas.openxmlformats.org/drawingml/2006/picture">
+                  <pic:nvPicPr>
+                    <pic:cNvPr id="1" name=""/>
+                    <pic:cNvPicPr/>
+                  </pic:nvPicPr>
+                  <pic:blipFill>
+                    <a:blip r:embed="rId9"/>
+                    <a:stretch>
+                      <a:fillRect/>
+                    </a:stretch>
+                  </pic:blipFill>
+                  <pic:spPr>
+                    <a:xfrm>
+                      <a:off x="0" y="0"/>
+                      <a:ext cx="5767958" cy="3208374"/>
+                    </a:xfrm>
+                    <a:prstGeom prst="rect">
+                      <a:avLst/>
+                    </a:prstGeom>
+                    <a:effectLst>
+                      <a:outerShdw blurRad="63500" sx="101000" sy="101000" algn="ctr" rotWithShape="0">
+                        <a:prstClr val="black">
+                          <a:alpha val="40000"/>
+                        </a:prstClr>
+                      </a:outerShdw>
+                    </a:effectLst>
+                  </pic:spPr>
+                </pic:pic>
+              </a:graphicData>
+            </a:graphic>
+          </wp:inline>
+        </w:drawing>
+      </w:r>
+    </w:p>
+    <w:p>
+      <w:pPr>
+        <w:rPr>
+          <w:i/>
+          <w:color w:val="000000" w:themeColor="text1"/>
+          <w:lang w:val="de-DE"/>
+        </w:rPr>
+      </w:pPr>
+      <w:r>
+        <w:rPr>
+          <w:i/>
+          <w:color w:val="000000" w:themeColor="text1"/>
+          <w:lang w:val="de-DE"/>
+        </w:rPr>
+        <w:t>Abbildung 2: Detailübersicht des aktuellen Standes</w:t>
+      </w:r>
+    </w:p>
+    <w:p>
+      <w:pPr>
+        <w:rPr>
+          <w:color w:val="000000" w:themeColor="text1"/>
+          <w:lang w:val="de-DE"/>
+        </w:rPr>
+      </w:pPr>
+      <w:r>
+        <w:rPr>
+          <w:color w:val="000000" w:themeColor="text1"/>
+          <w:lang w:val="de-DE"/>
+        </w:rPr>
+        <w:t>Die Werte in der Tabelle sind durch d</w:t>
+      </w:r>
+      <w:r>
+        <w:rPr>
+          <w:color w:val="000000" w:themeColor="text1"/>
+          <w:lang w:val="de-DE"/>
+        </w:rPr>
+        <w:t>ie</w:t>
+      </w:r>
+      <w:r>
+        <w:rPr>
+          <w:color w:val="000000" w:themeColor="text1"/>
+          <w:lang w:val="de-DE"/>
+        </w:rPr>
+        <w:t xml:space="preserve"> Patient</w:t>
+      </w:r>
+      <w:r>
+        <w:rPr>
+          <w:color w:val="000000" w:themeColor="text1"/>
+          <w:lang w:val="de-DE"/>
+        </w:rPr>
+        <w:t>i</w:t>
+      </w:r>
+      <w:r>
+        <w:rPr>
+          <w:color w:val="000000" w:themeColor="text1"/>
+          <w:lang w:val="de-DE"/>
+        </w:rPr>
+        <w:t>n prototypisch anpassbar (nur die letzten beiden Werte). Durch das Experimentieren mit den Werten kann d</w:t>
+      </w:r>
+      <w:r>
+        <w:rPr>
+          <w:color w:val="000000" w:themeColor="text1"/>
+          <w:lang w:val="de-DE"/>
+        </w:rPr>
+        <w:t>ie</w:t>
+      </w:r>
+      <w:r>
+        <w:rPr>
+          <w:color w:val="000000" w:themeColor="text1"/>
+          <w:lang w:val="de-DE"/>
+        </w:rPr>
+        <w:t xml:space="preserve"> Patient</w:t>
+      </w:r>
+      <w:r>
+        <w:rPr>
+          <w:color w:val="000000" w:themeColor="text1"/>
+          <w:lang w:val="de-DE"/>
+        </w:rPr>
+        <w:t>in</w:t>
+      </w:r>
+      <w:r>
+        <w:rPr>
+          <w:color w:val="000000" w:themeColor="text1"/>
+          <w:lang w:val="de-DE"/>
+        </w:rPr>
+        <w:t xml:space="preserve"> ein besseres Verständnis für und größeres Vertrauen in die hinterlegten Berechnungen gewinnen. Sobald ein Wert angepasst wurde, werden der Bar Chart sowie der </w:t>
+      </w:r>
+      <w:proofErr w:type="gramStart"/>
+      <w:r>
+        <w:rPr>
+          <w:color w:val="000000" w:themeColor="text1"/>
+          <w:lang w:val="de-DE"/>
+        </w:rPr>
+        <w:t>Parallel</w:t>
+      </w:r>
+      <w:proofErr w:type="gramEnd"/>
+      <w:r>
+        <w:rPr>
+          <w:color w:val="000000" w:themeColor="text1"/>
+          <w:lang w:val="de-DE"/>
+        </w:rPr>
+        <w:t xml:space="preserve"> Ribbon Plot neu gerendert, sodass sie die Veränderung der Werte darstellen</w:t>
+      </w:r>
+      <w:r>
+        <w:rPr>
+          <w:color w:val="000000" w:themeColor="text1"/>
+          <w:lang w:val="de-DE"/>
+        </w:rPr>
+        <w:t xml:space="preserve"> (siehe Abbildung 3)</w:t>
+      </w:r>
+      <w:r>
+        <w:rPr>
+          <w:color w:val="000000" w:themeColor="text1"/>
+          <w:lang w:val="de-DE"/>
+        </w:rPr>
+        <w:t>.</w:t>
+      </w:r>
+    </w:p>
+    <w:p>
+      <w:pPr>
+        <w:rPr>
+          <w:color w:val="000000" w:themeColor="text1"/>
+          <w:lang w:val="de-DE"/>
+        </w:rPr>
+      </w:pPr>
+      <w:r>
+        <w:rPr>
+          <w:noProof/>
+        </w:rPr>
+        <w:drawing>
+          <wp:inline distT="0" distB="0" distL="0" distR="0" wp14:anchorId="2172272F" wp14:editId="3355FB89">
+            <wp:extent cx="5762625" cy="2695066"/>
+            <wp:effectExtent l="95250" t="95250" r="66675" b="86360"/>
+            <wp:docPr id="12" name="Grafik 12"/>
+            <wp:cNvGraphicFramePr>
+              <a:graphicFrameLocks xmlns:a="http://schemas.openxmlformats.org/drawingml/2006/main" noChangeAspect="1"/>
+            </wp:cNvGraphicFramePr>
+            <a:graphic xmlns:a="http://schemas.openxmlformats.org/drawingml/2006/main">
+              <a:graphicData uri="http://schemas.openxmlformats.org/drawingml/2006/picture">
+                <pic:pic xmlns:pic="http://schemas.openxmlformats.org/drawingml/2006/picture">
+                  <pic:nvPicPr>
+                    <pic:cNvPr id="1" name=""/>
+                    <pic:cNvPicPr/>
+                  </pic:nvPicPr>
+                  <pic:blipFill>
+                    <a:blip r:embed="rId10"/>
+                    <a:stretch>
+                      <a:fillRect/>
+                    </a:stretch>
+                  </pic:blipFill>
+                  <pic:spPr>
+                    <a:xfrm>
+                      <a:off x="0" y="0"/>
+                      <a:ext cx="5763750" cy="2695592"/>
+                    </a:xfrm>
+                    <a:prstGeom prst="rect">
+                      <a:avLst/>
+                    </a:prstGeom>
+                    <a:effectLst>
+                      <a:outerShdw blurRad="63500" sx="101000" sy="101000" algn="ctr" rotWithShape="0">
+                        <a:prstClr val="black">
+                          <a:alpha val="40000"/>
+                        </a:prstClr>
+                      </a:outerShdw>
+                    </a:effectLst>
+                  </pic:spPr>
+                </pic:pic>
+              </a:graphicData>
+            </a:graphic>
+          </wp:inline>
+        </w:drawing>
+      </w:r>
+    </w:p>
+    <w:p>
+      <w:pPr>
+        <w:rPr>
+          <w:i/>
+          <w:color w:val="000000" w:themeColor="text1"/>
+          <w:lang w:val="de-DE"/>
+        </w:rPr>
+      </w:pPr>
+      <w:r>
+        <w:rPr>
+          <w:i/>
+          <w:color w:val="000000" w:themeColor="text1"/>
+          <w:lang w:val="de-DE"/>
+        </w:rPr>
+        <w:t xml:space="preserve">Abbildung </w:t>
+      </w:r>
+      <w:r>
+        <w:rPr>
+          <w:i/>
+          <w:color w:val="000000" w:themeColor="text1"/>
+          <w:lang w:val="de-DE"/>
+        </w:rPr>
+        <w:t>3</w:t>
+      </w:r>
+      <w:r>
+        <w:rPr>
+          <w:i/>
+          <w:color w:val="000000" w:themeColor="text1"/>
+          <w:lang w:val="de-DE"/>
+        </w:rPr>
+        <w:t>: Detailübersicht zum Vergleich verschiedener Stände</w:t>
+      </w:r>
+    </w:p>
+    <w:p>
+      <w:pPr>
+        <w:rPr>
+          <w:color w:val="000000" w:themeColor="text1"/>
+          <w:lang w:val="de-DE"/>
+        </w:rPr>
+      </w:pPr>
+      <w:r>
+        <w:rPr>
+          <w:color w:val="000000" w:themeColor="text1"/>
+          <w:lang w:val="de-DE"/>
+        </w:rPr>
+        <w:lastRenderedPageBreak/>
+        <w:t>Mit Hilfe des Buttons „</w:t>
+      </w:r>
+      <w:proofErr w:type="spellStart"/>
+      <w:r>
+        <w:rPr>
+          <w:color w:val="000000" w:themeColor="text1"/>
+          <w:lang w:val="de-DE"/>
+        </w:rPr>
+        <w:t>History</w:t>
+      </w:r>
+      <w:proofErr w:type="spellEnd"/>
+      <w:r>
+        <w:rPr>
+          <w:color w:val="000000" w:themeColor="text1"/>
+          <w:lang w:val="de-DE"/>
+        </w:rPr>
+        <w:t>“ kann die Patientin außerdem einen Überblick über den bisherigen Verlauf ihrer Therapieempfehlungen über die Zeit erhalten (siehe Abbildung 4).</w:t>
+      </w:r>
+    </w:p>
+    <w:p>
+      <w:pPr>
+        <w:rPr>
+          <w:color w:val="000000" w:themeColor="text1"/>
+          <w:lang w:val="de-DE"/>
+        </w:rPr>
+      </w:pPr>
+      <w:r>
+        <w:rPr>
+          <w:noProof/>
+        </w:rPr>
+        <w:drawing>
+          <wp:inline distT="0" distB="0" distL="0" distR="0" wp14:anchorId="7B73A273" wp14:editId="2BDC4BC3">
+            <wp:extent cx="5781675" cy="2202397"/>
+            <wp:effectExtent l="95250" t="76200" r="66675" b="83820"/>
+            <wp:docPr id="16" name="Grafik 16"/>
+            <wp:cNvGraphicFramePr>
+              <a:graphicFrameLocks xmlns:a="http://schemas.openxmlformats.org/drawingml/2006/main" noChangeAspect="1"/>
+            </wp:cNvGraphicFramePr>
+            <a:graphic xmlns:a="http://schemas.openxmlformats.org/drawingml/2006/main">
+              <a:graphicData uri="http://schemas.openxmlformats.org/drawingml/2006/picture">
+                <pic:pic xmlns:pic="http://schemas.openxmlformats.org/drawingml/2006/picture">
+                  <pic:nvPicPr>
+                    <pic:cNvPr id="1" name=""/>
+                    <pic:cNvPicPr/>
+                  </pic:nvPicPr>
+                  <pic:blipFill>
+                    <a:blip r:embed="rId11"/>
+                    <a:stretch>
+                      <a:fillRect/>
+                    </a:stretch>
+                  </pic:blipFill>
+                  <pic:spPr>
+                    <a:xfrm>
+                      <a:off x="0" y="0"/>
+                      <a:ext cx="5782323" cy="2202644"/>
+                    </a:xfrm>
+                    <a:prstGeom prst="rect">
+                      <a:avLst/>
+                    </a:prstGeom>
+                    <a:effectLst>
+                      <a:outerShdw blurRad="63500" sx="101000" sy="101000" algn="ctr" rotWithShape="0">
+                        <a:prstClr val="black">
+                          <a:alpha val="40000"/>
+                        </a:prstClr>
+                      </a:outerShdw>
+                    </a:effectLst>
+                  </pic:spPr>
+                </pic:pic>
+              </a:graphicData>
+            </a:graphic>
+          </wp:inline>
+        </w:drawing>
+      </w:r>
+    </w:p>
+    <w:p>
+      <w:pPr>
+        <w:rPr>
+          <w:i/>
+          <w:color w:val="000000" w:themeColor="text1"/>
+          <w:lang w:val="de-DE"/>
+        </w:rPr>
+      </w:pPr>
+      <w:r>
+        <w:rPr>
+          <w:i/>
+          <w:color w:val="000000" w:themeColor="text1"/>
+          <w:lang w:val="de-DE"/>
+        </w:rPr>
+        <w:t>Abbildung 4: Historie der Therapieempfehlungen</w:t>
+      </w:r>
+    </w:p>
+    <w:p>
+      <w:pPr>
+        <w:rPr>
+          <w:i/>
+          <w:color w:val="000000" w:themeColor="text1"/>
+          <w:lang w:val="de-DE"/>
+        </w:rPr>
+      </w:pPr>
+    </w:p>
+    <w:p>
+      <w:pPr>
+        <w:pStyle w:val="berschrift1"/>
+        <w:rPr>
+          <w:lang w:val="de-DE"/>
+        </w:rPr>
+      </w:pPr>
+      <w:bookmarkStart w:id="2" w:name="_Toc517375518"/>
+      <w:r>
+        <w:rPr>
+          <w:lang w:val="de-DE"/>
+        </w:rPr>
+        <w:t>Komponenten</w:t>
+      </w:r>
+      <w:bookmarkEnd w:id="2"/>
+    </w:p>
+    <w:p>
+      <w:pPr>
+        <w:pStyle w:val="berschrift2"/>
+        <w:rPr>
+          <w:lang w:val="de-DE"/>
+        </w:rPr>
+      </w:pPr>
+      <w:bookmarkStart w:id="3" w:name="_Toc517375519"/>
+      <w:r>
+        <w:rPr>
+          <w:lang w:val="de-DE"/>
+        </w:rPr>
+        <w:t>Bar Chart zur Visualisierung der Therapieempfehlung</w:t>
+      </w:r>
+      <w:bookmarkEnd w:id="3"/>
+    </w:p>
+    <w:p>
+      <w:pPr>
+        <w:rPr>
+          <w:lang w:val="de-DE"/>
+        </w:rPr>
+      </w:pPr>
+      <w:r>
+        <w:rPr>
+          <w:noProof/>
+        </w:rPr>
+        <w:drawing>
+          <wp:inline distT="0" distB="0" distL="0" distR="0" wp14:anchorId="4D4101FB" wp14:editId="51F5D9CB">
+            <wp:extent cx="2819400" cy="3332019"/>
+            <wp:effectExtent l="76200" t="95250" r="76200" b="97155"/>
+            <wp:docPr id="13" name="Grafik 13"/>
+            <wp:cNvGraphicFramePr>
+              <a:graphicFrameLocks xmlns:a="http://schemas.openxmlformats.org/drawingml/2006/main" noChangeAspect="1"/>
+            </wp:cNvGraphicFramePr>
+            <a:graphic xmlns:a="http://schemas.openxmlformats.org/drawingml/2006/main">
+              <a:graphicData uri="http://schemas.openxmlformats.org/drawingml/2006/picture">
+                <pic:pic xmlns:pic="http://schemas.openxmlformats.org/drawingml/2006/picture">
+                  <pic:nvPicPr>
+                    <pic:cNvPr id="1" name=""/>
+                    <pic:cNvPicPr/>
+                  </pic:nvPicPr>
+                  <pic:blipFill>
+                    <a:blip r:embed="rId12"/>
+                    <a:stretch>
+                      <a:fillRect/>
+                    </a:stretch>
+                  </pic:blipFill>
+                  <pic:spPr>
+                    <a:xfrm>
+                      <a:off x="0" y="0"/>
+                      <a:ext cx="2836628" cy="3352379"/>
+                    </a:xfrm>
+                    <a:prstGeom prst="rect">
+                      <a:avLst/>
+                    </a:prstGeom>
+                    <a:effectLst>
+                      <a:outerShdw blurRad="63500" sx="101000" sy="101000" algn="ctr" rotWithShape="0">
+                        <a:prstClr val="black">
+                          <a:alpha val="40000"/>
+                        </a:prstClr>
+                      </a:outerShdw>
+                    </a:effectLst>
+                  </pic:spPr>
+                </pic:pic>
+              </a:graphicData>
+            </a:graphic>
+          </wp:inline>
+        </w:drawing>
+      </w:r>
+      <w:r>
+        <w:rPr>
+          <w:noProof/>
+          <w:lang w:val="de-DE"/>
+        </w:rPr>
+        <w:drawing>
           <wp:inline distT="0" distB="0" distL="0" distR="0">
-            <wp:extent cx="5969635" cy="1889125"/>
-            <wp:effectExtent l="95250" t="76200" r="88265" b="73025"/>
-            <wp:docPr id="5" name="Grafik 5"/>
+            <wp:extent cx="2594215" cy="2981325"/>
+            <wp:effectExtent l="76200" t="95250" r="73025" b="85725"/>
+            <wp:docPr id="2" name="Grafik 2"/>
             <wp:cNvGraphicFramePr>
               <a:graphicFrameLocks xmlns:a="http://schemas.openxmlformats.org/drawingml/2006/main" noChangeAspect="1"/>
             </wp:cNvGraphicFramePr>
@@ -938,7 +1495,7 @@
                     </pic:cNvPicPr>
                   </pic:nvPicPr>
                   <pic:blipFill>
-                    <a:blip r:embed="rId7" cstate="print">
+                    <a:blip r:embed="rId13">
                       <a:extLst>
                         <a:ext uri="{28A0092B-C50C-407E-A947-70E740481C1C}">
                           <a14:useLocalDpi xmlns:a14="http://schemas.microsoft.com/office/drawing/2010/main" val="0"/>
@@ -953,7 +1510,7 @@
                   <pic:spPr bwMode="auto">
                     <a:xfrm>
                       <a:off x="0" y="0"/>
-                      <a:ext cx="5969635" cy="1889125"/>
+                      <a:ext cx="2599841" cy="2987790"/>
                     </a:xfrm>
                     <a:prstGeom prst="rect">
                       <a:avLst/>
@@ -991,212 +1548,264 @@
           <w:color w:val="000000" w:themeColor="text1"/>
           <w:lang w:val="de-DE"/>
         </w:rPr>
-        <w:t>Abbildung 2: Detailübersicht des aktuellen Standes</w:t>
-      </w:r>
-    </w:p>
-    <w:p>
-      <w:pPr>
-        <w:rPr>
-          <w:color w:val="000000" w:themeColor="text1"/>
-          <w:lang w:val="de-DE"/>
-        </w:rPr>
-      </w:pPr>
-      <w:r>
-        <w:rPr>
-          <w:color w:val="000000" w:themeColor="text1"/>
-          <w:lang w:val="de-DE"/>
-        </w:rPr>
-        <w:t xml:space="preserve">Die Werte in der Tabelle sind durch den Patienten prototypisch anpassbar (nur die letzten beiden Werte). Durch das Experimentieren mit den Werten kann der Patient ein besseres Verständnis für und größeres Vertrauen in die hinterlegten Berechnungen gewinnen. Sobald ein Wert angepasst wurde, werden der Bar Chart sowie der </w:t>
-      </w:r>
-      <w:proofErr w:type="gramStart"/>
-      <w:r>
-        <w:rPr>
-          <w:color w:val="000000" w:themeColor="text1"/>
-          <w:lang w:val="de-DE"/>
-        </w:rPr>
-        <w:t>Parallel</w:t>
-      </w:r>
-      <w:proofErr w:type="gramEnd"/>
-      <w:r>
-        <w:rPr>
-          <w:color w:val="000000" w:themeColor="text1"/>
-          <w:lang w:val="de-DE"/>
-        </w:rPr>
-        <w:t xml:space="preserve"> Ribbon Plot neu gerendert, sodass sie die Veränderung der Werte darstellen</w:t>
-      </w:r>
-      <w:r>
-        <w:rPr>
-          <w:color w:val="000000" w:themeColor="text1"/>
-          <w:lang w:val="de-DE"/>
-        </w:rPr>
-        <w:t xml:space="preserve"> (siehe Abbildung 3)</w:t>
-      </w:r>
-      <w:r>
-        <w:rPr>
-          <w:color w:val="000000" w:themeColor="text1"/>
-          <w:lang w:val="de-DE"/>
-        </w:rPr>
-        <w:t>.</w:t>
+        <w:t xml:space="preserve">Abbildung </w:t>
+      </w:r>
+      <w:r>
+        <w:rPr>
+          <w:i/>
+          <w:color w:val="000000" w:themeColor="text1"/>
+          <w:lang w:val="de-DE"/>
+        </w:rPr>
+        <w:t>5</w:t>
+      </w:r>
+      <w:r>
+        <w:rPr>
+          <w:i/>
+          <w:color w:val="000000" w:themeColor="text1"/>
+          <w:lang w:val="de-DE"/>
+        </w:rPr>
+        <w:t>: Bar Chart zum Vergleich verschiedener Stände</w:t>
+      </w:r>
+      <w:r>
+        <w:rPr>
+          <w:i/>
+          <w:color w:val="000000" w:themeColor="text1"/>
+          <w:lang w:val="de-DE"/>
+        </w:rPr>
+        <w:t xml:space="preserve"> (links: Aktuell</w:t>
+      </w:r>
+      <w:r>
+        <w:rPr>
+          <w:i/>
+          <w:color w:val="000000" w:themeColor="text1"/>
+          <w:lang w:val="de-DE"/>
+        </w:rPr>
+        <w:t>;</w:t>
+      </w:r>
+      <w:r>
+        <w:rPr>
+          <w:i/>
+          <w:color w:val="000000" w:themeColor="text1"/>
+          <w:lang w:val="de-DE"/>
+        </w:rPr>
+        <w:t xml:space="preserve"> rechts: Ideal, mit gestrichelter Linie)</w:t>
+      </w:r>
+    </w:p>
+    <w:p>
+      <w:pPr>
+        <w:rPr>
+          <w:lang w:val="de-DE"/>
+        </w:rPr>
+      </w:pPr>
+      <w:r>
+        <w:rPr>
+          <w:lang w:val="de-DE"/>
+        </w:rPr>
+        <w:lastRenderedPageBreak/>
+        <w:t xml:space="preserve">Der Bar Chart erlaubt eine Übersicht über die </w:t>
+      </w:r>
+      <w:proofErr w:type="spellStart"/>
+      <w:r>
+        <w:rPr>
+          <w:lang w:val="de-DE"/>
+        </w:rPr>
+        <w:t>Therapieemfehlungen</w:t>
+      </w:r>
+      <w:proofErr w:type="spellEnd"/>
+      <w:r>
+        <w:rPr>
+          <w:lang w:val="de-DE"/>
+        </w:rPr>
+        <w:t xml:space="preserve">, welche sich aus den aktuell vorliegenden </w:t>
+      </w:r>
+      <w:proofErr w:type="spellStart"/>
+      <w:r>
+        <w:rPr>
+          <w:lang w:val="de-DE"/>
+        </w:rPr>
+        <w:t>Evidence</w:t>
+      </w:r>
+      <w:proofErr w:type="spellEnd"/>
+      <w:r>
+        <w:rPr>
+          <w:lang w:val="de-DE"/>
+        </w:rPr>
+        <w:t xml:space="preserve"> States der Patientin ergeben. Auf ein indirektes Ablesen der Werte mit Hilfe einer y-Achsen-Beschriftung wurde hierbei verzichtet und stattdessen der exakte Prozentwert der jeweiligen Therapiemethode über die zugehörige Bar geschrieben. Dadurch wird der Patientin ein schnelleres und leichteres Verständnis der Inhalte der Abbildung ermöglicht.</w:t>
+      </w:r>
+    </w:p>
+    <w:p>
+      <w:pPr>
+        <w:rPr>
+          <w:lang w:val="de-DE"/>
+        </w:rPr>
+      </w:pPr>
+      <w:r>
+        <w:rPr>
+          <w:lang w:val="de-DE"/>
+        </w:rPr>
+        <w:t xml:space="preserve">Wird in der nachfolgend beschriebenen Tabelle </w:t>
+      </w:r>
+      <w:r>
+        <w:rPr>
+          <w:lang w:val="de-DE"/>
+        </w:rPr>
+        <w:t xml:space="preserve">durch die Patientin </w:t>
+      </w:r>
+      <w:r>
+        <w:rPr>
+          <w:lang w:val="de-DE"/>
+        </w:rPr>
+        <w:t xml:space="preserve">eine experimentelle Anpassung bestimmter </w:t>
+      </w:r>
+      <w:proofErr w:type="spellStart"/>
+      <w:r>
+        <w:rPr>
+          <w:lang w:val="de-DE"/>
+        </w:rPr>
+        <w:t>Evidence</w:t>
+      </w:r>
+      <w:proofErr w:type="spellEnd"/>
+      <w:r>
+        <w:rPr>
+          <w:lang w:val="de-DE"/>
+        </w:rPr>
+        <w:t xml:space="preserve"> States</w:t>
+      </w:r>
+      <w:r>
+        <w:rPr>
+          <w:lang w:val="de-DE"/>
+        </w:rPr>
+        <w:t xml:space="preserve"> vorgenommen</w:t>
+      </w:r>
+      <w:r>
+        <w:rPr>
+          <w:lang w:val="de-DE"/>
+        </w:rPr>
+        <w:t xml:space="preserve">, so wird die veränderte Verteilung in dem Bar Chart übernommen, allerdings unter Berücksichtigung der ursprünglich vorliegenden Verteilung. </w:t>
+      </w:r>
+    </w:p>
+    <w:p>
+      <w:pPr>
+        <w:rPr>
+          <w:lang w:val="de-DE"/>
+        </w:rPr>
+      </w:pPr>
+      <w:r>
+        <w:rPr>
+          <w:lang w:val="de-DE"/>
+        </w:rPr>
+        <w:t>Entsprechend wird der Balken für eine Therapiemethode, falls sich dessen Höhe durch die Anpassung des Wertes reduziert, mit seiner neuen Höhe und dem entsprechenden aktualisierten Wert oberhalb des Balkens dargestellt, allerdings wird der zugehörige Balken der ursprünglichen Verteilung mit deutlich reduziertem Alphawert im Hintergrund weiter angedeutet, um einen Vergleich der beiden Balken zu ermöglichen.</w:t>
+      </w:r>
+    </w:p>
+    <w:p>
+      <w:pPr>
+        <w:rPr>
+          <w:lang w:val="de-DE"/>
+        </w:rPr>
+      </w:pPr>
+      <w:r>
+        <w:rPr>
+          <w:lang w:val="de-DE"/>
+        </w:rPr>
+        <w:t xml:space="preserve">Wird hingegen der Balken einer Therapiemethode durch die Anpassung von </w:t>
+      </w:r>
+      <w:proofErr w:type="spellStart"/>
+      <w:r>
+        <w:rPr>
+          <w:lang w:val="de-DE"/>
+        </w:rPr>
+        <w:t>Evidence</w:t>
+      </w:r>
+      <w:proofErr w:type="spellEnd"/>
+      <w:r>
+        <w:rPr>
+          <w:lang w:val="de-DE"/>
+        </w:rPr>
+        <w:t xml:space="preserve"> States größer, so wird d</w:t>
+      </w:r>
+      <w:r>
+        <w:rPr>
+          <w:lang w:val="de-DE"/>
+        </w:rPr>
+        <w:t>ie</w:t>
+      </w:r>
+      <w:r>
+        <w:rPr>
+          <w:lang w:val="de-DE"/>
+        </w:rPr>
+        <w:t xml:space="preserve"> ursprüngliche</w:t>
+      </w:r>
+      <w:r>
+        <w:rPr>
+          <w:lang w:val="de-DE"/>
+        </w:rPr>
+        <w:t xml:space="preserve"> Höhe des Balkens</w:t>
+      </w:r>
+      <w:r>
+        <w:rPr>
+          <w:lang w:val="de-DE"/>
+        </w:rPr>
+        <w:t xml:space="preserve"> nur mit Hilfe einer weißen Linie</w:t>
+      </w:r>
+      <w:r>
+        <w:rPr>
+          <w:lang w:val="de-DE"/>
+        </w:rPr>
+        <w:t xml:space="preserve"> symbolisiert. Idealerweise wäre diese Linie nur gestrichelt, um durch die partielle Verbundenheit des Balkens ein besseres Gefühl für die Zusammengehörigkeit des oberen und des unteren Teils zu ermöglichen, allerdings konnten wir dies mit den verwendeten Packages leider nicht umsetzen.</w:t>
+      </w:r>
+    </w:p>
+    <w:p>
+      <w:pPr>
+        <w:rPr>
+          <w:lang w:val="de-DE"/>
+        </w:rPr>
+      </w:pPr>
+      <w:r>
+        <w:rPr>
+          <w:lang w:val="de-DE"/>
+        </w:rPr>
+        <w:t xml:space="preserve">Ein ursprünglicher Ansatz war, die Veränderung der Balkenhöhe bei Anpassung von </w:t>
+      </w:r>
+      <w:proofErr w:type="spellStart"/>
+      <w:r>
+        <w:rPr>
+          <w:lang w:val="de-DE"/>
+        </w:rPr>
+        <w:t>Evidence</w:t>
+      </w:r>
+      <w:proofErr w:type="spellEnd"/>
+      <w:r>
+        <w:rPr>
+          <w:lang w:val="de-DE"/>
+        </w:rPr>
+        <w:t xml:space="preserve"> States durch zusätzliche Farben zu codieren. Wie in Abbildung </w:t>
+      </w:r>
+      <w:r>
+        <w:rPr>
+          <w:lang w:val="de-DE"/>
+        </w:rPr>
+        <w:t>6</w:t>
+      </w:r>
+      <w:r>
+        <w:rPr>
+          <w:lang w:val="de-DE"/>
+        </w:rPr>
+        <w:t xml:space="preserve"> zu sehen, wäre eine Reduzierung der Balkenhöhe gegenüber der ursprünglichen Verteilung durch einen roten Block und eine Erhöhung des Balkens durch einen grünen Block dargestellt worden. Allerdings war unser Empfinden, dass es nicht intuitiv eindeutig ist, welche Blöcke in diesem Fall die aktuell betrachtete Verteilung repräsentieren.</w:t>
       </w:r>
     </w:p>
     <w:p>
       <w:pPr>
         <w:spacing w:after="0"/>
         <w:rPr>
-          <w:color w:val="595959" w:themeColor="text1" w:themeTint="A6"/>
           <w:lang w:val="de-DE"/>
         </w:rPr>
       </w:pPr>
       <w:r>
         <w:rPr>
           <w:noProof/>
-          <w:color w:val="595959" w:themeColor="text1" w:themeTint="A6"/>
-          <w:lang w:val="de-DE"/>
         </w:rPr>
         <w:drawing>
-          <wp:inline distT="0" distB="0" distL="0" distR="0">
-            <wp:extent cx="5969635" cy="1889125"/>
-            <wp:effectExtent l="95250" t="76200" r="88265" b="73025"/>
-            <wp:docPr id="6" name="Grafik 6"/>
-            <wp:cNvGraphicFramePr>
-              <a:graphicFrameLocks xmlns:a="http://schemas.openxmlformats.org/drawingml/2006/main" noChangeAspect="1"/>
-            </wp:cNvGraphicFramePr>
-            <a:graphic xmlns:a="http://schemas.openxmlformats.org/drawingml/2006/main">
-              <a:graphicData uri="http://schemas.openxmlformats.org/drawingml/2006/picture">
-                <pic:pic xmlns:pic="http://schemas.openxmlformats.org/drawingml/2006/picture">
-                  <pic:nvPicPr>
-                    <pic:cNvPr id="0" name="Picture 2"/>
-                    <pic:cNvPicPr>
-                      <a:picLocks noChangeAspect="1" noChangeArrowheads="1"/>
-                    </pic:cNvPicPr>
-                  </pic:nvPicPr>
-                  <pic:blipFill>
-                    <a:blip r:embed="rId8" cstate="print">
-                      <a:extLst>
-                        <a:ext uri="{28A0092B-C50C-407E-A947-70E740481C1C}">
-                          <a14:useLocalDpi xmlns:a14="http://schemas.microsoft.com/office/drawing/2010/main" val="0"/>
-                        </a:ext>
-                      </a:extLst>
-                    </a:blip>
-                    <a:srcRect/>
-                    <a:stretch>
-                      <a:fillRect/>
-                    </a:stretch>
-                  </pic:blipFill>
-                  <pic:spPr bwMode="auto">
-                    <a:xfrm>
-                      <a:off x="0" y="0"/>
-                      <a:ext cx="5969635" cy="1889125"/>
-                    </a:xfrm>
-                    <a:prstGeom prst="rect">
-                      <a:avLst/>
-                    </a:prstGeom>
-                    <a:noFill/>
-                    <a:ln>
-                      <a:noFill/>
-                    </a:ln>
-                    <a:effectLst>
-                      <a:outerShdw blurRad="63500" sx="101000" sy="101000" algn="ctr" rotWithShape="0">
-                        <a:prstClr val="black">
-                          <a:alpha val="40000"/>
-                        </a:prstClr>
-                      </a:outerShdw>
-                    </a:effectLst>
-                  </pic:spPr>
-                </pic:pic>
-              </a:graphicData>
-            </a:graphic>
-          </wp:inline>
-        </w:drawing>
-      </w:r>
-    </w:p>
-    <w:p>
-      <w:pPr>
-        <w:rPr>
-          <w:i/>
-          <w:color w:val="000000" w:themeColor="text1"/>
-          <w:lang w:val="de-DE"/>
-        </w:rPr>
-      </w:pPr>
-      <w:r>
-        <w:rPr>
-          <w:i/>
-          <w:color w:val="000000" w:themeColor="text1"/>
-          <w:lang w:val="de-DE"/>
-        </w:rPr>
-        <w:t xml:space="preserve">Abbildung </w:t>
-      </w:r>
-      <w:r>
-        <w:rPr>
-          <w:i/>
-          <w:color w:val="000000" w:themeColor="text1"/>
-          <w:lang w:val="de-DE"/>
-        </w:rPr>
-        <w:t>3</w:t>
-      </w:r>
-      <w:r>
-        <w:rPr>
-          <w:i/>
-          <w:color w:val="000000" w:themeColor="text1"/>
-          <w:lang w:val="de-DE"/>
-        </w:rPr>
-        <w:t>: Detailübersicht zum Vergleich verschiedener Stände</w:t>
-      </w:r>
-    </w:p>
-    <w:p>
-      <w:pPr>
-        <w:rPr>
-          <w:color w:val="595959" w:themeColor="text1" w:themeTint="A6"/>
-          <w:lang w:val="de-DE"/>
-        </w:rPr>
-      </w:pPr>
-    </w:p>
-    <w:p>
-      <w:pPr>
-        <w:pStyle w:val="berschrift1"/>
-        <w:rPr>
-          <w:lang w:val="de-DE"/>
-        </w:rPr>
-      </w:pPr>
-      <w:bookmarkStart w:id="1" w:name="_Toc515106593"/>
-      <w:r>
-        <w:rPr>
-          <w:lang w:val="de-DE"/>
-        </w:rPr>
-        <w:lastRenderedPageBreak/>
-        <w:t>Komponenten</w:t>
-      </w:r>
-      <w:bookmarkEnd w:id="1"/>
-    </w:p>
-    <w:p>
-      <w:pPr>
-        <w:pStyle w:val="berschrift2"/>
-        <w:rPr>
-          <w:lang w:val="de-DE"/>
-        </w:rPr>
-      </w:pPr>
-      <w:bookmarkStart w:id="2" w:name="_Toc515106594"/>
-      <w:r>
-        <w:rPr>
-          <w:lang w:val="de-DE"/>
-        </w:rPr>
-        <w:t>Bar Chart zur Visualisierung der Therapieempfehlung</w:t>
-      </w:r>
-      <w:bookmarkEnd w:id="2"/>
-    </w:p>
-    <w:p>
-      <w:pPr>
-        <w:spacing w:after="0"/>
-        <w:rPr>
-          <w:lang w:val="de-DE"/>
-        </w:rPr>
-      </w:pPr>
-      <w:r>
-        <w:rPr>
-          <w:noProof/>
-        </w:rPr>
-        <w:drawing>
-          <wp:inline distT="0" distB="0" distL="0" distR="0" wp14:anchorId="575D3EF9" wp14:editId="47AE1054">
+          <wp:inline distT="0" distB="0" distL="0" distR="0" wp14:anchorId="18035FFF" wp14:editId="54868264">
             <wp:extent cx="5144494" cy="2510990"/>
             <wp:effectExtent l="76200" t="76200" r="75565" b="80010"/>
             <wp:docPr id="9" name="Grafik 9"/>
@@ -1211,7 +1820,7 @@
                     <pic:cNvPicPr/>
                   </pic:nvPicPr>
                   <pic:blipFill>
-                    <a:blip r:embed="rId9"/>
+                    <a:blip r:embed="rId14"/>
                     <a:stretch>
                       <a:fillRect/>
                     </a:stretch>
@@ -1243,18 +1852,51 @@
       <w:pPr>
         <w:rPr>
           <w:i/>
-          <w:color w:val="000000" w:themeColor="text1"/>
           <w:lang w:val="de-DE"/>
         </w:rPr>
       </w:pPr>
       <w:r>
         <w:rPr>
           <w:i/>
-          <w:color w:val="000000" w:themeColor="text1"/>
-          <w:lang w:val="de-DE"/>
-        </w:rPr>
-        <w:t>Abbildung 4: Bar Chart zum Vergleich verschiedener Stände</w:t>
-      </w:r>
+          <w:lang w:val="de-DE"/>
+        </w:rPr>
+        <w:t xml:space="preserve">Abbildung </w:t>
+      </w:r>
+      <w:r>
+        <w:rPr>
+          <w:i/>
+          <w:lang w:val="de-DE"/>
+        </w:rPr>
+        <w:t>6</w:t>
+      </w:r>
+      <w:r>
+        <w:rPr>
+          <w:i/>
+          <w:lang w:val="de-DE"/>
+        </w:rPr>
+        <w:t xml:space="preserve">: </w:t>
+      </w:r>
+      <w:r>
+        <w:rPr>
+          <w:i/>
+          <w:lang w:val="de-DE"/>
+        </w:rPr>
+        <w:t xml:space="preserve">Verworfener Designansatz für </w:t>
+      </w:r>
+      <w:r>
+        <w:rPr>
+          <w:i/>
+          <w:lang w:val="de-DE"/>
+        </w:rPr>
+        <w:t>die Darstellung veränderter Balkenhöhen</w:t>
+      </w:r>
+    </w:p>
+    <w:p>
+      <w:pPr>
+        <w:rPr>
+          <w:lang w:val="de-DE"/>
+        </w:rPr>
+      </w:pPr>
     </w:p>
     <w:p>
       <w:pPr>
@@ -1270,14 +1912,15 @@
           <w:lang w:val="de-DE"/>
         </w:rPr>
       </w:pPr>
-      <w:bookmarkStart w:id="3" w:name="_Toc515106595"/>
-      <w:r>
-        <w:rPr>
-          <w:lang w:val="de-DE"/>
-        </w:rPr>
+      <w:bookmarkStart w:id="4" w:name="_Toc517375520"/>
+      <w:r>
+        <w:rPr>
+          <w:lang w:val="de-DE"/>
+        </w:rPr>
+        <w:lastRenderedPageBreak/>
         <w:t>Tabelle zur Anpassung der Werte</w:t>
       </w:r>
-      <w:bookmarkEnd w:id="3"/>
+      <w:bookmarkEnd w:id="4"/>
     </w:p>
     <w:p>
       <w:pPr>
@@ -1289,122 +1932,12 @@
       <w:r>
         <w:rPr>
           <w:noProof/>
-          <w:lang w:val="de-DE"/>
         </w:rPr>
         <w:drawing>
-          <wp:inline distT="0" distB="0" distL="0" distR="0">
-            <wp:extent cx="3625795" cy="4195921"/>
-            <wp:effectExtent l="76200" t="95250" r="70485" b="90805"/>
-            <wp:docPr id="8" name="Grafik 8"/>
-            <wp:cNvGraphicFramePr>
-              <a:graphicFrameLocks xmlns:a="http://schemas.openxmlformats.org/drawingml/2006/main" noChangeAspect="1"/>
-            </wp:cNvGraphicFramePr>
-            <a:graphic xmlns:a="http://schemas.openxmlformats.org/drawingml/2006/main">
-              <a:graphicData uri="http://schemas.openxmlformats.org/drawingml/2006/picture">
-                <pic:pic xmlns:pic="http://schemas.openxmlformats.org/drawingml/2006/picture">
-                  <pic:nvPicPr>
-                    <pic:cNvPr id="0" name="Picture 3"/>
-                    <pic:cNvPicPr>
-                      <a:picLocks noChangeAspect="1" noChangeArrowheads="1"/>
-                    </pic:cNvPicPr>
-                  </pic:nvPicPr>
-                  <pic:blipFill>
-                    <a:blip r:embed="rId10">
-                      <a:extLst>
-                        <a:ext uri="{28A0092B-C50C-407E-A947-70E740481C1C}">
-                          <a14:useLocalDpi xmlns:a14="http://schemas.microsoft.com/office/drawing/2010/main" val="0"/>
-                        </a:ext>
-                      </a:extLst>
-                    </a:blip>
-                    <a:srcRect/>
-                    <a:stretch>
-                      <a:fillRect/>
-                    </a:stretch>
-                  </pic:blipFill>
-                  <pic:spPr bwMode="auto">
-                    <a:xfrm>
-                      <a:off x="0" y="0"/>
-                      <a:ext cx="3637397" cy="4209347"/>
-                    </a:xfrm>
-                    <a:prstGeom prst="rect">
-                      <a:avLst/>
-                    </a:prstGeom>
-                    <a:noFill/>
-                    <a:ln>
-                      <a:noFill/>
-                    </a:ln>
-                    <a:effectLst>
-                      <a:outerShdw blurRad="63500" sx="101000" sy="101000" algn="ctr" rotWithShape="0">
-                        <a:prstClr val="black">
-                          <a:alpha val="40000"/>
-                        </a:prstClr>
-                      </a:outerShdw>
-                    </a:effectLst>
-                  </pic:spPr>
-                </pic:pic>
-              </a:graphicData>
-            </a:graphic>
-          </wp:inline>
-        </w:drawing>
-      </w:r>
-    </w:p>
-    <w:p>
-      <w:pPr>
-        <w:rPr>
-          <w:i/>
-          <w:color w:val="000000" w:themeColor="text1"/>
-          <w:lang w:val="de-DE"/>
-        </w:rPr>
-      </w:pPr>
-      <w:r>
-        <w:rPr>
-          <w:i/>
-          <w:color w:val="000000" w:themeColor="text1"/>
-          <w:lang w:val="de-DE"/>
-        </w:rPr>
-        <w:lastRenderedPageBreak/>
-        <w:t>Abbildung 5: Tabelle zur Auswahl verschiedener Werte</w:t>
-      </w:r>
-    </w:p>
-    <w:p>
-      <w:pPr>
-        <w:rPr>
-          <w:lang w:val="de-DE"/>
-        </w:rPr>
-      </w:pPr>
-    </w:p>
-    <w:p>
-      <w:pPr>
-        <w:pStyle w:val="berschrift2"/>
-        <w:rPr>
-          <w:lang w:val="de-DE"/>
-        </w:rPr>
-      </w:pPr>
-      <w:bookmarkStart w:id="4" w:name="_Toc515106596"/>
-      <w:r>
-        <w:rPr>
-          <w:lang w:val="de-DE"/>
-        </w:rPr>
-        <w:t>Parallel Ribbon Plot zur Visualisierung der Relevanz unterschiedlicher Variablen</w:t>
-      </w:r>
-      <w:bookmarkEnd w:id="4"/>
-    </w:p>
-    <w:p>
-      <w:pPr>
-        <w:spacing w:after="0"/>
-        <w:rPr>
-          <w:lang w:val="de-DE"/>
-        </w:rPr>
-      </w:pPr>
-      <w:r>
-        <w:rPr>
-          <w:noProof/>
-        </w:rPr>
-        <w:drawing>
-          <wp:inline distT="0" distB="0" distL="0" distR="0" wp14:anchorId="2ACC53B8" wp14:editId="69A62A23">
-            <wp:extent cx="5972810" cy="2569210"/>
-            <wp:effectExtent l="95250" t="95250" r="104140" b="97790"/>
-            <wp:docPr id="7" name="Grafik 7"/>
+          <wp:inline distT="0" distB="0" distL="0" distR="0" wp14:anchorId="28914AA2" wp14:editId="1349943B">
+            <wp:extent cx="4629150" cy="5303885"/>
+            <wp:effectExtent l="76200" t="95250" r="76200" b="87630"/>
+            <wp:docPr id="1" name="Grafik 1"/>
             <wp:cNvGraphicFramePr>
               <a:graphicFrameLocks xmlns:a="http://schemas.openxmlformats.org/drawingml/2006/main" noChangeAspect="1"/>
             </wp:cNvGraphicFramePr>
@@ -1416,7 +1949,7 @@
                     <pic:cNvPicPr/>
                   </pic:nvPicPr>
                   <pic:blipFill>
-                    <a:blip r:embed="rId11"/>
+                    <a:blip r:embed="rId15"/>
                     <a:stretch>
                       <a:fillRect/>
                     </a:stretch>
@@ -1424,7 +1957,7 @@
                   <pic:spPr>
                     <a:xfrm>
                       <a:off x="0" y="0"/>
-                      <a:ext cx="5972810" cy="2569210"/>
+                      <a:ext cx="4632671" cy="5307919"/>
                     </a:xfrm>
                     <a:prstGeom prst="rect">
                       <a:avLst/>
@@ -1443,11 +1976,336 @@
           </wp:inline>
         </w:drawing>
       </w:r>
-      <w:bookmarkStart w:id="5" w:name="_GoBack"/>
+    </w:p>
+    <w:p>
+      <w:pPr>
+        <w:rPr>
+          <w:i/>
+          <w:color w:val="000000" w:themeColor="text1"/>
+          <w:lang w:val="de-DE"/>
+        </w:rPr>
+      </w:pPr>
+      <w:r>
+        <w:rPr>
+          <w:i/>
+          <w:color w:val="000000" w:themeColor="text1"/>
+          <w:lang w:val="de-DE"/>
+        </w:rPr>
+        <w:t xml:space="preserve">Abbildung </w:t>
+      </w:r>
+      <w:r>
+        <w:rPr>
+          <w:i/>
+          <w:color w:val="000000" w:themeColor="text1"/>
+          <w:lang w:val="de-DE"/>
+        </w:rPr>
+        <w:t>7</w:t>
+      </w:r>
+      <w:r>
+        <w:rPr>
+          <w:i/>
+          <w:color w:val="000000" w:themeColor="text1"/>
+          <w:lang w:val="de-DE"/>
+        </w:rPr>
+        <w:t>: Tabelle zur Auswahl verschiedener Werte</w:t>
+      </w:r>
+    </w:p>
+    <w:p>
+      <w:pPr>
+        <w:rPr>
+          <w:lang w:val="de-DE"/>
+        </w:rPr>
+      </w:pPr>
+      <w:r>
+        <w:rPr>
+          <w:lang w:val="de-DE"/>
+        </w:rPr>
+        <w:t xml:space="preserve">Die Tabelle besitzt zwei Spalten. Die linke der beiden gibt Auskunft über die verschiedenen </w:t>
+      </w:r>
+      <w:proofErr w:type="spellStart"/>
+      <w:r>
+        <w:rPr>
+          <w:lang w:val="de-DE"/>
+        </w:rPr>
+        <w:t>Evidence</w:t>
+      </w:r>
+      <w:proofErr w:type="spellEnd"/>
+      <w:r>
+        <w:rPr>
+          <w:lang w:val="de-DE"/>
+        </w:rPr>
+        <w:t xml:space="preserve"> Labels und die rechte, welche Ausprägung der entsprechenden Attribute bei der Patientin aktuell vorliegen. Die Patientin besitzt die Möglichkeit, mit den Werten zu experimentieren, in dem sie, wie bei uns prototypisch umgesetzt, mit Hilfe von Dropdown Menüs eine</w:t>
+      </w:r>
+      <w:r>
+        <w:rPr>
+          <w:lang w:val="de-DE"/>
+        </w:rPr>
+        <w:t xml:space="preserve"> der möglichen Ausprägungen selektiert. Alle Ausprägungen besitzen einen Zusatz, der aussagt, ob der Werte gerade tatsächlich vorliegt (</w:t>
+      </w:r>
+      <w:proofErr w:type="spellStart"/>
+      <w:r>
+        <w:rPr>
+          <w:lang w:val="de-DE"/>
+        </w:rPr>
+        <w:t>current</w:t>
+      </w:r>
+      <w:proofErr w:type="spellEnd"/>
+      <w:r>
+        <w:rPr>
+          <w:lang w:val="de-DE"/>
+        </w:rPr>
+        <w:t>) oder ein zum Experimentieren angepasster Wert ist (</w:t>
+      </w:r>
+      <w:proofErr w:type="spellStart"/>
+      <w:r>
+        <w:rPr>
+          <w:lang w:val="de-DE"/>
+        </w:rPr>
+        <w:t>adjusted</w:t>
+      </w:r>
+      <w:proofErr w:type="spellEnd"/>
+      <w:r>
+        <w:rPr>
+          <w:lang w:val="de-DE"/>
+        </w:rPr>
+        <w:t>).</w:t>
+      </w:r>
+      <w:r>
+        <w:rPr>
+          <w:lang w:val="de-DE"/>
+        </w:rPr>
+        <w:t xml:space="preserve"> Dadurch soll der mentale Aufwand Patientin so gering wie möglichgehalten werden, da sie sich nicht merken muss, welche Werte sie angepasst hat und welche nicht.</w:t>
+      </w:r>
+      <w:r>
+        <w:rPr>
+          <w:lang w:val="de-DE"/>
+        </w:rPr>
+        <w:t xml:space="preserve"> Diese Information hätte auch farblich codiert werden können, allerdings schien uns das nicht geeignet, da das Attribut Farbe in der Tabelle bereits zu einem anderen Zweck verwendet wird.</w:t>
+      </w:r>
+    </w:p>
+    <w:p>
+      <w:pPr>
+        <w:rPr>
+          <w:lang w:val="de-DE"/>
+        </w:rPr>
+      </w:pPr>
+      <w:r>
+        <w:rPr>
+          <w:lang w:val="de-DE"/>
+        </w:rPr>
+        <w:t xml:space="preserve">Das Attribut stellt die Koppelung zu dem nachfolgend beschriebenen </w:t>
+      </w:r>
+      <w:proofErr w:type="gramStart"/>
+      <w:r>
+        <w:rPr>
+          <w:lang w:val="de-DE"/>
+        </w:rPr>
+        <w:t>Parallel</w:t>
+      </w:r>
+      <w:proofErr w:type="gramEnd"/>
+      <w:r>
+        <w:rPr>
+          <w:lang w:val="de-DE"/>
+        </w:rPr>
+        <w:t xml:space="preserve"> Ribbons Plot dar. In diesem wird die Relevanz der einzelnen </w:t>
+      </w:r>
+      <w:proofErr w:type="spellStart"/>
+      <w:r>
+        <w:rPr>
+          <w:lang w:val="de-DE"/>
+        </w:rPr>
+        <w:t>Evidence</w:t>
+      </w:r>
+      <w:proofErr w:type="spellEnd"/>
+      <w:r>
+        <w:rPr>
+          <w:lang w:val="de-DE"/>
+        </w:rPr>
+        <w:t xml:space="preserve"> States für die Therapieempfehlungen visualisiert. Jedes </w:t>
+      </w:r>
+      <w:r>
+        <w:rPr>
+          <w:lang w:val="de-DE"/>
+        </w:rPr>
+        <w:lastRenderedPageBreak/>
+        <w:t xml:space="preserve">Attribut bekommt dabei eine eindeutige Farbe zugewiesen. Diese Farbe wird ebenfalls in der linken Spalte der Tabelle für die gleichen Attribute wie im </w:t>
+      </w:r>
+      <w:proofErr w:type="gramStart"/>
+      <w:r>
+        <w:rPr>
+          <w:lang w:val="de-DE"/>
+        </w:rPr>
+        <w:t>Parallel</w:t>
+      </w:r>
+      <w:proofErr w:type="gramEnd"/>
+      <w:r>
+        <w:rPr>
+          <w:lang w:val="de-DE"/>
+        </w:rPr>
+        <w:t xml:space="preserve"> Ribbon Plot verwendet, um eine Korrespondenz zwischen den beiden Attributen herzustellen. Da die visuelle Variable Farbe sehr dominant (</w:t>
+      </w:r>
+      <w:proofErr w:type="spellStart"/>
+      <w:r>
+        <w:rPr>
+          <w:lang w:val="de-DE"/>
+        </w:rPr>
+        <w:t>präattentiv</w:t>
+      </w:r>
+      <w:proofErr w:type="spellEnd"/>
+      <w:r>
+        <w:rPr>
+          <w:lang w:val="de-DE"/>
+        </w:rPr>
+        <w:t>) ist, wird dadurch die Herstellung der Korrespondenz mit relativ geringem mentalen Aufwand ermöglicht.</w:t>
+      </w:r>
+      <w:r>
+        <w:rPr>
+          <w:lang w:val="de-DE"/>
+        </w:rPr>
+        <w:t xml:space="preserve"> Die Anordnung der Zeilen in der Tabelle erfolgt absteigend nach der Höhe der Relevanz des jeweiligen Attributs pro Zeile. Damit sind die Farben gleich angeordnet wie in der linken (</w:t>
+      </w:r>
+      <w:proofErr w:type="spellStart"/>
+      <w:r>
+        <w:rPr>
+          <w:lang w:val="de-DE"/>
+        </w:rPr>
+        <w:t>current</w:t>
+      </w:r>
+      <w:proofErr w:type="spellEnd"/>
+      <w:r>
+        <w:rPr>
+          <w:lang w:val="de-DE"/>
+        </w:rPr>
+        <w:t xml:space="preserve">) Spalte des </w:t>
+      </w:r>
+      <w:proofErr w:type="gramStart"/>
+      <w:r>
+        <w:rPr>
+          <w:lang w:val="de-DE"/>
+        </w:rPr>
+        <w:t>Parallel</w:t>
+      </w:r>
+      <w:proofErr w:type="gramEnd"/>
+      <w:r>
+        <w:rPr>
+          <w:lang w:val="de-DE"/>
+        </w:rPr>
+        <w:t xml:space="preserve"> Ribbon Plots.</w:t>
+      </w:r>
+    </w:p>
+    <w:p>
+      <w:pPr>
+        <w:rPr>
+          <w:lang w:val="de-DE"/>
+        </w:rPr>
+      </w:pPr>
+      <w:r>
+        <w:rPr>
+          <w:lang w:val="de-DE"/>
+        </w:rPr>
+        <w:t>TBD Was, wenn mehr als 11 Attribute?</w:t>
+      </w:r>
+      <w:r>
+        <w:rPr>
+          <w:lang w:val="de-DE"/>
+        </w:rPr>
+        <w:t xml:space="preserve">  + eine </w:t>
+      </w:r>
+      <w:proofErr w:type="spellStart"/>
+      <w:r>
+        <w:rPr>
+          <w:lang w:val="de-DE"/>
+        </w:rPr>
+        <w:t>dummy</w:t>
+      </w:r>
+      <w:proofErr w:type="spellEnd"/>
+      <w:r>
+        <w:rPr>
+          <w:lang w:val="de-DE"/>
+        </w:rPr>
+        <w:t xml:space="preserve"> Kombination von Werten</w:t>
+      </w:r>
+    </w:p>
+    <w:p>
+      <w:pPr>
+        <w:rPr>
+          <w:lang w:val="de-DE"/>
+        </w:rPr>
+      </w:pPr>
+    </w:p>
+    <w:p>
+      <w:pPr>
+        <w:pStyle w:val="berschrift2"/>
+        <w:rPr>
+          <w:lang w:val="de-DE"/>
+        </w:rPr>
+      </w:pPr>
+      <w:bookmarkStart w:id="5" w:name="_Toc517375521"/>
+      <w:r>
+        <w:rPr>
+          <w:lang w:val="de-DE"/>
+        </w:rPr>
+        <w:t>Parallel Ribbon Plot zur Visualisierung der Relevanz unterschiedlicher Variablen</w:t>
+      </w:r>
       <w:bookmarkEnd w:id="5"/>
     </w:p>
     <w:p>
       <w:pPr>
+        <w:spacing w:after="0"/>
+        <w:rPr>
+          <w:lang w:val="de-DE"/>
+        </w:rPr>
+      </w:pPr>
+      <w:r>
+        <w:rPr>
+          <w:noProof/>
+        </w:rPr>
+        <w:drawing>
+          <wp:inline distT="0" distB="0" distL="0" distR="0" wp14:anchorId="2ACC53B8" wp14:editId="69A62A23">
+            <wp:extent cx="5800725" cy="2495187"/>
+            <wp:effectExtent l="95250" t="76200" r="66675" b="76835"/>
+            <wp:docPr id="7" name="Grafik 7"/>
+            <wp:cNvGraphicFramePr>
+              <a:graphicFrameLocks xmlns:a="http://schemas.openxmlformats.org/drawingml/2006/main" noChangeAspect="1"/>
+            </wp:cNvGraphicFramePr>
+            <a:graphic xmlns:a="http://schemas.openxmlformats.org/drawingml/2006/main">
+              <a:graphicData uri="http://schemas.openxmlformats.org/drawingml/2006/picture">
+                <pic:pic xmlns:pic="http://schemas.openxmlformats.org/drawingml/2006/picture">
+                  <pic:nvPicPr>
+                    <pic:cNvPr id="1" name=""/>
+                    <pic:cNvPicPr/>
+                  </pic:nvPicPr>
+                  <pic:blipFill>
+                    <a:blip r:embed="rId16"/>
+                    <a:stretch>
+                      <a:fillRect/>
+                    </a:stretch>
+                  </pic:blipFill>
+                  <pic:spPr>
+                    <a:xfrm>
+                      <a:off x="0" y="0"/>
+                      <a:ext cx="5804954" cy="2497006"/>
+                    </a:xfrm>
+                    <a:prstGeom prst="rect">
+                      <a:avLst/>
+                    </a:prstGeom>
+                    <a:effectLst>
+                      <a:outerShdw blurRad="63500" sx="101000" sy="101000" algn="ctr" rotWithShape="0">
+                        <a:prstClr val="black">
+                          <a:alpha val="40000"/>
+                        </a:prstClr>
+                      </a:outerShdw>
+                    </a:effectLst>
+                  </pic:spPr>
+                </pic:pic>
+              </a:graphicData>
+            </a:graphic>
+          </wp:inline>
+        </w:drawing>
+      </w:r>
+    </w:p>
+    <w:p>
+      <w:pPr>
         <w:rPr>
           <w:i/>
           <w:color w:val="000000" w:themeColor="text1"/>
@@ -1460,22 +2318,776 @@
           <w:color w:val="000000" w:themeColor="text1"/>
           <w:lang w:val="de-DE"/>
         </w:rPr>
-        <w:t>Abbildung 6: Parallel Ribbon Plot zum Vergleich verschiedener Stände</w:t>
-      </w:r>
-    </w:p>
-    <w:p>
-      <w:pPr>
-        <w:rPr>
-          <w:lang w:val="de-DE"/>
-        </w:rPr>
-      </w:pPr>
-    </w:p>
-    <w:p>
-      <w:pPr>
-        <w:rPr>
-          <w:lang w:val="de-DE"/>
-        </w:rPr>
-      </w:pPr>
+        <w:t xml:space="preserve">Abbildung </w:t>
+      </w:r>
+      <w:r>
+        <w:rPr>
+          <w:i/>
+          <w:color w:val="000000" w:themeColor="text1"/>
+          <w:lang w:val="de-DE"/>
+        </w:rPr>
+        <w:t>8</w:t>
+      </w:r>
+      <w:r>
+        <w:rPr>
+          <w:i/>
+          <w:color w:val="000000" w:themeColor="text1"/>
+          <w:lang w:val="de-DE"/>
+        </w:rPr>
+        <w:t>: Parallel Ribbon Plot zum Vergleich verschiedener Stände</w:t>
+      </w:r>
+    </w:p>
+    <w:p>
+      <w:pPr>
+        <w:rPr>
+          <w:lang w:val="de-DE"/>
+        </w:rPr>
+      </w:pPr>
+      <w:r>
+        <w:rPr>
+          <w:lang w:val="de-DE"/>
+        </w:rPr>
+        <w:t xml:space="preserve">TBD </w:t>
+      </w:r>
+      <w:proofErr w:type="gramStart"/>
+      <w:r>
+        <w:rPr>
+          <w:lang w:val="de-DE"/>
+        </w:rPr>
+        <w:t>Parallel</w:t>
+      </w:r>
+      <w:proofErr w:type="gramEnd"/>
+      <w:r>
+        <w:rPr>
+          <w:lang w:val="de-DE"/>
+        </w:rPr>
+        <w:t xml:space="preserve"> Ribbon Plots d</w:t>
+      </w:r>
+      <w:r>
+        <w:rPr>
+          <w:lang w:val="de-DE"/>
+        </w:rPr>
+        <w:t xml:space="preserve">ienen zur Visualisierung </w:t>
+      </w:r>
+      <w:r>
+        <w:rPr>
+          <w:lang w:val="de-DE"/>
+        </w:rPr>
+        <w:t xml:space="preserve">der </w:t>
+      </w:r>
+      <w:proofErr w:type="spellStart"/>
+      <w:r>
+        <w:rPr>
+          <w:lang w:val="de-DE"/>
+        </w:rPr>
+        <w:t>Relevancies</w:t>
+      </w:r>
+      <w:proofErr w:type="spellEnd"/>
+      <w:r>
+        <w:rPr>
+          <w:lang w:val="de-DE"/>
+        </w:rPr>
+        <w:t xml:space="preserve">, die zum aktuell vorliegenden </w:t>
+      </w:r>
+      <w:proofErr w:type="spellStart"/>
+      <w:r>
+        <w:rPr>
+          <w:lang w:val="de-DE"/>
+        </w:rPr>
+        <w:t>Evidence</w:t>
+      </w:r>
+      <w:proofErr w:type="spellEnd"/>
+      <w:r>
+        <w:rPr>
+          <w:lang w:val="de-DE"/>
+        </w:rPr>
+        <w:t xml:space="preserve"> Set (</w:t>
+      </w:r>
+      <w:proofErr w:type="spellStart"/>
+      <w:r>
+        <w:rPr>
+          <w:lang w:val="de-DE"/>
+        </w:rPr>
+        <w:t>current</w:t>
+      </w:r>
+      <w:proofErr w:type="spellEnd"/>
+      <w:r>
+        <w:rPr>
+          <w:lang w:val="de-DE"/>
+        </w:rPr>
+        <w:t xml:space="preserve">) und optional zu einem </w:t>
+      </w:r>
+      <w:proofErr w:type="spellStart"/>
+      <w:r>
+        <w:rPr>
+          <w:lang w:val="de-DE"/>
+        </w:rPr>
+        <w:t>Evidence</w:t>
+      </w:r>
+      <w:proofErr w:type="spellEnd"/>
+      <w:r>
+        <w:rPr>
+          <w:lang w:val="de-DE"/>
+        </w:rPr>
+        <w:t xml:space="preserve"> Set mit angepassten </w:t>
+      </w:r>
+      <w:proofErr w:type="spellStart"/>
+      <w:r>
+        <w:rPr>
+          <w:lang w:val="de-DE"/>
+        </w:rPr>
+        <w:t>Evidence</w:t>
+      </w:r>
+      <w:proofErr w:type="spellEnd"/>
+      <w:r>
+        <w:rPr>
+          <w:lang w:val="de-DE"/>
+        </w:rPr>
+        <w:t xml:space="preserve"> States (</w:t>
+      </w:r>
+      <w:proofErr w:type="spellStart"/>
+      <w:r>
+        <w:rPr>
+          <w:lang w:val="de-DE"/>
+        </w:rPr>
+        <w:t>adjusted</w:t>
+      </w:r>
+      <w:proofErr w:type="spellEnd"/>
+      <w:r>
+        <w:rPr>
+          <w:lang w:val="de-DE"/>
+        </w:rPr>
+        <w:t xml:space="preserve">) </w:t>
+      </w:r>
+      <w:r>
+        <w:rPr>
+          <w:lang w:val="de-DE"/>
+        </w:rPr>
+        <w:t>gehören.</w:t>
+      </w:r>
+      <w:r>
+        <w:rPr>
+          <w:lang w:val="de-DE"/>
+        </w:rPr>
+        <w:t xml:space="preserve"> Sie ähneln den Techniken der </w:t>
+      </w:r>
+      <w:proofErr w:type="gramStart"/>
+      <w:r>
+        <w:rPr>
+          <w:lang w:val="de-DE"/>
+        </w:rPr>
+        <w:t>Parallel</w:t>
+      </w:r>
+      <w:proofErr w:type="gramEnd"/>
+      <w:r>
+        <w:rPr>
+          <w:lang w:val="de-DE"/>
+        </w:rPr>
+        <w:t xml:space="preserve"> Sets und Parallel </w:t>
+      </w:r>
+      <w:proofErr w:type="spellStart"/>
+      <w:r>
+        <w:rPr>
+          <w:lang w:val="de-DE"/>
+        </w:rPr>
+        <w:t>Coordinates</w:t>
+      </w:r>
+      <w:proofErr w:type="spellEnd"/>
+      <w:r>
+        <w:rPr>
+          <w:lang w:val="de-DE"/>
+        </w:rPr>
+        <w:t xml:space="preserve">, unterscheiden sich jedoch in einigen Punkten von ihnen. </w:t>
+      </w:r>
+    </w:p>
+    <w:p>
+      <w:pPr>
+        <w:rPr>
+          <w:lang w:val="de-DE"/>
+        </w:rPr>
+      </w:pPr>
+      <w:r>
+        <w:rPr>
+          <w:lang w:val="de-DE"/>
+        </w:rPr>
+        <w:t>Es</w:t>
+      </w:r>
+      <w:r>
+        <w:rPr>
+          <w:lang w:val="de-DE"/>
+        </w:rPr>
+        <w:t xml:space="preserve"> befindet sich in der Spalte </w:t>
+      </w:r>
+      <w:proofErr w:type="spellStart"/>
+      <w:r>
+        <w:rPr>
+          <w:lang w:val="de-DE"/>
+        </w:rPr>
+        <w:t>current</w:t>
+      </w:r>
+      <w:proofErr w:type="spellEnd"/>
+      <w:r>
+        <w:rPr>
+          <w:lang w:val="de-DE"/>
+        </w:rPr>
+        <w:t xml:space="preserve"> für jedes </w:t>
+      </w:r>
+      <w:proofErr w:type="spellStart"/>
+      <w:r>
+        <w:rPr>
+          <w:lang w:val="de-DE"/>
+        </w:rPr>
+        <w:t>Evidence</w:t>
+      </w:r>
+      <w:proofErr w:type="spellEnd"/>
+      <w:r>
+        <w:rPr>
+          <w:lang w:val="de-DE"/>
+        </w:rPr>
+        <w:t xml:space="preserve"> Label ein Rechteck. Die Breite aller Rechtecke ist gleich, die Höhe jedoch codiert die zum jeweiligen </w:t>
+      </w:r>
+      <w:proofErr w:type="spellStart"/>
+      <w:r>
+        <w:rPr>
+          <w:lang w:val="de-DE"/>
+        </w:rPr>
+        <w:t>Evidence</w:t>
+      </w:r>
+      <w:proofErr w:type="spellEnd"/>
+      <w:r>
+        <w:rPr>
+          <w:lang w:val="de-DE"/>
+        </w:rPr>
+        <w:t xml:space="preserve"> Label gehörende Relevanz. </w:t>
+      </w:r>
+      <w:proofErr w:type="gramStart"/>
+      <w:r>
+        <w:rPr>
+          <w:lang w:val="de-DE"/>
+        </w:rPr>
+        <w:t>Die Relevanzwert</w:t>
+      </w:r>
+      <w:proofErr w:type="gramEnd"/>
+      <w:r>
+        <w:rPr>
+          <w:lang w:val="de-DE"/>
+        </w:rPr>
+        <w:t xml:space="preserve"> skaliert dabei linear zu der Höhe der Rechtecke. In der Spalte </w:t>
+      </w:r>
+      <w:proofErr w:type="spellStart"/>
+      <w:r>
+        <w:rPr>
+          <w:lang w:val="de-DE"/>
+        </w:rPr>
+        <w:t>current</w:t>
+      </w:r>
+      <w:proofErr w:type="spellEnd"/>
+      <w:r>
+        <w:rPr>
+          <w:lang w:val="de-DE"/>
+        </w:rPr>
+        <w:t xml:space="preserve"> und der Spalte </w:t>
+      </w:r>
+      <w:proofErr w:type="spellStart"/>
+      <w:r>
+        <w:rPr>
+          <w:lang w:val="de-DE"/>
+        </w:rPr>
+        <w:t>adjusted</w:t>
+      </w:r>
+      <w:proofErr w:type="spellEnd"/>
+      <w:r>
+        <w:rPr>
+          <w:lang w:val="de-DE"/>
+        </w:rPr>
+        <w:t xml:space="preserve"> sind die Rechtecke jeweils der Größe, das heißt der Relevanz des zugehörigen </w:t>
+      </w:r>
+      <w:proofErr w:type="spellStart"/>
+      <w:r>
+        <w:rPr>
+          <w:lang w:val="de-DE"/>
+        </w:rPr>
+        <w:t>Evidence</w:t>
+      </w:r>
+      <w:proofErr w:type="spellEnd"/>
+      <w:r>
+        <w:rPr>
+          <w:lang w:val="de-DE"/>
+        </w:rPr>
+        <w:t xml:space="preserve"> Labels, nach absteigend sortiert. Somit erhält die Patientin direkt Auskunft darüber, welche Attribute in der jeweiligen Spalte besonders wichtig sind. Zwischen den beiden Spalten </w:t>
+      </w:r>
+      <w:proofErr w:type="spellStart"/>
+      <w:r>
+        <w:rPr>
+          <w:lang w:val="de-DE"/>
+        </w:rPr>
+        <w:t>current</w:t>
+      </w:r>
+      <w:proofErr w:type="spellEnd"/>
+      <w:r>
+        <w:rPr>
+          <w:lang w:val="de-DE"/>
+        </w:rPr>
+        <w:t xml:space="preserve"> und </w:t>
+      </w:r>
+      <w:proofErr w:type="spellStart"/>
+      <w:r>
+        <w:rPr>
+          <w:lang w:val="de-DE"/>
+        </w:rPr>
+        <w:t>adjusted</w:t>
+      </w:r>
+      <w:proofErr w:type="spellEnd"/>
+      <w:r>
+        <w:rPr>
+          <w:lang w:val="de-DE"/>
+        </w:rPr>
+        <w:t xml:space="preserve"> befindet sich zudem eine unbeschriftete Mittelspalte, in welcher die zueinander gehörenden Rechtecke der beiden äußeren Spalten verbunden werden. </w:t>
+      </w:r>
+      <w:r>
+        <w:rPr>
+          <w:lang w:val="de-DE"/>
+        </w:rPr>
+        <w:t>Dadurch können gut Zuwächse bzw. Abfälle der Relevanz einzelner Attribute über die Spalten hinweg nachvollzogen werden</w:t>
+      </w:r>
+    </w:p>
+    <w:p>
+      <w:pPr>
+        <w:rPr>
+          <w:lang w:val="de-DE"/>
+        </w:rPr>
+      </w:pPr>
+      <w:r>
+        <w:rPr>
+          <w:lang w:val="de-DE"/>
+        </w:rPr>
+        <w:t xml:space="preserve">Da die Ribbons semitransparent geplottet werden, können die Verläufe der unterschiedlichen Ribbons </w:t>
+      </w:r>
+      <w:r>
+        <w:rPr>
+          <w:lang w:val="de-DE"/>
+        </w:rPr>
+        <w:t xml:space="preserve">sogar </w:t>
+      </w:r>
+      <w:r>
+        <w:rPr>
+          <w:lang w:val="de-DE"/>
+        </w:rPr>
+        <w:t>trotz Überlappungen nachvollzogen werden.</w:t>
+      </w:r>
+    </w:p>
+    <w:p>
+      <w:pPr>
+        <w:rPr>
+          <w:lang w:val="de-DE"/>
+        </w:rPr>
+      </w:pPr>
+      <w:r>
+        <w:rPr>
+          <w:lang w:val="de-DE"/>
+        </w:rPr>
+        <w:lastRenderedPageBreak/>
+        <w:t xml:space="preserve">Die </w:t>
+      </w:r>
+      <w:proofErr w:type="spellStart"/>
+      <w:r>
+        <w:rPr>
+          <w:lang w:val="de-DE"/>
+        </w:rPr>
+        <w:t>p</w:t>
+      </w:r>
+      <w:r>
+        <w:rPr>
+          <w:lang w:val="de-DE"/>
+        </w:rPr>
+        <w:t>r</w:t>
+      </w:r>
+      <w:r>
+        <w:rPr>
+          <w:lang w:val="de-DE"/>
+        </w:rPr>
+        <w:t>ä</w:t>
+      </w:r>
+      <w:r>
+        <w:rPr>
+          <w:lang w:val="de-DE"/>
+        </w:rPr>
+        <w:t>attentive</w:t>
+      </w:r>
+      <w:proofErr w:type="spellEnd"/>
+      <w:r>
+        <w:rPr>
+          <w:lang w:val="de-DE"/>
+        </w:rPr>
+        <w:t xml:space="preserve"> visuelle Variable Farbe</w:t>
+      </w:r>
+      <w:r>
+        <w:rPr>
+          <w:lang w:val="de-DE"/>
+        </w:rPr>
+        <w:t xml:space="preserve"> wurde für die unterschiedlichen Ribbons verwendet,</w:t>
+      </w:r>
+      <w:r>
+        <w:rPr>
+          <w:lang w:val="de-DE"/>
+        </w:rPr>
+        <w:t xml:space="preserve"> um dem Verlauf der einzelnen Ribbons folgen zu können. </w:t>
+      </w:r>
+      <w:r>
+        <w:rPr>
+          <w:lang w:val="de-DE"/>
+        </w:rPr>
+        <w:t>Es handelt sich dabei um eine sehr starke Variable, dadurch ist t</w:t>
+      </w:r>
+      <w:r>
+        <w:rPr>
+          <w:lang w:val="de-DE"/>
+        </w:rPr>
+        <w:t>rotz Unterbrechung</w:t>
+      </w:r>
+      <w:r>
+        <w:rPr>
+          <w:lang w:val="de-DE"/>
+        </w:rPr>
+        <w:t>en der Ribbons</w:t>
+      </w:r>
+      <w:r>
+        <w:rPr>
+          <w:lang w:val="de-DE"/>
+        </w:rPr>
+        <w:t xml:space="preserve"> </w:t>
+      </w:r>
+      <w:r>
+        <w:rPr>
+          <w:lang w:val="de-DE"/>
+        </w:rPr>
+        <w:t xml:space="preserve">durch die schwarzen Spaltengrenzen die Verfolgung des Verlaufs der </w:t>
+      </w:r>
+      <w:proofErr w:type="spellStart"/>
+      <w:r>
+        <w:rPr>
+          <w:lang w:val="de-DE"/>
+        </w:rPr>
+        <w:t>RIbbons</w:t>
+      </w:r>
+      <w:proofErr w:type="spellEnd"/>
+      <w:r>
+        <w:rPr>
+          <w:lang w:val="de-DE"/>
+        </w:rPr>
+        <w:t xml:space="preserve"> möglich.</w:t>
+      </w:r>
+    </w:p>
+    <w:p>
+      <w:pPr>
+        <w:rPr>
+          <w:lang w:val="de-DE"/>
+        </w:rPr>
+      </w:pPr>
+      <w:r>
+        <w:rPr>
+          <w:lang w:val="de-DE"/>
+        </w:rPr>
+        <w:t xml:space="preserve">Außerdem </w:t>
+      </w:r>
+      <w:r>
+        <w:rPr>
+          <w:lang w:val="de-DE"/>
+        </w:rPr>
+        <w:t xml:space="preserve">werden das </w:t>
+      </w:r>
+      <w:r>
+        <w:rPr>
+          <w:lang w:val="de-DE"/>
+        </w:rPr>
+        <w:t xml:space="preserve">Prinzip der räumlichen Nähe und </w:t>
+      </w:r>
+      <w:r>
+        <w:rPr>
+          <w:lang w:val="de-DE"/>
+        </w:rPr>
+        <w:t xml:space="preserve">das </w:t>
+      </w:r>
+      <w:r>
+        <w:rPr>
+          <w:lang w:val="de-DE"/>
+        </w:rPr>
+        <w:t xml:space="preserve">Prinzip der Parallelität bzw. des gemeinsamen Schicksals für die Zusammengehörigkeit der </w:t>
+      </w:r>
+      <w:r>
+        <w:rPr>
+          <w:lang w:val="de-DE"/>
+        </w:rPr>
+        <w:t xml:space="preserve">Relevanzen in den </w:t>
+      </w:r>
+      <w:r>
+        <w:rPr>
+          <w:lang w:val="de-DE"/>
+        </w:rPr>
+        <w:t>einzelnen</w:t>
+      </w:r>
+      <w:r>
+        <w:rPr>
+          <w:lang w:val="de-DE"/>
+        </w:rPr>
+        <w:t xml:space="preserve"> Spalten verwendet.</w:t>
+      </w:r>
+    </w:p>
+    <w:p>
+      <w:pPr>
+        <w:rPr>
+          <w:lang w:val="de-DE"/>
+        </w:rPr>
+      </w:pPr>
+      <w:r>
+        <w:rPr>
+          <w:lang w:val="de-DE"/>
+        </w:rPr>
+        <w:t>Die aktuelle Anzahl von elf repräsentierten Relevanzen sollte bei einem Hinzukommen von weiteren Attributen allerdings nach Möglichkeit nicht überschritten werden, da eine Verwendung von noch mehr Farben voraussichtlich zu einer erschwerten Unterscheidbarkeit der einzelnen Farbtöne führt und dadurch die Zuordnung der Tabellenzeilen zu den jeweiligen Ribbons nicht mehr eindeutig ist.</w:t>
+      </w:r>
+    </w:p>
+    <w:p>
+      <w:pPr>
+        <w:rPr>
+          <w:lang w:val="de-DE"/>
+        </w:rPr>
+      </w:pPr>
+      <w:r>
+        <w:rPr>
+          <w:lang w:val="de-DE"/>
+        </w:rPr>
+        <w:t xml:space="preserve">Zum Ein- und Ausblenden einzelner Ribbons wurde zunächst eine Funktionalität implementiert, </w:t>
+      </w:r>
+      <w:proofErr w:type="spellStart"/>
+      <w:r>
+        <w:rPr>
+          <w:lang w:val="de-DE"/>
+        </w:rPr>
+        <w:t>visual</w:t>
+      </w:r>
+      <w:proofErr w:type="spellEnd"/>
+      <w:r>
+        <w:rPr>
+          <w:lang w:val="de-DE"/>
+        </w:rPr>
+        <w:t xml:space="preserve"> </w:t>
+      </w:r>
+      <w:proofErr w:type="spellStart"/>
+      <w:r>
+        <w:rPr>
+          <w:lang w:val="de-DE"/>
+        </w:rPr>
+        <w:t>clutter</w:t>
+      </w:r>
+      <w:proofErr w:type="spellEnd"/>
+      <w:r>
+        <w:rPr>
+          <w:lang w:val="de-DE"/>
+        </w:rPr>
+        <w:t xml:space="preserve">, </w:t>
+      </w:r>
+      <w:proofErr w:type="spellStart"/>
+      <w:r>
+        <w:rPr>
+          <w:lang w:val="de-DE"/>
+        </w:rPr>
+        <w:t>pipapo</w:t>
+      </w:r>
+      <w:proofErr w:type="spellEnd"/>
+    </w:p>
+    <w:p>
+      <w:pPr>
+        <w:pStyle w:val="berschrift2"/>
+        <w:rPr>
+          <w:lang w:val="de-DE"/>
+        </w:rPr>
+      </w:pPr>
+      <w:bookmarkStart w:id="6" w:name="_Toc517375522"/>
+      <w:r>
+        <w:rPr>
+          <w:lang w:val="de-DE"/>
+        </w:rPr>
+        <w:t>Line Plot zur Visualisierung der Entwicklung über die Zeit</w:t>
+      </w:r>
+      <w:bookmarkEnd w:id="6"/>
+    </w:p>
+    <w:p>
+      <w:pPr>
+        <w:rPr>
+          <w:noProof/>
+        </w:rPr>
+      </w:pPr>
+    </w:p>
+    <w:p>
+      <w:pPr>
+        <w:rPr>
+          <w:lang w:val="de-DE"/>
+        </w:rPr>
+      </w:pPr>
+      <w:r>
+        <w:rPr>
+          <w:noProof/>
+        </w:rPr>
+        <w:drawing>
+          <wp:inline distT="0" distB="0" distL="0" distR="0" wp14:anchorId="71F6599A" wp14:editId="1386BAAF">
+            <wp:extent cx="5810959" cy="2000250"/>
+            <wp:effectExtent l="95250" t="76200" r="75565" b="76200"/>
+            <wp:docPr id="17" name="Grafik 17"/>
+            <wp:cNvGraphicFramePr>
+              <a:graphicFrameLocks xmlns:a="http://schemas.openxmlformats.org/drawingml/2006/main" noChangeAspect="1"/>
+            </wp:cNvGraphicFramePr>
+            <a:graphic xmlns:a="http://schemas.openxmlformats.org/drawingml/2006/main">
+              <a:graphicData uri="http://schemas.openxmlformats.org/drawingml/2006/picture">
+                <pic:pic xmlns:pic="http://schemas.openxmlformats.org/drawingml/2006/picture">
+                  <pic:nvPicPr>
+                    <pic:cNvPr id="1" name=""/>
+                    <pic:cNvPicPr/>
+                  </pic:nvPicPr>
+                  <pic:blipFill rotWithShape="1">
+                    <a:blip r:embed="rId11"/>
+                    <a:srcRect l="4624" t="13815"/>
+                    <a:stretch/>
+                  </pic:blipFill>
+                  <pic:spPr bwMode="auto">
+                    <a:xfrm>
+                      <a:off x="0" y="0"/>
+                      <a:ext cx="5813281" cy="2001049"/>
+                    </a:xfrm>
+                    <a:prstGeom prst="rect">
+                      <a:avLst/>
+                    </a:prstGeom>
+                    <a:ln>
+                      <a:noFill/>
+                    </a:ln>
+                    <a:effectLst>
+                      <a:outerShdw blurRad="63500" sx="101000" sy="101000" algn="ctr" rotWithShape="0">
+                        <a:prstClr val="black">
+                          <a:alpha val="40000"/>
+                        </a:prstClr>
+                      </a:outerShdw>
+                    </a:effectLst>
+                    <a:extLst>
+                      <a:ext uri="{53640926-AAD7-44D8-BBD7-CCE9431645EC}">
+                        <a14:shadowObscured xmlns:a14="http://schemas.microsoft.com/office/drawing/2010/main"/>
+                      </a:ext>
+                    </a:extLst>
+                  </pic:spPr>
+                </pic:pic>
+              </a:graphicData>
+            </a:graphic>
+          </wp:inline>
+        </w:drawing>
+      </w:r>
+    </w:p>
+    <w:p>
+      <w:pPr>
+        <w:rPr>
+          <w:i/>
+          <w:color w:val="000000" w:themeColor="text1"/>
+          <w:lang w:val="de-DE"/>
+        </w:rPr>
+      </w:pPr>
+      <w:r>
+        <w:rPr>
+          <w:i/>
+          <w:lang w:val="de-DE"/>
+        </w:rPr>
+        <w:t xml:space="preserve">Abbildung 9: </w:t>
+      </w:r>
+      <w:r>
+        <w:rPr>
+          <w:i/>
+          <w:color w:val="000000" w:themeColor="text1"/>
+          <w:lang w:val="de-DE"/>
+        </w:rPr>
+        <w:t>Historie der Therapieempfehlungen</w:t>
+      </w:r>
+    </w:p>
+    <w:p>
+      <w:pPr>
+        <w:rPr>
+          <w:lang w:val="de-DE"/>
+        </w:rPr>
+      </w:pPr>
+      <w:r>
+        <w:rPr>
+          <w:lang w:val="de-DE"/>
+        </w:rPr>
+        <w:t xml:space="preserve">Mit Hilfe des Line Plots erhält die Patientin einen Überblick darüber, </w:t>
+      </w:r>
+      <w:r>
+        <w:rPr>
+          <w:lang w:val="de-DE"/>
+        </w:rPr>
+        <w:t>wie sich im Lauf der Zeit ...</w:t>
+      </w:r>
+    </w:p>
+    <w:p>
+      <w:pPr>
+        <w:rPr>
+          <w:lang w:val="de-DE"/>
+        </w:rPr>
+      </w:pPr>
+      <w:r>
+        <w:rPr>
+          <w:lang w:val="de-DE"/>
+        </w:rPr>
+        <w:t xml:space="preserve">Es wurde erneut versucht, die Visualisierung so wenig „mathematisch“ wie möglich aussehen zu lassen (z.B. Verzicht auf eine y-Achse), um  </w:t>
+      </w:r>
+    </w:p>
+    <w:p>
+      <w:pPr>
+        <w:rPr>
+          <w:lang w:val="de-DE"/>
+        </w:rPr>
+      </w:pPr>
+      <w:r>
+        <w:rPr>
+          <w:lang w:val="de-DE"/>
+        </w:rPr>
+        <w:t>Außerdem codiert die visuelle Variable Farbe die Therapiemethode, um eine schnelle und eindeutige Zuordnung zu ermöglichen.</w:t>
+      </w:r>
+    </w:p>
+    <w:p>
+      <w:pPr>
+        <w:rPr>
+          <w:lang w:val="de-DE"/>
+        </w:rPr>
+      </w:pPr>
+      <w:r>
+        <w:rPr>
+          <w:lang w:val="de-DE"/>
+        </w:rPr>
+        <w:t>Zudem wurde auf eine klassische Legende verzichtet und stattdessen die Bezeichnungen der einzelnen Therapiemethoden direkt an den zugehörigen Linien platziert, um den mentalen Aufwand bei der Zuordnung zu reduzieren. Kämen sich die Linien im letzten Zeitpunkt zu nah, sodass eine Überlappung der Labels die Folge wäre, so müssten die Labels etwas nach oben bzw. unten auseinandergeschoben werden, bis die Überlappung aufgehoben ist.</w:t>
+      </w:r>
+    </w:p>
+    <w:p>
+      <w:pPr>
+        <w:rPr>
+          <w:lang w:val="de-DE"/>
+        </w:rPr>
+      </w:pPr>
+      <w:r>
+        <w:rPr>
+          <w:lang w:val="de-DE"/>
+        </w:rPr>
+        <w:lastRenderedPageBreak/>
+        <w:t xml:space="preserve">...Falls das mit den Zahlen innerhalb der Marker kommt. Im Fall einer Überlappung müsste es so umgesetzt werden, dass ein Tippen auf eine der Linien, egal wo, sie oberhalb der anderen Linien rendert. Außerdem: In diesem Fall wären die entsprechenden Werte an dem zugehörigen </w:t>
+      </w:r>
+      <w:proofErr w:type="spellStart"/>
+      <w:r>
+        <w:rPr>
+          <w:lang w:val="de-DE"/>
+        </w:rPr>
+        <w:t>Marker</w:t>
+      </w:r>
+      <w:proofErr w:type="spellEnd"/>
+      <w:r>
+        <w:rPr>
+          <w:lang w:val="de-DE"/>
+        </w:rPr>
+        <w:t xml:space="preserve"> ohnehin sehr ähnlich.</w:t>
+      </w:r>
     </w:p>
     <w:p>
       <w:pPr>
@@ -1484,46 +3096,155 @@
           <w:lang w:val="de-DE"/>
         </w:rPr>
       </w:pPr>
-      <w:bookmarkStart w:id="6" w:name="_Toc515106597"/>
-      <w:r>
-        <w:rPr>
-          <w:lang w:val="de-DE"/>
-        </w:rPr>
-        <w:t>Technische Details</w:t>
-      </w:r>
-      <w:bookmarkEnd w:id="6"/>
-    </w:p>
-    <w:p>
-      <w:pPr>
-        <w:pStyle w:val="berschrift2"/>
-        <w:rPr>
-          <w:lang w:val="de-DE"/>
-        </w:rPr>
-      </w:pPr>
-      <w:bookmarkStart w:id="7" w:name="_Toc515106598"/>
-      <w:r>
-        <w:rPr>
-          <w:lang w:val="de-DE"/>
-        </w:rPr>
-        <w:t>Verwendete Software</w:t>
+      <w:bookmarkStart w:id="7" w:name="_Toc517375523"/>
+      <w:r>
+        <w:rPr>
+          <w:lang w:val="de-DE"/>
+        </w:rPr>
+        <w:t>Erfahrungen bei der Implementierung</w:t>
       </w:r>
       <w:bookmarkEnd w:id="7"/>
     </w:p>
     <w:p>
       <w:pPr>
-        <w:pStyle w:val="berschrift2"/>
-        <w:rPr>
-          <w:lang w:val="de-DE"/>
-        </w:rPr>
-      </w:pPr>
-      <w:bookmarkStart w:id="8" w:name="_Toc515106599"/>
-      <w:r>
-        <w:rPr>
-          <w:lang w:val="de-DE"/>
-        </w:rPr>
-        <w:t>Erfahrungen bei der Implementierung</w:t>
-      </w:r>
-      <w:bookmarkEnd w:id="8"/>
+        <w:rPr>
+          <w:lang w:val="de-DE"/>
+        </w:rPr>
+      </w:pPr>
+      <w:r>
+        <w:rPr>
+          <w:lang w:val="de-DE"/>
+        </w:rPr>
+        <w:t xml:space="preserve">TBD </w:t>
+      </w:r>
+      <w:proofErr w:type="gramStart"/>
+      <w:r>
+        <w:rPr>
+          <w:lang w:val="de-DE"/>
+        </w:rPr>
+        <w:t>Zunächst</w:t>
+      </w:r>
+      <w:proofErr w:type="gramEnd"/>
+      <w:r>
+        <w:rPr>
+          <w:lang w:val="de-DE"/>
+        </w:rPr>
+        <w:t xml:space="preserve"> haben wir versucht, </w:t>
+      </w:r>
+      <w:r>
+        <w:rPr>
+          <w:lang w:val="de-DE"/>
+        </w:rPr>
+        <w:t xml:space="preserve">die Anwendung </w:t>
+      </w:r>
+      <w:r>
+        <w:rPr>
+          <w:lang w:val="de-DE"/>
+        </w:rPr>
+        <w:t xml:space="preserve">mit Hilfe von d3.js umzusetzen, ohne Grundlagen </w:t>
+      </w:r>
+      <w:proofErr w:type="spellStart"/>
+      <w:r>
+        <w:rPr>
+          <w:lang w:val="de-DE"/>
+        </w:rPr>
+        <w:t>bzgl</w:t>
+      </w:r>
+      <w:proofErr w:type="spellEnd"/>
+      <w:r>
+        <w:rPr>
+          <w:lang w:val="de-DE"/>
+        </w:rPr>
+        <w:t xml:space="preserve"> HTML, </w:t>
+      </w:r>
+      <w:proofErr w:type="spellStart"/>
+      <w:r>
+        <w:rPr>
+          <w:lang w:val="de-DE"/>
+        </w:rPr>
+        <w:t>Javascript</w:t>
+      </w:r>
+      <w:proofErr w:type="spellEnd"/>
+      <w:r>
+        <w:rPr>
+          <w:lang w:val="de-DE"/>
+        </w:rPr>
+        <w:t xml:space="preserve"> und CSS allerdings sehr aufwändig, sodass die meiste Zeit für das Einarbeiten in das Tool anstatt für das Auseinandersetzen mit der eigentlichen Fragestellung investiert werden musste. Aus diesem Grund umgestiegen auf R, das uns aus anderen Veranstaltungen wie zum Beispiel Visual Analytics bereits geläufig war.</w:t>
+      </w:r>
+    </w:p>
+    <w:p>
+      <w:pPr>
+        <w:rPr>
+          <w:lang w:val="de-DE"/>
+        </w:rPr>
+      </w:pPr>
+      <w:r>
+        <w:rPr>
+          <w:lang w:val="de-DE"/>
+        </w:rPr>
+        <w:t>R bei unserem Erfahrungsstand schneller, einfacher, dafür weniger Modifikationsmöglichkeiten im Detail (</w:t>
+      </w:r>
+      <w:proofErr w:type="spellStart"/>
+      <w:r>
+        <w:rPr>
+          <w:lang w:val="de-DE"/>
+        </w:rPr>
+        <w:t>vgl</w:t>
+      </w:r>
+      <w:proofErr w:type="spellEnd"/>
+      <w:r>
+        <w:rPr>
+          <w:lang w:val="de-DE"/>
+        </w:rPr>
+        <w:t xml:space="preserve"> gestrichelte Linie im Bar Chart) und schwieriger komplexere Interaktionsmöglichkeiten umzusetzen </w:t>
+      </w:r>
+    </w:p>
+    <w:p>
+      <w:pPr>
+        <w:rPr>
+          <w:lang w:val="de-DE"/>
+        </w:rPr>
+      </w:pPr>
+      <w:r>
+        <w:rPr>
+          <w:lang w:val="de-DE"/>
+        </w:rPr>
+        <w:t>Interessant zu sehen, dass ein schnelles Mocken von Visualisierungen sehr vorteilhaft ist, da die Wirkung in einer Anwendung sich von theoretischen Überlegungen auf dem Blatt doch nochmal deutlich unterscheiden kann (</w:t>
+      </w:r>
+      <w:proofErr w:type="spellStart"/>
+      <w:r>
+        <w:rPr>
+          <w:lang w:val="de-DE"/>
+        </w:rPr>
+        <w:t>vgl</w:t>
+      </w:r>
+      <w:proofErr w:type="spellEnd"/>
+      <w:r>
+        <w:rPr>
+          <w:lang w:val="de-DE"/>
+        </w:rPr>
+        <w:t xml:space="preserve"> Farben für Balken-Differenzen im Bar Chart)</w:t>
+      </w:r>
+    </w:p>
+    <w:p>
+      <w:pPr>
+        <w:rPr>
+          <w:lang w:val="de-DE"/>
+        </w:rPr>
+      </w:pPr>
+      <w:r>
+        <w:rPr>
+          <w:lang w:val="de-DE"/>
+        </w:rPr>
+        <w:t>Insgesamt war die Projektarbeit lehrreich und interessant und eigentlich noch weitere Ideen gehabt, als sich in dem zeitlichen Rahmen umsetzen ließen</w:t>
+      </w:r>
+    </w:p>
+    <w:p>
+      <w:pPr>
+        <w:rPr>
+          <w:lang w:val="de-DE"/>
+        </w:rPr>
+      </w:pPr>
     </w:p>
     <w:p>
       <w:pPr>
@@ -1533,13 +3254,215 @@
       </w:pPr>
     </w:p>
     <w:sectPr>
+      <w:headerReference w:type="default" r:id="rId17"/>
       <w:pgSz w:w="12240" w:h="15840"/>
       <w:pgMar w:top="1417" w:right="1417" w:bottom="1134" w:left="1417" w:header="708" w:footer="708" w:gutter="0"/>
       <w:cols w:space="708"/>
+      <w:titlePg/>
       <w:docGrid w:linePitch="360"/>
     </w:sectPr>
   </w:body>
 </w:document>
+</file>
+
+<file path=word/endnotes.xml><?xml version="1.0" encoding="utf-8"?>
+<w:endnotes xmlns:wpc="http://schemas.microsoft.com/office/word/2010/wordprocessingCanvas" xmlns:cx="http://schemas.microsoft.com/office/drawing/2014/chartex" xmlns:cx1="http://schemas.microsoft.com/office/drawing/2015/9/8/chartex" xmlns:cx2="http://schemas.microsoft.com/office/drawing/2015/10/21/chartex" xmlns:cx3="http://schemas.microsoft.com/office/drawing/2016/5/9/chartex" xmlns:cx4="http://schemas.microsoft.com/office/drawing/2016/5/10/chartex" xmlns:cx5="http://schemas.microsoft.com/office/drawing/2016/5/11/chartex" xmlns:cx6="http://schemas.microsoft.com/office/drawing/2016/5/12/chartex" xmlns:cx7="http://schemas.microsoft.com/office/drawing/2016/5/13/chartex" xmlns:cx8="http://schemas.microsoft.com/office/drawing/2016/5/14/chartex" xmlns:mc="http://schemas.openxmlformats.org/markup-compatibility/2006" xmlns:aink="http://schemas.microsoft.com/office/drawing/2016/ink" xmlns:am3d="http://schemas.microsoft.com/office/drawing/2017/model3d" xmlns:o="urn:schemas-microsoft-com:office:office" xmlns:r="http://schemas.openxmlformats.org/officeDocument/2006/relationships" xmlns:m="http://schemas.openxmlformats.org/officeDocument/2006/math" xmlns:v="urn:schemas-microsoft-com:vml" xmlns:wp14="http://schemas.microsoft.com/office/word/2010/wordprocessingDrawing" xmlns:wp="http://schemas.openxmlformats.org/drawingml/2006/wordprocessingDrawing" xmlns:w10="urn:schemas-microsoft-com:office:word" xmlns:w="http://schemas.openxmlformats.org/wordprocessingml/2006/main" xmlns:w14="http://schemas.microsoft.com/office/word/2010/wordml" xmlns:w15="http://schemas.microsoft.com/office/word/2012/wordml" xmlns:w16cid="http://schemas.microsoft.com/office/word/2016/wordml/cid" xmlns:w16se="http://schemas.microsoft.com/office/word/2015/wordml/symex" xmlns:wpg="http://schemas.microsoft.com/office/word/2010/wordprocessingGroup" xmlns:wpi="http://schemas.microsoft.com/office/word/2010/wordprocessingInk" xmlns:wne="http://schemas.microsoft.com/office/word/2006/wordml" xmlns:wps="http://schemas.microsoft.com/office/word/2010/wordprocessingShape" mc:Ignorable="w14 w15 w16se w16cid wp14">
+  <w:endnote w:type="separator" w:id="-1">
+    <w:p>
+      <w:pPr>
+        <w:spacing w:after="0" w:line="240" w:lineRule="auto"/>
+      </w:pPr>
+      <w:r>
+        <w:separator/>
+      </w:r>
+    </w:p>
+  </w:endnote>
+  <w:endnote w:type="continuationSeparator" w:id="0">
+    <w:p>
+      <w:pPr>
+        <w:spacing w:after="0" w:line="240" w:lineRule="auto"/>
+      </w:pPr>
+      <w:r>
+        <w:continuationSeparator/>
+      </w:r>
+    </w:p>
+  </w:endnote>
+</w:endnotes>
+</file>
+
+<file path=word/footnotes.xml><?xml version="1.0" encoding="utf-8"?>
+<w:footnotes xmlns:wpc="http://schemas.microsoft.com/office/word/2010/wordprocessingCanvas" xmlns:cx="http://schemas.microsoft.com/office/drawing/2014/chartex" xmlns:cx1="http://schemas.microsoft.com/office/drawing/2015/9/8/chartex" xmlns:cx2="http://schemas.microsoft.com/office/drawing/2015/10/21/chartex" xmlns:cx3="http://schemas.microsoft.com/office/drawing/2016/5/9/chartex" xmlns:cx4="http://schemas.microsoft.com/office/drawing/2016/5/10/chartex" xmlns:cx5="http://schemas.microsoft.com/office/drawing/2016/5/11/chartex" xmlns:cx6="http://schemas.microsoft.com/office/drawing/2016/5/12/chartex" xmlns:cx7="http://schemas.microsoft.com/office/drawing/2016/5/13/chartex" xmlns:cx8="http://schemas.microsoft.com/office/drawing/2016/5/14/chartex" xmlns:mc="http://schemas.openxmlformats.org/markup-compatibility/2006" xmlns:aink="http://schemas.microsoft.com/office/drawing/2016/ink" xmlns:am3d="http://schemas.microsoft.com/office/drawing/2017/model3d" xmlns:o="urn:schemas-microsoft-com:office:office" xmlns:r="http://schemas.openxmlformats.org/officeDocument/2006/relationships" xmlns:m="http://schemas.openxmlformats.org/officeDocument/2006/math" xmlns:v="urn:schemas-microsoft-com:vml" xmlns:wp14="http://schemas.microsoft.com/office/word/2010/wordprocessingDrawing" xmlns:wp="http://schemas.openxmlformats.org/drawingml/2006/wordprocessingDrawing" xmlns:w10="urn:schemas-microsoft-com:office:word" xmlns:w="http://schemas.openxmlformats.org/wordprocessingml/2006/main" xmlns:w14="http://schemas.microsoft.com/office/word/2010/wordml" xmlns:w15="http://schemas.microsoft.com/office/word/2012/wordml" xmlns:w16cid="http://schemas.microsoft.com/office/word/2016/wordml/cid" xmlns:w16se="http://schemas.microsoft.com/office/word/2015/wordml/symex" xmlns:wpg="http://schemas.microsoft.com/office/word/2010/wordprocessingGroup" xmlns:wpi="http://schemas.microsoft.com/office/word/2010/wordprocessingInk" xmlns:wne="http://schemas.microsoft.com/office/word/2006/wordml" xmlns:wps="http://schemas.microsoft.com/office/word/2010/wordprocessingShape" mc:Ignorable="w14 w15 w16se w16cid wp14">
+  <w:footnote w:type="separator" w:id="-1">
+    <w:p>
+      <w:pPr>
+        <w:spacing w:after="0" w:line="240" w:lineRule="auto"/>
+      </w:pPr>
+      <w:r>
+        <w:separator/>
+      </w:r>
+    </w:p>
+  </w:footnote>
+  <w:footnote w:type="continuationSeparator" w:id="0">
+    <w:p>
+      <w:pPr>
+        <w:spacing w:after="0" w:line="240" w:lineRule="auto"/>
+      </w:pPr>
+      <w:r>
+        <w:continuationSeparator/>
+      </w:r>
+    </w:p>
+  </w:footnote>
+</w:footnotes>
+</file>
+
+<file path=word/header1.xml><?xml version="1.0" encoding="utf-8"?>
+<w:hdr xmlns:wpc="http://schemas.microsoft.com/office/word/2010/wordprocessingCanvas" xmlns:cx="http://schemas.microsoft.com/office/drawing/2014/chartex" xmlns:cx1="http://schemas.microsoft.com/office/drawing/2015/9/8/chartex" xmlns:cx2="http://schemas.microsoft.com/office/drawing/2015/10/21/chartex" xmlns:cx3="http://schemas.microsoft.com/office/drawing/2016/5/9/chartex" xmlns:cx4="http://schemas.microsoft.com/office/drawing/2016/5/10/chartex" xmlns:cx5="http://schemas.microsoft.com/office/drawing/2016/5/11/chartex" xmlns:cx6="http://schemas.microsoft.com/office/drawing/2016/5/12/chartex" xmlns:cx7="http://schemas.microsoft.com/office/drawing/2016/5/13/chartex" xmlns:cx8="http://schemas.microsoft.com/office/drawing/2016/5/14/chartex" xmlns:mc="http://schemas.openxmlformats.org/markup-compatibility/2006" xmlns:aink="http://schemas.microsoft.com/office/drawing/2016/ink" xmlns:am3d="http://schemas.microsoft.com/office/drawing/2017/model3d" xmlns:o="urn:schemas-microsoft-com:office:office" xmlns:r="http://schemas.openxmlformats.org/officeDocument/2006/relationships" xmlns:m="http://schemas.openxmlformats.org/officeDocument/2006/math" xmlns:v="urn:schemas-microsoft-com:vml" xmlns:wp14="http://schemas.microsoft.com/office/word/2010/wordprocessingDrawing" xmlns:wp="http://schemas.openxmlformats.org/drawingml/2006/wordprocessingDrawing" xmlns:w10="urn:schemas-microsoft-com:office:word" xmlns:w="http://schemas.openxmlformats.org/wordprocessingml/2006/main" xmlns:w14="http://schemas.microsoft.com/office/word/2010/wordml" xmlns:w15="http://schemas.microsoft.com/office/word/2012/wordml" xmlns:w16cid="http://schemas.microsoft.com/office/word/2016/wordml/cid" xmlns:w16se="http://schemas.microsoft.com/office/word/2015/wordml/symex" xmlns:wpg="http://schemas.microsoft.com/office/word/2010/wordprocessingGroup" xmlns:wpi="http://schemas.microsoft.com/office/word/2010/wordprocessingInk" xmlns:wne="http://schemas.microsoft.com/office/word/2006/wordml" xmlns:wps="http://schemas.microsoft.com/office/word/2010/wordprocessingShape" mc:Ignorable="w14 w15 w16se w16cid wp14">
+  <w:p>
+    <w:pPr>
+      <w:pStyle w:val="Kopfzeile"/>
+      <w:rPr>
+        <w:lang w:val="de-DE"/>
+      </w:rPr>
+    </w:pPr>
+    <w:r>
+      <w:rPr>
+        <w:noProof/>
+        <w:lang w:val="de-DE"/>
+      </w:rPr>
+      <mc:AlternateContent>
+        <mc:Choice Requires="wps">
+          <w:drawing>
+            <wp:anchor distT="0" distB="0" distL="114300" distR="114300" simplePos="0" relativeHeight="251659264" behindDoc="0" locked="0" layoutInCell="1" allowOverlap="1">
+              <wp:simplePos x="0" y="0"/>
+              <wp:positionH relativeFrom="margin">
+                <wp:align>right</wp:align>
+              </wp:positionH>
+              <wp:positionV relativeFrom="paragraph">
+                <wp:posOffset>293370</wp:posOffset>
+              </wp:positionV>
+              <wp:extent cx="5991225" cy="0"/>
+              <wp:effectExtent l="0" t="0" r="0" b="0"/>
+              <wp:wrapNone/>
+              <wp:docPr id="3" name="Gerader Verbinder 3"/>
+              <wp:cNvGraphicFramePr/>
+              <a:graphic xmlns:a="http://schemas.openxmlformats.org/drawingml/2006/main">
+                <a:graphicData uri="http://schemas.microsoft.com/office/word/2010/wordprocessingShape">
+                  <wps:wsp>
+                    <wps:cNvCnPr/>
+                    <wps:spPr>
+                      <a:xfrm>
+                        <a:off x="0" y="0"/>
+                        <a:ext cx="5991225" cy="0"/>
+                      </a:xfrm>
+                      <a:prstGeom prst="line">
+                        <a:avLst/>
+                      </a:prstGeom>
+                      <a:ln>
+                        <a:solidFill>
+                          <a:schemeClr val="tx1">
+                            <a:lumMod val="95000"/>
+                            <a:lumOff val="5000"/>
+                          </a:schemeClr>
+                        </a:solidFill>
+                      </a:ln>
+                    </wps:spPr>
+                    <wps:style>
+                      <a:lnRef idx="1">
+                        <a:schemeClr val="accent1"/>
+                      </a:lnRef>
+                      <a:fillRef idx="0">
+                        <a:schemeClr val="accent1"/>
+                      </a:fillRef>
+                      <a:effectRef idx="0">
+                        <a:schemeClr val="accent1"/>
+                      </a:effectRef>
+                      <a:fontRef idx="minor">
+                        <a:schemeClr val="tx1"/>
+                      </a:fontRef>
+                    </wps:style>
+                    <wps:bodyPr/>
+                  </wps:wsp>
+                </a:graphicData>
+              </a:graphic>
+              <wp14:sizeRelH relativeFrom="margin">
+                <wp14:pctWidth>0</wp14:pctWidth>
+              </wp14:sizeRelH>
+            </wp:anchor>
+          </w:drawing>
+        </mc:Choice>
+        <mc:Fallback>
+          <w:pict>
+            <v:line w14:anchorId="1D4F6439" id="Gerader Verbinder 3" o:spid="_x0000_s1026" style="position:absolute;z-index:251659264;visibility:visible;mso-wrap-style:square;mso-width-percent:0;mso-wrap-distance-left:9pt;mso-wrap-distance-top:0;mso-wrap-distance-right:9pt;mso-wrap-distance-bottom:0;mso-position-horizontal:right;mso-position-horizontal-relative:margin;mso-position-vertical:absolute;mso-position-vertical-relative:text;mso-width-percent:0;mso-width-relative:margin" from="420.55pt,23.1pt" to="892.3pt,23.1pt" o:gfxdata="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" strokecolor="#0d0d0d [3069]" strokeweight=".5pt">
+              <v:stroke joinstyle="miter"/>
+              <w10:wrap anchorx="margin"/>
+            </v:line>
+          </w:pict>
+        </mc:Fallback>
+      </mc:AlternateContent>
+    </w:r>
+    <w:r>
+      <w:rPr>
+        <w:lang w:val="de-DE"/>
+      </w:rPr>
+      <w:t>Master Projekt</w:t>
+    </w:r>
+    <w:r>
+      <w:rPr>
+        <w:lang w:val="de-DE"/>
+      </w:rPr>
+      <w:t xml:space="preserve"> – Gruppe </w:t>
+    </w:r>
+    <w:r>
+      <w:rPr>
+        <w:lang w:val="de-DE"/>
+      </w:rPr>
+      <w:t>F</w:t>
+    </w:r>
+    <w:r>
+      <w:ptab w:relativeTo="margin" w:alignment="center" w:leader="none"/>
+    </w:r>
+    <w:r>
+      <w:ptab w:relativeTo="margin" w:alignment="right" w:leader="none"/>
+    </w:r>
+    <w:r>
+      <w:rPr>
+        <w:lang w:val="de-DE"/>
+      </w:rPr>
+      <w:t xml:space="preserve">Seite </w:t>
+    </w:r>
+    <w:r>
+      <w:rPr>
+        <w:lang w:val="de-DE"/>
+      </w:rPr>
+      <w:fldChar w:fldCharType="begin"/>
+    </w:r>
+    <w:r>
+      <w:rPr>
+        <w:lang w:val="de-DE"/>
+      </w:rPr>
+      <w:instrText xml:space="preserve"> PAGE   \* MERGEFORMAT </w:instrText>
+    </w:r>
+    <w:r>
+      <w:rPr>
+        <w:lang w:val="de-DE"/>
+      </w:rPr>
+      <w:fldChar w:fldCharType="separate"/>
+    </w:r>
+    <w:r>
+      <w:rPr>
+        <w:noProof/>
+        <w:lang w:val="de-DE"/>
+      </w:rPr>
+      <w:t>1</w:t>
+    </w:r>
+    <w:r>
+      <w:rPr>
+        <w:lang w:val="de-DE"/>
+      </w:rPr>
+      <w:fldChar w:fldCharType="end"/>
+    </w:r>
+  </w:p>
+</w:hdr>
 </file>
 
 <file path=word/numbering.xml><?xml version="1.0" encoding="utf-8"?>
@@ -2396,6 +4319,60 @@
       <w:contextualSpacing/>
     </w:pPr>
   </w:style>
+  <w:style w:type="paragraph" w:styleId="Kopfzeile">
+    <w:name w:val="header"/>
+    <w:basedOn w:val="Standard"/>
+    <w:link w:val="KopfzeileZchn"/>
+    <w:uiPriority w:val="99"/>
+    <w:unhideWhenUsed/>
+    <w:rsid w:val="00C65230"/>
+    <w:pPr>
+      <w:tabs>
+        <w:tab w:val="center" w:pos="4703"/>
+        <w:tab w:val="right" w:pos="9406"/>
+      </w:tabs>
+      <w:spacing w:after="0" w:line="240" w:lineRule="auto"/>
+    </w:pPr>
+  </w:style>
+  <w:style w:type="character" w:customStyle="1" w:styleId="KopfzeileZchn">
+    <w:name w:val="Kopfzeile Zchn"/>
+    <w:basedOn w:val="Absatz-Standardschriftart"/>
+    <w:link w:val="Kopfzeile"/>
+    <w:uiPriority w:val="99"/>
+    <w:rsid w:val="00C65230"/>
+  </w:style>
+  <w:style w:type="paragraph" w:styleId="Fuzeile">
+    <w:name w:val="footer"/>
+    <w:basedOn w:val="Standard"/>
+    <w:link w:val="FuzeileZchn"/>
+    <w:uiPriority w:val="99"/>
+    <w:unhideWhenUsed/>
+    <w:rsid w:val="00C65230"/>
+    <w:pPr>
+      <w:tabs>
+        <w:tab w:val="center" w:pos="4703"/>
+        <w:tab w:val="right" w:pos="9406"/>
+      </w:tabs>
+      <w:spacing w:after="0" w:line="240" w:lineRule="auto"/>
+    </w:pPr>
+  </w:style>
+  <w:style w:type="character" w:customStyle="1" w:styleId="FuzeileZchn">
+    <w:name w:val="Fußzeile Zchn"/>
+    <w:basedOn w:val="Absatz-Standardschriftart"/>
+    <w:link w:val="Fuzeile"/>
+    <w:uiPriority w:val="99"/>
+    <w:rsid w:val="00C65230"/>
+  </w:style>
+  <w:style w:type="character" w:styleId="Platzhaltertext">
+    <w:name w:val="Placeholder Text"/>
+    <w:basedOn w:val="Absatz-Standardschriftart"/>
+    <w:uiPriority w:val="99"/>
+    <w:semiHidden/>
+    <w:rsid w:val="00C65230"/>
+    <w:rPr>
+      <w:color w:val="808080"/>
+    </w:rPr>
+  </w:style>
 </w:styles>
 </file>
 
@@ -2699,7 +4676,7 @@
 </file>
 
 <file path=customXml/itemProps1.xml><?xml version="1.0" encoding="utf-8"?>
-<ds:datastoreItem xmlns:ds="http://schemas.openxmlformats.org/officeDocument/2006/customXml" ds:itemID="{4C7BA1AA-30A8-4132-847B-2B4C67A8AEA1}">
+<ds:datastoreItem xmlns:ds="http://schemas.openxmlformats.org/officeDocument/2006/customXml" ds:itemID="{29877864-D30B-47E5-8FF7-0F4B1A204B16}">
   <ds:schemaRefs>
     <ds:schemaRef ds:uri="http://schemas.openxmlformats.org/officeDocument/2006/bibliography"/>
   </ds:schemaRefs>

</xml_diff>

<commit_message>
Das Ende ... ?
</commit_message>
<xml_diff>
--- a/Informationsvisualisierung_Projektbericht.docx
+++ b/Informationsvisualisierung_Projektbericht.docx
@@ -52,8 +52,6 @@
         </w:rPr>
         <w:t>: Arzt-Patienten Gespräch</w:t>
       </w:r>
-      <w:bookmarkStart w:id="0" w:name="_GoBack"/>
-      <w:bookmarkEnd w:id="0"/>
     </w:p>
     <w:p>
       <w:pPr>
@@ -171,6 +169,9 @@
         <w:p>
           <w:pPr>
             <w:pStyle w:val="Inhaltsverzeichnisberschrift"/>
+            <w:rPr>
+              <w:lang w:val="de-DE"/>
+            </w:rPr>
           </w:pPr>
           <w:r>
             <w:rPr>
@@ -199,7 +200,7 @@
           <w:r>
             <w:fldChar w:fldCharType="separate"/>
           </w:r>
-          <w:hyperlink w:anchor="_Toc517375517" w:history="1">
+          <w:hyperlink w:anchor="_Toc517612794" w:history="1">
             <w:r>
               <w:rPr>
                 <w:rStyle w:val="Hyperlink"/>
@@ -227,7 +228,7 @@
                 <w:noProof/>
                 <w:webHidden/>
               </w:rPr>
-              <w:instrText xml:space="preserve"> PAGEREF _Toc517375517 \h </w:instrText>
+              <w:instrText xml:space="preserve"> PAGEREF _Toc517612794 \h </w:instrText>
             </w:r>
             <w:r>
               <w:rPr>
@@ -269,7 +270,7 @@
               <w:noProof/>
             </w:rPr>
           </w:pPr>
-          <w:hyperlink w:anchor="_Toc517375518" w:history="1">
+          <w:hyperlink w:anchor="_Toc517612795" w:history="1">
             <w:r>
               <w:rPr>
                 <w:rStyle w:val="Hyperlink"/>
@@ -297,7 +298,7 @@
                 <w:noProof/>
                 <w:webHidden/>
               </w:rPr>
-              <w:instrText xml:space="preserve"> PAGEREF _Toc517375518 \h </w:instrText>
+              <w:instrText xml:space="preserve"> PAGEREF _Toc517612795 \h </w:instrText>
             </w:r>
             <w:r>
               <w:rPr>
@@ -339,7 +340,7 @@
               <w:noProof/>
             </w:rPr>
           </w:pPr>
-          <w:hyperlink w:anchor="_Toc517375519" w:history="1">
+          <w:hyperlink w:anchor="_Toc517612796" w:history="1">
             <w:r>
               <w:rPr>
                 <w:rStyle w:val="Hyperlink"/>
@@ -367,7 +368,7 @@
                 <w:noProof/>
                 <w:webHidden/>
               </w:rPr>
-              <w:instrText xml:space="preserve"> PAGEREF _Toc517375519 \h </w:instrText>
+              <w:instrText xml:space="preserve"> PAGEREF _Toc517612796 \h </w:instrText>
             </w:r>
             <w:r>
               <w:rPr>
@@ -409,7 +410,7 @@
               <w:noProof/>
             </w:rPr>
           </w:pPr>
-          <w:hyperlink w:anchor="_Toc517375520" w:history="1">
+          <w:hyperlink w:anchor="_Toc517612797" w:history="1">
             <w:r>
               <w:rPr>
                 <w:rStyle w:val="Hyperlink"/>
@@ -437,7 +438,7 @@
                 <w:noProof/>
                 <w:webHidden/>
               </w:rPr>
-              <w:instrText xml:space="preserve"> PAGEREF _Toc517375520 \h </w:instrText>
+              <w:instrText xml:space="preserve"> PAGEREF _Toc517612797 \h </w:instrText>
             </w:r>
             <w:r>
               <w:rPr>
@@ -479,7 +480,7 @@
               <w:noProof/>
             </w:rPr>
           </w:pPr>
-          <w:hyperlink w:anchor="_Toc517375521" w:history="1">
+          <w:hyperlink w:anchor="_Toc517612798" w:history="1">
             <w:r>
               <w:rPr>
                 <w:rStyle w:val="Hyperlink"/>
@@ -507,7 +508,7 @@
                 <w:noProof/>
                 <w:webHidden/>
               </w:rPr>
-              <w:instrText xml:space="preserve"> PAGEREF _Toc517375521 \h </w:instrText>
+              <w:instrText xml:space="preserve"> PAGEREF _Toc517612798 \h </w:instrText>
             </w:r>
             <w:r>
               <w:rPr>
@@ -549,7 +550,7 @@
               <w:noProof/>
             </w:rPr>
           </w:pPr>
-          <w:hyperlink w:anchor="_Toc517375522" w:history="1">
+          <w:hyperlink w:anchor="_Toc517612799" w:history="1">
             <w:r>
               <w:rPr>
                 <w:rStyle w:val="Hyperlink"/>
@@ -577,77 +578,7 @@
                 <w:noProof/>
                 <w:webHidden/>
               </w:rPr>
-              <w:instrText xml:space="preserve"> PAGEREF _Toc517375522 \h </w:instrText>
-            </w:r>
-            <w:r>
-              <w:rPr>
-                <w:noProof/>
-                <w:webHidden/>
-              </w:rPr>
-            </w:r>
-            <w:r>
-              <w:rPr>
-                <w:noProof/>
-                <w:webHidden/>
-              </w:rPr>
-              <w:fldChar w:fldCharType="separate"/>
-            </w:r>
-            <w:r>
-              <w:rPr>
-                <w:noProof/>
-                <w:webHidden/>
-              </w:rPr>
-              <w:t>8</w:t>
-            </w:r>
-            <w:r>
-              <w:rPr>
-                <w:noProof/>
-                <w:webHidden/>
-              </w:rPr>
-              <w:fldChar w:fldCharType="end"/>
-            </w:r>
-          </w:hyperlink>
-        </w:p>
-        <w:p>
-          <w:pPr>
-            <w:pStyle w:val="Verzeichnis1"/>
-            <w:tabs>
-              <w:tab w:val="right" w:leader="dot" w:pos="9396"/>
-            </w:tabs>
-            <w:rPr>
-              <w:rFonts w:eastAsiaTheme="minorEastAsia"/>
-              <w:noProof/>
-            </w:rPr>
-          </w:pPr>
-          <w:hyperlink w:anchor="_Toc517375523" w:history="1">
-            <w:r>
-              <w:rPr>
-                <w:rStyle w:val="Hyperlink"/>
-                <w:noProof/>
-                <w:lang w:val="de-DE"/>
-              </w:rPr>
-              <w:t>Erfahrungen bei der Implementierung</w:t>
-            </w:r>
-            <w:r>
-              <w:rPr>
-                <w:noProof/>
-                <w:webHidden/>
-              </w:rPr>
-              <w:tab/>
-            </w:r>
-            <w:r>
-              <w:rPr>
-                <w:noProof/>
-                <w:webHidden/>
-              </w:rPr>
-              <w:fldChar w:fldCharType="begin"/>
-            </w:r>
-            <w:r>
-              <w:rPr>
-                <w:noProof/>
-                <w:webHidden/>
-              </w:rPr>
-              <w:instrText xml:space="preserve"> PAGEREF _Toc517375523 \h </w:instrText>
+              <w:instrText xml:space="preserve"> PAGEREF _Toc517612799 \h </w:instrText>
             </w:r>
             <w:r>
               <w:rPr>
@@ -679,6 +610,76 @@
           </w:hyperlink>
         </w:p>
         <w:p>
+          <w:pPr>
+            <w:pStyle w:val="Verzeichnis1"/>
+            <w:tabs>
+              <w:tab w:val="right" w:leader="dot" w:pos="9396"/>
+            </w:tabs>
+            <w:rPr>
+              <w:rFonts w:eastAsiaTheme="minorEastAsia"/>
+              <w:noProof/>
+            </w:rPr>
+          </w:pPr>
+          <w:hyperlink w:anchor="_Toc517612800" w:history="1">
+            <w:r>
+              <w:rPr>
+                <w:rStyle w:val="Hyperlink"/>
+                <w:noProof/>
+                <w:lang w:val="de-DE"/>
+              </w:rPr>
+              <w:t>Erfahrungen bei der Implementierung</w:t>
+            </w:r>
+            <w:r>
+              <w:rPr>
+                <w:noProof/>
+                <w:webHidden/>
+              </w:rPr>
+              <w:tab/>
+            </w:r>
+            <w:r>
+              <w:rPr>
+                <w:noProof/>
+                <w:webHidden/>
+              </w:rPr>
+              <w:fldChar w:fldCharType="begin"/>
+            </w:r>
+            <w:r>
+              <w:rPr>
+                <w:noProof/>
+                <w:webHidden/>
+              </w:rPr>
+              <w:instrText xml:space="preserve"> PAGEREF _Toc517612800 \h </w:instrText>
+            </w:r>
+            <w:r>
+              <w:rPr>
+                <w:noProof/>
+                <w:webHidden/>
+              </w:rPr>
+            </w:r>
+            <w:r>
+              <w:rPr>
+                <w:noProof/>
+                <w:webHidden/>
+              </w:rPr>
+              <w:fldChar w:fldCharType="separate"/>
+            </w:r>
+            <w:r>
+              <w:rPr>
+                <w:noProof/>
+                <w:webHidden/>
+              </w:rPr>
+              <w:t>10</w:t>
+            </w:r>
+            <w:r>
+              <w:rPr>
+                <w:noProof/>
+                <w:webHidden/>
+              </w:rPr>
+              <w:fldChar w:fldCharType="end"/>
+            </w:r>
+          </w:hyperlink>
+        </w:p>
+        <w:p>
           <w:r>
             <w:rPr>
               <w:b/>
@@ -717,14 +718,14 @@
           <w:lang w:val="de-DE"/>
         </w:rPr>
       </w:pPr>
-      <w:bookmarkStart w:id="1" w:name="_Toc517375517"/>
+      <w:bookmarkStart w:id="0" w:name="_Toc517612794"/>
       <w:r>
         <w:rPr>
           <w:lang w:val="de-DE"/>
         </w:rPr>
         <w:t>Allgemeiner Workflow</w:t>
       </w:r>
-      <w:bookmarkEnd w:id="1"/>
+      <w:bookmarkEnd w:id="0"/>
     </w:p>
     <w:p>
       <w:pPr>
@@ -848,20 +849,27 @@
     </w:p>
     <w:p>
       <w:pPr>
-        <w:rPr>
-          <w:color w:val="000000" w:themeColor="text1"/>
-          <w:lang w:val="de-DE"/>
-        </w:rPr>
-      </w:pPr>
-      <w:r>
-        <w:rPr>
-          <w:noProof/>
+        <w:jc w:val="center"/>
+        <w:rPr>
+          <w:color w:val="000000" w:themeColor="text1"/>
+          <w:lang w:val="de-DE"/>
+        </w:rPr>
+      </w:pPr>
+      <w:r>
+        <w:rPr>
+          <w:color w:val="000000" w:themeColor="text1"/>
         </w:rPr>
         <w:drawing>
-          <wp:inline distT="0" distB="0" distL="0" distR="0" wp14:anchorId="0A16AD0D" wp14:editId="22F982A6">
-            <wp:extent cx="5749553" cy="2714625"/>
-            <wp:effectExtent l="95250" t="95250" r="80010" b="85725"/>
-            <wp:docPr id="10" name="Grafik 10"/>
+          <wp:inline distT="0" distB="0" distL="0" distR="0" wp14:anchorId="0DBFABBD" wp14:editId="1EC86965">
+            <wp:extent cx="5972810" cy="3569335"/>
+            <wp:effectExtent l="95250" t="95250" r="104140" b="88265"/>
+            <wp:docPr id="5" name="Grafik 2">
+              <a:extLst xmlns:a="http://schemas.openxmlformats.org/drawingml/2006/main">
+                <a:ext uri="{FF2B5EF4-FFF2-40B4-BE49-F238E27FC236}">
+                  <a16:creationId xmlns:a16="http://schemas.microsoft.com/office/drawing/2014/main" id="{CBC8AAB9-BF91-4CCA-955B-D29DECB204B8}"/>
+                </a:ext>
+              </a:extLst>
+            </wp:docPr>
             <wp:cNvGraphicFramePr>
               <a:graphicFrameLocks xmlns:a="http://schemas.openxmlformats.org/drawingml/2006/main" noChangeAspect="1"/>
             </wp:cNvGraphicFramePr>
@@ -869,8 +877,16 @@
               <a:graphicData uri="http://schemas.openxmlformats.org/drawingml/2006/picture">
                 <pic:pic xmlns:pic="http://schemas.openxmlformats.org/drawingml/2006/picture">
                   <pic:nvPicPr>
-                    <pic:cNvPr id="1" name=""/>
-                    <pic:cNvPicPr/>
+                    <pic:cNvPr id="3" name="Grafik 2">
+                      <a:extLst>
+                        <a:ext uri="{FF2B5EF4-FFF2-40B4-BE49-F238E27FC236}">
+                          <a16:creationId xmlns:a16="http://schemas.microsoft.com/office/drawing/2014/main" id="{CBC8AAB9-BF91-4CCA-955B-D29DECB204B8}"/>
+                        </a:ext>
+                      </a:extLst>
+                    </pic:cNvPr>
+                    <pic:cNvPicPr>
+                      <a:picLocks noChangeAspect="1"/>
+                    </pic:cNvPicPr>
                   </pic:nvPicPr>
                   <pic:blipFill>
                     <a:blip r:embed="rId8"/>
@@ -881,7 +897,7 @@
                   <pic:spPr>
                     <a:xfrm>
                       <a:off x="0" y="0"/>
-                      <a:ext cx="5750068" cy="2714868"/>
+                      <a:ext cx="5972810" cy="3569335"/>
                     </a:xfrm>
                     <a:prstGeom prst="rect">
                       <a:avLst/>
@@ -903,6 +919,7 @@
     </w:p>
     <w:p>
       <w:pPr>
+        <w:jc w:val="center"/>
         <w:rPr>
           <w:i/>
           <w:color w:val="000000" w:themeColor="text1"/>
@@ -958,7 +975,21 @@
           <w:color w:val="000000" w:themeColor="text1"/>
           <w:lang w:val="de-DE"/>
         </w:rPr>
-        <w:t xml:space="preserve"> nähere Informationen erfahren, so tippt </w:t>
+        <w:t xml:space="preserve"> nähere Informationen </w:t>
+      </w:r>
+      <w:r>
+        <w:rPr>
+          <w:color w:val="000000" w:themeColor="text1"/>
+          <w:lang w:val="de-DE"/>
+        </w:rPr>
+        <w:t>erhalten</w:t>
+      </w:r>
+      <w:r>
+        <w:rPr>
+          <w:color w:val="000000" w:themeColor="text1"/>
+          <w:lang w:val="de-DE"/>
+        </w:rPr>
+        <w:t xml:space="preserve">, so tippt </w:t>
       </w:r>
       <w:r>
         <w:rPr>
@@ -1014,21 +1045,28 @@
     </w:p>
     <w:p>
       <w:pPr>
-        <w:rPr>
-          <w:color w:val="000000" w:themeColor="text1"/>
-          <w:lang w:val="de-DE"/>
-        </w:rPr>
-      </w:pPr>
-      <w:r>
-        <w:rPr>
-          <w:noProof/>
+        <w:jc w:val="center"/>
+        <w:rPr>
+          <w:color w:val="000000" w:themeColor="text1"/>
+          <w:lang w:val="de-DE"/>
+        </w:rPr>
+      </w:pPr>
+      <w:r>
+        <w:rPr>
+          <w:color w:val="000000" w:themeColor="text1"/>
         </w:rPr>
         <w:lastRenderedPageBreak/>
         <w:drawing>
-          <wp:inline distT="0" distB="0" distL="0" distR="0" wp14:anchorId="0F677686" wp14:editId="0F3ABDE9">
-            <wp:extent cx="5762625" cy="3205407"/>
-            <wp:effectExtent l="95250" t="95250" r="66675" b="90805"/>
-            <wp:docPr id="11" name="Grafik 11"/>
+          <wp:inline distT="0" distB="0" distL="0" distR="0" wp14:anchorId="1FC54FA2" wp14:editId="3124F833">
+            <wp:extent cx="5783891" cy="3324846"/>
+            <wp:effectExtent l="95250" t="95250" r="83820" b="104775"/>
+            <wp:docPr id="6" name="Grafik 1">
+              <a:extLst xmlns:a="http://schemas.openxmlformats.org/drawingml/2006/main">
+                <a:ext uri="{FF2B5EF4-FFF2-40B4-BE49-F238E27FC236}">
+                  <a16:creationId xmlns:a16="http://schemas.microsoft.com/office/drawing/2014/main" id="{8BD0F5E9-E362-49BE-9919-ADE1F41989A3}"/>
+                </a:ext>
+              </a:extLst>
+            </wp:docPr>
             <wp:cNvGraphicFramePr>
               <a:graphicFrameLocks xmlns:a="http://schemas.openxmlformats.org/drawingml/2006/main" noChangeAspect="1"/>
             </wp:cNvGraphicFramePr>
@@ -1036,8 +1074,16 @@
               <a:graphicData uri="http://schemas.openxmlformats.org/drawingml/2006/picture">
                 <pic:pic xmlns:pic="http://schemas.openxmlformats.org/drawingml/2006/picture">
                   <pic:nvPicPr>
-                    <pic:cNvPr id="1" name=""/>
-                    <pic:cNvPicPr/>
+                    <pic:cNvPr id="2" name="Grafik 1">
+                      <a:extLst>
+                        <a:ext uri="{FF2B5EF4-FFF2-40B4-BE49-F238E27FC236}">
+                          <a16:creationId xmlns:a16="http://schemas.microsoft.com/office/drawing/2014/main" id="{8BD0F5E9-E362-49BE-9919-ADE1F41989A3}"/>
+                        </a:ext>
+                      </a:extLst>
+                    </pic:cNvPr>
+                    <pic:cNvPicPr>
+                      <a:picLocks noChangeAspect="1"/>
+                    </pic:cNvPicPr>
                   </pic:nvPicPr>
                   <pic:blipFill>
                     <a:blip r:embed="rId9"/>
@@ -1048,7 +1094,7 @@
                   <pic:spPr>
                     <a:xfrm>
                       <a:off x="0" y="0"/>
-                      <a:ext cx="5767958" cy="3208374"/>
+                      <a:ext cx="5787371" cy="3326846"/>
                     </a:xfrm>
                     <a:prstGeom prst="rect">
                       <a:avLst/>
@@ -1070,6 +1116,7 @@
     </w:p>
     <w:p>
       <w:pPr>
+        <w:jc w:val="center"/>
         <w:rPr>
           <w:i/>
           <w:color w:val="000000" w:themeColor="text1"/>
@@ -1188,20 +1235,27 @@
     </w:p>
     <w:p>
       <w:pPr>
-        <w:rPr>
-          <w:color w:val="000000" w:themeColor="text1"/>
-          <w:lang w:val="de-DE"/>
-        </w:rPr>
-      </w:pPr>
-      <w:r>
-        <w:rPr>
-          <w:noProof/>
+        <w:jc w:val="center"/>
+        <w:rPr>
+          <w:color w:val="000000" w:themeColor="text1"/>
+          <w:lang w:val="de-DE"/>
+        </w:rPr>
+      </w:pPr>
+      <w:r>
+        <w:rPr>
+          <w:color w:val="000000" w:themeColor="text1"/>
         </w:rPr>
         <w:drawing>
-          <wp:inline distT="0" distB="0" distL="0" distR="0" wp14:anchorId="2172272F" wp14:editId="3355FB89">
-            <wp:extent cx="5762625" cy="2695066"/>
-            <wp:effectExtent l="95250" t="95250" r="66675" b="86360"/>
-            <wp:docPr id="12" name="Grafik 12"/>
+          <wp:inline distT="0" distB="0" distL="0" distR="0" wp14:anchorId="2792AC31" wp14:editId="3DDF22EA">
+            <wp:extent cx="5783580" cy="2804477"/>
+            <wp:effectExtent l="95250" t="95250" r="83820" b="91440"/>
+            <wp:docPr id="8" name="Grafik 1">
+              <a:extLst xmlns:a="http://schemas.openxmlformats.org/drawingml/2006/main">
+                <a:ext uri="{FF2B5EF4-FFF2-40B4-BE49-F238E27FC236}">
+                  <a16:creationId xmlns:a16="http://schemas.microsoft.com/office/drawing/2014/main" id="{5368C9BB-93DC-4AFC-AF0D-A3CDB263C079}"/>
+                </a:ext>
+              </a:extLst>
+            </wp:docPr>
             <wp:cNvGraphicFramePr>
               <a:graphicFrameLocks xmlns:a="http://schemas.openxmlformats.org/drawingml/2006/main" noChangeAspect="1"/>
             </wp:cNvGraphicFramePr>
@@ -1209,8 +1263,16 @@
               <a:graphicData uri="http://schemas.openxmlformats.org/drawingml/2006/picture">
                 <pic:pic xmlns:pic="http://schemas.openxmlformats.org/drawingml/2006/picture">
                   <pic:nvPicPr>
-                    <pic:cNvPr id="1" name=""/>
-                    <pic:cNvPicPr/>
+                    <pic:cNvPr id="2" name="Grafik 1">
+                      <a:extLst>
+                        <a:ext uri="{FF2B5EF4-FFF2-40B4-BE49-F238E27FC236}">
+                          <a16:creationId xmlns:a16="http://schemas.microsoft.com/office/drawing/2014/main" id="{5368C9BB-93DC-4AFC-AF0D-A3CDB263C079}"/>
+                        </a:ext>
+                      </a:extLst>
+                    </pic:cNvPr>
+                    <pic:cNvPicPr>
+                      <a:picLocks noChangeAspect="1"/>
+                    </pic:cNvPicPr>
                   </pic:nvPicPr>
                   <pic:blipFill>
                     <a:blip r:embed="rId10"/>
@@ -1221,7 +1283,7 @@
                   <pic:spPr>
                     <a:xfrm>
                       <a:off x="0" y="0"/>
-                      <a:ext cx="5763750" cy="2695592"/>
+                      <a:ext cx="5790832" cy="2807993"/>
                     </a:xfrm>
                     <a:prstGeom prst="rect">
                       <a:avLst/>
@@ -1243,6 +1305,7 @@
     </w:p>
     <w:p>
       <w:pPr>
+        <w:jc w:val="center"/>
         <w:rPr>
           <w:i/>
           <w:color w:val="000000" w:themeColor="text1"/>
@@ -1308,20 +1371,27 @@
     </w:p>
     <w:p>
       <w:pPr>
-        <w:rPr>
-          <w:color w:val="000000" w:themeColor="text1"/>
-          <w:lang w:val="de-DE"/>
-        </w:rPr>
-      </w:pPr>
-      <w:r>
-        <w:rPr>
-          <w:noProof/>
+        <w:jc w:val="center"/>
+        <w:rPr>
+          <w:color w:val="000000" w:themeColor="text1"/>
+          <w:lang w:val="de-DE"/>
+        </w:rPr>
+      </w:pPr>
+      <w:r>
+        <w:rPr>
+          <w:color w:val="000000" w:themeColor="text1"/>
         </w:rPr>
         <w:drawing>
-          <wp:inline distT="0" distB="0" distL="0" distR="0" wp14:anchorId="7B73A273" wp14:editId="2BDC4BC3">
-            <wp:extent cx="5781675" cy="2202397"/>
-            <wp:effectExtent l="95250" t="76200" r="66675" b="83820"/>
-            <wp:docPr id="16" name="Grafik 16"/>
+          <wp:inline distT="0" distB="0" distL="0" distR="0" wp14:anchorId="3EA6D385" wp14:editId="6B2A3E2C">
+            <wp:extent cx="5805377" cy="2701482"/>
+            <wp:effectExtent l="95250" t="95250" r="81280" b="99060"/>
+            <wp:docPr id="14" name="Grafik 1">
+              <a:extLst xmlns:a="http://schemas.openxmlformats.org/drawingml/2006/main">
+                <a:ext uri="{FF2B5EF4-FFF2-40B4-BE49-F238E27FC236}">
+                  <a16:creationId xmlns:a16="http://schemas.microsoft.com/office/drawing/2014/main" id="{8ECB672A-1F50-49F7-9DBA-FD86235F1734}"/>
+                </a:ext>
+              </a:extLst>
+            </wp:docPr>
             <wp:cNvGraphicFramePr>
               <a:graphicFrameLocks xmlns:a="http://schemas.openxmlformats.org/drawingml/2006/main" noChangeAspect="1"/>
             </wp:cNvGraphicFramePr>
@@ -1329,8 +1399,16 @@
               <a:graphicData uri="http://schemas.openxmlformats.org/drawingml/2006/picture">
                 <pic:pic xmlns:pic="http://schemas.openxmlformats.org/drawingml/2006/picture">
                   <pic:nvPicPr>
-                    <pic:cNvPr id="1" name=""/>
-                    <pic:cNvPicPr/>
+                    <pic:cNvPr id="2" name="Grafik 1">
+                      <a:extLst>
+                        <a:ext uri="{FF2B5EF4-FFF2-40B4-BE49-F238E27FC236}">
+                          <a16:creationId xmlns:a16="http://schemas.microsoft.com/office/drawing/2014/main" id="{8ECB672A-1F50-49F7-9DBA-FD86235F1734}"/>
+                        </a:ext>
+                      </a:extLst>
+                    </pic:cNvPr>
+                    <pic:cNvPicPr>
+                      <a:picLocks noChangeAspect="1"/>
+                    </pic:cNvPicPr>
                   </pic:nvPicPr>
                   <pic:blipFill>
                     <a:blip r:embed="rId11"/>
@@ -1341,7 +1419,7 @@
                   <pic:spPr>
                     <a:xfrm>
                       <a:off x="0" y="0"/>
-                      <a:ext cx="5782323" cy="2202644"/>
+                      <a:ext cx="5808803" cy="2703076"/>
                     </a:xfrm>
                     <a:prstGeom prst="rect">
                       <a:avLst/>
@@ -1363,6 +1441,7 @@
     </w:p>
     <w:p>
       <w:pPr>
+        <w:jc w:val="center"/>
         <w:rPr>
           <w:i/>
           <w:color w:val="000000" w:themeColor="text1"/>
@@ -1394,33 +1473,34 @@
           <w:lang w:val="de-DE"/>
         </w:rPr>
       </w:pPr>
-      <w:bookmarkStart w:id="2" w:name="_Toc517375518"/>
+      <w:bookmarkStart w:id="1" w:name="_Toc517612795"/>
       <w:r>
         <w:rPr>
           <w:lang w:val="de-DE"/>
         </w:rPr>
         <w:t>Komponenten</w:t>
       </w:r>
+      <w:bookmarkEnd w:id="1"/>
+    </w:p>
+    <w:p>
+      <w:pPr>
+        <w:pStyle w:val="berschrift2"/>
+        <w:rPr>
+          <w:lang w:val="de-DE"/>
+        </w:rPr>
+      </w:pPr>
+      <w:bookmarkStart w:id="2" w:name="_Toc517612796"/>
+      <w:r>
+        <w:rPr>
+          <w:lang w:val="de-DE"/>
+        </w:rPr>
+        <w:t>Bar Chart zur Visualisierung der Therapieempfehlung</w:t>
+      </w:r>
       <w:bookmarkEnd w:id="2"/>
     </w:p>
     <w:p>
       <w:pPr>
-        <w:pStyle w:val="berschrift2"/>
-        <w:rPr>
-          <w:lang w:val="de-DE"/>
-        </w:rPr>
-      </w:pPr>
-      <w:bookmarkStart w:id="3" w:name="_Toc517375519"/>
-      <w:r>
-        <w:rPr>
-          <w:lang w:val="de-DE"/>
-        </w:rPr>
-        <w:t>Bar Chart zur Visualisierung der Therapieempfehlung</w:t>
-      </w:r>
-      <w:bookmarkEnd w:id="3"/>
-    </w:p>
-    <w:p>
-      <w:pPr>
+        <w:jc w:val="center"/>
         <w:rPr>
           <w:lang w:val="de-DE"/>
         </w:rPr>
@@ -1430,10 +1510,10 @@
           <w:noProof/>
         </w:rPr>
         <w:drawing>
-          <wp:inline distT="0" distB="0" distL="0" distR="0" wp14:anchorId="4D4101FB" wp14:editId="51F5D9CB">
-            <wp:extent cx="2819400" cy="3332019"/>
-            <wp:effectExtent l="76200" t="95250" r="76200" b="97155"/>
-            <wp:docPr id="13" name="Grafik 13"/>
+          <wp:inline distT="0" distB="0" distL="0" distR="0" wp14:anchorId="35D38400" wp14:editId="15CEE10E">
+            <wp:extent cx="2434856" cy="3165862"/>
+            <wp:effectExtent l="76200" t="95250" r="80010" b="92075"/>
+            <wp:docPr id="15" name="Grafik 15"/>
             <wp:cNvGraphicFramePr>
               <a:graphicFrameLocks xmlns:a="http://schemas.openxmlformats.org/drawingml/2006/main" noChangeAspect="1"/>
             </wp:cNvGraphicFramePr>
@@ -1453,7 +1533,7 @@
                   <pic:spPr>
                     <a:xfrm>
                       <a:off x="0" y="0"/>
-                      <a:ext cx="2836628" cy="3352379"/>
+                      <a:ext cx="2443174" cy="3176677"/>
                     </a:xfrm>
                     <a:prstGeom prst="rect">
                       <a:avLst/>
@@ -1477,11 +1557,18 @@
           <w:noProof/>
           <w:lang w:val="de-DE"/>
         </w:rPr>
+        <w:t xml:space="preserve"> </w:t>
+      </w:r>
+      <w:r>
+        <w:rPr>
+          <w:noProof/>
+          <w:lang w:val="de-DE"/>
+        </w:rPr>
         <w:drawing>
           <wp:inline distT="0" distB="0" distL="0" distR="0">
-            <wp:extent cx="2594215" cy="2981325"/>
-            <wp:effectExtent l="76200" t="95250" r="73025" b="85725"/>
-            <wp:docPr id="2" name="Grafik 2"/>
+            <wp:extent cx="2434856" cy="3164911"/>
+            <wp:effectExtent l="76200" t="95250" r="80010" b="92710"/>
+            <wp:docPr id="18" name="Grafik 18"/>
             <wp:cNvGraphicFramePr>
               <a:graphicFrameLocks xmlns:a="http://schemas.openxmlformats.org/drawingml/2006/main" noChangeAspect="1"/>
             </wp:cNvGraphicFramePr>
@@ -1510,7 +1597,7 @@
                   <pic:spPr bwMode="auto">
                     <a:xfrm>
                       <a:off x="0" y="0"/>
-                      <a:ext cx="2599841" cy="2987790"/>
+                      <a:ext cx="2447910" cy="3181880"/>
                     </a:xfrm>
                     <a:prstGeom prst="rect">
                       <a:avLst/>
@@ -1536,6 +1623,7 @@
     </w:p>
     <w:p>
       <w:pPr>
+        <w:jc w:val="center"/>
         <w:rPr>
           <w:i/>
           <w:color w:val="000000" w:themeColor="text1"/>
@@ -1602,7 +1690,13 @@
           <w:lang w:val="de-DE"/>
         </w:rPr>
         <w:lastRenderedPageBreak/>
-        <w:t xml:space="preserve">Der Bar Chart erlaubt eine Übersicht über die </w:t>
+        <w:t xml:space="preserve">Das </w:t>
+      </w:r>
+      <w:r>
+        <w:rPr>
+          <w:lang w:val="de-DE"/>
+        </w:rPr>
+        <w:t xml:space="preserve">Bar Chart erlaubt eine Übersicht über die </w:t>
       </w:r>
       <w:proofErr w:type="spellStart"/>
       <w:r>
@@ -1630,20 +1724,92 @@
         <w:rPr>
           <w:lang w:val="de-DE"/>
         </w:rPr>
-        <w:t xml:space="preserve"> States der Patientin ergeben. Auf ein indirektes Ablesen der Werte mit Hilfe einer y-Achsen-Beschriftung wurde hierbei verzichtet und stattdessen der exakte Prozentwert der jeweiligen Therapiemethode über die zugehörige Bar geschrieben. Dadurch wird der Patientin ein schnelleres und leichteres Verständnis der Inhalte der Abbildung ermöglicht.</w:t>
-      </w:r>
-    </w:p>
-    <w:p>
-      <w:pPr>
-        <w:rPr>
-          <w:lang w:val="de-DE"/>
-        </w:rPr>
-      </w:pPr>
-      <w:r>
-        <w:rPr>
-          <w:lang w:val="de-DE"/>
-        </w:rPr>
-        <w:t xml:space="preserve">Wird in der nachfolgend beschriebenen Tabelle </w:t>
+        <w:t xml:space="preserve"> States der Patientin ergeben. Auf ein indirektes Ablesen der Werte mit Hilfe einer y-Achsen-Beschriftung wurde hierbei verzichtet und stattdessen der exakte Prozentwert der jeweiligen Therapiemethode über d</w:t>
+      </w:r>
+      <w:r>
+        <w:rPr>
+          <w:lang w:val="de-DE"/>
+        </w:rPr>
+        <w:t>en</w:t>
+      </w:r>
+      <w:r>
+        <w:rPr>
+          <w:lang w:val="de-DE"/>
+        </w:rPr>
+        <w:t xml:space="preserve"> zugehörige</w:t>
+      </w:r>
+      <w:r>
+        <w:rPr>
+          <w:lang w:val="de-DE"/>
+        </w:rPr>
+        <w:t>n</w:t>
+      </w:r>
+      <w:r>
+        <w:rPr>
+          <w:lang w:val="de-DE"/>
+        </w:rPr>
+        <w:t xml:space="preserve"> Ba</w:t>
+      </w:r>
+      <w:r>
+        <w:rPr>
+          <w:lang w:val="de-DE"/>
+        </w:rPr>
+        <w:t>lken</w:t>
+      </w:r>
+      <w:r>
+        <w:rPr>
+          <w:lang w:val="de-DE"/>
+        </w:rPr>
+        <w:t xml:space="preserve"> geschrieben. Dadurch wird der Patientin ein schnelleres und leichteres Verständnis der Inhalte der Abbildung ermöglicht.</w:t>
+      </w:r>
+    </w:p>
+    <w:p>
+      <w:pPr>
+        <w:rPr>
+          <w:lang w:val="de-DE"/>
+        </w:rPr>
+      </w:pPr>
+      <w:r>
+        <w:rPr>
+          <w:lang w:val="de-DE"/>
+        </w:rPr>
+        <w:t>Wird in der</w:t>
+      </w:r>
+      <w:r>
+        <w:rPr>
+          <w:lang w:val="de-DE"/>
+        </w:rPr>
+        <w:t xml:space="preserve"> im</w:t>
+      </w:r>
+      <w:r>
+        <w:rPr>
+          <w:lang w:val="de-DE"/>
+        </w:rPr>
+        <w:t xml:space="preserve"> nachfolgend</w:t>
+      </w:r>
+      <w:r>
+        <w:rPr>
+          <w:lang w:val="de-DE"/>
+        </w:rPr>
+        <w:t>en</w:t>
+      </w:r>
+      <w:r>
+        <w:rPr>
+          <w:lang w:val="de-DE"/>
+        </w:rPr>
+        <w:t xml:space="preserve"> </w:t>
+      </w:r>
+      <w:r>
+        <w:rPr>
+          <w:lang w:val="de-DE"/>
+        </w:rPr>
+        <w:t xml:space="preserve">Abschnitt </w:t>
+      </w:r>
+      <w:r>
+        <w:rPr>
+          <w:lang w:val="de-DE"/>
+        </w:rPr>
+        <w:t xml:space="preserve">beschriebenen Tabelle </w:t>
       </w:r>
       <w:r>
         <w:rPr>
@@ -1694,7 +1860,19 @@
         <w:rPr>
           <w:lang w:val="de-DE"/>
         </w:rPr>
-        <w:t>Entsprechend wird der Balken für eine Therapiemethode, falls sich dessen Höhe durch die Anpassung des Wertes reduziert, mit seiner neuen Höhe und dem entsprechenden aktualisierten Wert oberhalb des Balkens dargestellt, allerdings wird der zugehörige Balken der ursprünglichen Verteilung mit deutlich reduziertem Alphawert im Hintergrund weiter angedeutet, um einen Vergleich der beiden Balken zu ermöglichen.</w:t>
+        <w:t>Entsprechend wird der Balken für eine Therapiemethode, falls sich dessen Höhe durch die Anpassung des Wertes reduziert, mit seiner neuen Höhe und dem entsprechenden aktualisierten Wert dargestellt, allerdings wird der zugehörige Balken der ursprünglichen Verteilung mit deutlich reduziertem Alphawert im Hintergrund weiter angedeutet, um einen Vergleich der beiden Balken zu ermöglichen</w:t>
+      </w:r>
+      <w:r>
+        <w:rPr>
+          <w:lang w:val="de-DE"/>
+        </w:rPr>
+        <w:t xml:space="preserve"> (vgl. Abbildung 5)</w:t>
+      </w:r>
+      <w:r>
+        <w:rPr>
+          <w:lang w:val="de-DE"/>
+        </w:rPr>
+        <w:t>.</w:t>
       </w:r>
     </w:p>
     <w:p>
@@ -1751,7 +1929,31 @@
         <w:rPr>
           <w:lang w:val="de-DE"/>
         </w:rPr>
-        <w:t xml:space="preserve"> symbolisiert. Idealerweise wäre diese Linie nur gestrichelt, um durch die partielle Verbundenheit des Balkens ein besseres Gefühl für die Zusammengehörigkeit des oberen und des unteren Teils zu ermöglichen, allerdings konnten wir dies mit den verwendeten Packages leider nicht umsetzen.</w:t>
+        <w:t xml:space="preserve"> symbolisiert. Idealerweise wäre diese Linie nur gestrichelt, um durch die partielle Verbundenheit des Balkens ein besseres Gefühl für die Zusammengehörigkeit des oberen und des unteren Teils zu ermöglichen, </w:t>
+      </w:r>
+      <w:r>
+        <w:rPr>
+          <w:lang w:val="de-DE"/>
+        </w:rPr>
+        <w:t>leider</w:t>
+      </w:r>
+      <w:r>
+        <w:rPr>
+          <w:lang w:val="de-DE"/>
+        </w:rPr>
+        <w:t xml:space="preserve"> konnten wir dies mit den verwendeten Packages </w:t>
+      </w:r>
+      <w:r>
+        <w:rPr>
+          <w:lang w:val="de-DE"/>
+        </w:rPr>
+        <w:t>jedoch</w:t>
+      </w:r>
+      <w:r>
+        <w:rPr>
+          <w:lang w:val="de-DE"/>
+        </w:rPr>
+        <w:t xml:space="preserve"> nicht umsetzen.</w:t>
       </w:r>
     </w:p>
     <w:p>
@@ -1796,6 +1998,7 @@
     <w:p>
       <w:pPr>
         <w:spacing w:after="0"/>
+        <w:jc w:val="center"/>
         <w:rPr>
           <w:lang w:val="de-DE"/>
         </w:rPr>
@@ -1850,6 +2053,7 @@
     </w:p>
     <w:p>
       <w:pPr>
+        <w:jc w:val="center"/>
         <w:rPr>
           <w:i/>
           <w:lang w:val="de-DE"/>
@@ -1912,7 +2116,7 @@
           <w:lang w:val="de-DE"/>
         </w:rPr>
       </w:pPr>
-      <w:bookmarkStart w:id="4" w:name="_Toc517375520"/>
+      <w:bookmarkStart w:id="3" w:name="_Toc517612797"/>
       <w:r>
         <w:rPr>
           <w:lang w:val="de-DE"/>
@@ -1920,11 +2124,12 @@
         <w:lastRenderedPageBreak/>
         <w:t>Tabelle zur Anpassung der Werte</w:t>
       </w:r>
-      <w:bookmarkEnd w:id="4"/>
+      <w:bookmarkEnd w:id="3"/>
     </w:p>
     <w:p>
       <w:pPr>
         <w:spacing w:after="0"/>
+        <w:jc w:val="center"/>
         <w:rPr>
           <w:lang w:val="de-DE"/>
         </w:rPr>
@@ -1979,6 +2184,7 @@
     </w:p>
     <w:p>
       <w:pPr>
+        <w:jc w:val="center"/>
         <w:rPr>
           <w:i/>
           <w:color w:val="000000" w:themeColor="text1"/>
@@ -2040,7 +2246,31 @@
         <w:rPr>
           <w:lang w:val="de-DE"/>
         </w:rPr>
-        <w:t xml:space="preserve"> der möglichen Ausprägungen selektiert. Alle Ausprägungen besitzen einen Zusatz, der aussagt, ob der Werte gerade tatsächlich vorliegt (</w:t>
+        <w:t xml:space="preserve"> der möglichen</w:t>
+      </w:r>
+      <w:r>
+        <w:rPr>
+          <w:lang w:val="de-DE"/>
+        </w:rPr>
+        <w:t xml:space="preserve"> alternativen</w:t>
+      </w:r>
+      <w:r>
+        <w:rPr>
+          <w:lang w:val="de-DE"/>
+        </w:rPr>
+        <w:t xml:space="preserve"> Ausprägungen selektiert. Alle Ausprägungen besitzen einen Zusatz, der aussagt, ob der Werte </w:t>
+      </w:r>
+      <w:r>
+        <w:rPr>
+          <w:lang w:val="de-DE"/>
+        </w:rPr>
+        <w:t>aktuell</w:t>
+      </w:r>
+      <w:r>
+        <w:rPr>
+          <w:lang w:val="de-DE"/>
+        </w:rPr>
+        <w:t xml:space="preserve"> tatsächlich vorliegt (</w:t>
       </w:r>
       <w:proofErr w:type="spellStart"/>
       <w:r>
@@ -2074,7 +2304,31 @@
         <w:rPr>
           <w:lang w:val="de-DE"/>
         </w:rPr>
-        <w:t xml:space="preserve"> Dadurch soll der mentale Aufwand Patientin so gering wie möglichgehalten werden, da sie sich nicht merken muss, welche Werte sie angepasst hat und welche nicht.</w:t>
+        <w:t xml:space="preserve"> Dadurch soll der mentale Aufwand</w:t>
+      </w:r>
+      <w:r>
+        <w:rPr>
+          <w:lang w:val="de-DE"/>
+        </w:rPr>
+        <w:t xml:space="preserve"> der</w:t>
+      </w:r>
+      <w:r>
+        <w:rPr>
+          <w:lang w:val="de-DE"/>
+        </w:rPr>
+        <w:t xml:space="preserve"> Patientin so gering wie möglich</w:t>
+      </w:r>
+      <w:r>
+        <w:rPr>
+          <w:lang w:val="de-DE"/>
+        </w:rPr>
+        <w:t xml:space="preserve"> </w:t>
+      </w:r>
+      <w:r>
+        <w:rPr>
+          <w:lang w:val="de-DE"/>
+        </w:rPr>
+        <w:t>gehalten werden, da sie sich nicht merken muss, welche Werte sie angepasst hat und welche nicht.</w:t>
       </w:r>
       <w:r>
         <w:rPr>
@@ -2093,7 +2347,31 @@
         <w:rPr>
           <w:lang w:val="de-DE"/>
         </w:rPr>
-        <w:t xml:space="preserve">Das Attribut stellt die Koppelung zu dem nachfolgend beschriebenen </w:t>
+        <w:t>Das Attribut</w:t>
+      </w:r>
+      <w:r>
+        <w:rPr>
+          <w:lang w:val="de-DE"/>
+        </w:rPr>
+        <w:t xml:space="preserve"> Farbe</w:t>
+      </w:r>
+      <w:r>
+        <w:rPr>
+          <w:lang w:val="de-DE"/>
+        </w:rPr>
+        <w:t xml:space="preserve"> stellt</w:t>
+      </w:r>
+      <w:r>
+        <w:rPr>
+          <w:lang w:val="de-DE"/>
+        </w:rPr>
+        <w:t xml:space="preserve"> in diesem Fall</w:t>
+      </w:r>
+      <w:r>
+        <w:rPr>
+          <w:lang w:val="de-DE"/>
+        </w:rPr>
+        <w:t xml:space="preserve"> die Koppelung zu dem nachfolgend beschriebenen </w:t>
       </w:r>
       <w:proofErr w:type="gramStart"/>
       <w:r>
@@ -2107,7 +2385,7 @@
         <w:rPr>
           <w:lang w:val="de-DE"/>
         </w:rPr>
-        <w:t xml:space="preserve"> Ribbons Plot dar. In diesem wird die Relevanz der einzelnen </w:t>
+        <w:t xml:space="preserve"> Ribbon Plot dar. In diesem wird die Relevanz der einzelnen </w:t>
       </w:r>
       <w:proofErr w:type="spellStart"/>
       <w:r>
@@ -2121,14 +2399,40 @@
         <w:rPr>
           <w:lang w:val="de-DE"/>
         </w:rPr>
-        <w:t xml:space="preserve"> States für die Therapieempfehlungen visualisiert. Jedes </w:t>
+        <w:t xml:space="preserve"> States für die Therapieempfehlungen </w:t>
       </w:r>
       <w:r>
         <w:rPr>
           <w:lang w:val="de-DE"/>
         </w:rPr>
         <w:lastRenderedPageBreak/>
-        <w:t xml:space="preserve">Attribut bekommt dabei eine eindeutige Farbe zugewiesen. Diese Farbe wird ebenfalls in der linken Spalte der Tabelle für die gleichen Attribute wie im </w:t>
+        <w:t>visualisiert. Jedes Attribut bekommt dabei eine eindeutige Farbe zugewiesen. Diese Farbe wird ebenfalls in der linken Spalte der Tabelle für die gleichen Attribute</w:t>
+      </w:r>
+      <w:r>
+        <w:rPr>
+          <w:lang w:val="de-DE"/>
+        </w:rPr>
+        <w:t>/</w:t>
+      </w:r>
+      <w:proofErr w:type="spellStart"/>
+      <w:r>
+        <w:rPr>
+          <w:lang w:val="de-DE"/>
+        </w:rPr>
+        <w:t>Evidence</w:t>
+      </w:r>
+      <w:proofErr w:type="spellEnd"/>
+      <w:r>
+        <w:rPr>
+          <w:lang w:val="de-DE"/>
+        </w:rPr>
+        <w:t xml:space="preserve"> States</w:t>
+      </w:r>
+      <w:r>
+        <w:rPr>
+          <w:lang w:val="de-DE"/>
+        </w:rPr>
+        <w:t xml:space="preserve"> wie im </w:t>
       </w:r>
       <w:proofErr w:type="gramStart"/>
       <w:r>
@@ -2162,21 +2466,39 @@
         <w:rPr>
           <w:lang w:val="de-DE"/>
         </w:rPr>
-        <w:t xml:space="preserve"> Die Anordnung der Zeilen in der Tabelle erfolgt absteigend nach der Höhe der Relevanz des jeweiligen Attributs pro Zeile. Damit sind die Farben gleich angeordnet wie in der linken (</w:t>
+        <w:t xml:space="preserve"> Die Anordnung der Zeilen in der Tabelle erfolgt absteigend nach der Höhe der Relevanz des jeweiligen Attributs pro Zeile. Damit sind die Farben gleich angeordnet wie in der </w:t>
+      </w:r>
+      <w:r>
+        <w:rPr>
+          <w:lang w:val="de-DE"/>
+        </w:rPr>
+        <w:t>„</w:t>
       </w:r>
       <w:proofErr w:type="spellStart"/>
       <w:r>
         <w:rPr>
           <w:lang w:val="de-DE"/>
         </w:rPr>
-        <w:t>current</w:t>
+        <w:t>C</w:t>
+      </w:r>
+      <w:r>
+        <w:rPr>
+          <w:lang w:val="de-DE"/>
+        </w:rPr>
+        <w:t>urrent</w:t>
       </w:r>
       <w:proofErr w:type="spellEnd"/>
       <w:r>
         <w:rPr>
           <w:lang w:val="de-DE"/>
         </w:rPr>
-        <w:t xml:space="preserve">) Spalte des </w:t>
+        <w:t>“-</w:t>
+      </w:r>
+      <w:r>
+        <w:rPr>
+          <w:lang w:val="de-DE"/>
+        </w:rPr>
+        <w:t xml:space="preserve">Spalte des </w:t>
       </w:r>
       <w:proofErr w:type="gramStart"/>
       <w:r>
@@ -2203,27 +2525,150 @@
         <w:rPr>
           <w:lang w:val="de-DE"/>
         </w:rPr>
-        <w:t>TBD Was, wenn mehr als 11 Attribute?</w:t>
-      </w:r>
-      <w:r>
-        <w:rPr>
-          <w:lang w:val="de-DE"/>
-        </w:rPr>
-        <w:t xml:space="preserve">  + eine </w:t>
+        <w:t>Insgesamt ergibt sich mit der Tabelle neben dem Bar Chart eine weitere Komponente, welche die Patientin mit hoher Wahrscheinlichkeit bereits aus anderen Bereichen ihres Lebens kennt und somit die darin enthaltenen Informationen mit relativ geringem mentalen Aufwand erfassen und interpretieren kann.</w:t>
+      </w:r>
+    </w:p>
+    <w:p>
+      <w:pPr>
+        <w:rPr>
+          <w:lang w:val="de-DE"/>
+        </w:rPr>
+      </w:pPr>
+      <w:r>
+        <w:rPr>
+          <w:lang w:val="de-DE"/>
+        </w:rPr>
+        <w:t xml:space="preserve">Da wir für die Anwendung nur prototypische Daten erhalten haben, welche eine in der Tabelle aktuell mögliche Kombination von </w:t>
       </w:r>
       <w:proofErr w:type="spellStart"/>
       <w:r>
         <w:rPr>
           <w:lang w:val="de-DE"/>
         </w:rPr>
-        <w:t>dummy</w:t>
+        <w:t>Evidence</w:t>
       </w:r>
       <w:proofErr w:type="spellEnd"/>
       <w:r>
         <w:rPr>
           <w:lang w:val="de-DE"/>
         </w:rPr>
-        <w:t xml:space="preserve"> Kombination von Werten</w:t>
+        <w:t xml:space="preserve"> States (</w:t>
+      </w:r>
+      <w:proofErr w:type="spellStart"/>
+      <w:r>
+        <w:rPr>
+          <w:lang w:val="de-DE"/>
+        </w:rPr>
+        <w:t>lymphnode_position_MRI</w:t>
+      </w:r>
+      <w:proofErr w:type="spellEnd"/>
+      <w:r>
+        <w:rPr>
+          <w:lang w:val="de-DE"/>
+        </w:rPr>
+        <w:t xml:space="preserve"> = no </w:t>
+      </w:r>
+      <w:proofErr w:type="spellStart"/>
+      <w:r>
+        <w:rPr>
+          <w:lang w:val="de-DE"/>
+        </w:rPr>
+        <w:t>value</w:t>
+      </w:r>
+      <w:proofErr w:type="spellEnd"/>
+      <w:r>
+        <w:rPr>
+          <w:lang w:val="de-DE"/>
+        </w:rPr>
+        <w:t xml:space="preserve"> &amp; </w:t>
+      </w:r>
+      <w:proofErr w:type="spellStart"/>
+      <w:r>
+        <w:rPr>
+          <w:lang w:val="de-DE"/>
+        </w:rPr>
+        <w:t>methastasis_lung_endoscopy</w:t>
+      </w:r>
+      <w:proofErr w:type="spellEnd"/>
+      <w:r>
+        <w:rPr>
+          <w:lang w:val="de-DE"/>
+        </w:rPr>
+        <w:t xml:space="preserve"> = M0) nicht abdecken, wurde für diesen Fall stattdessen die Verteilung der Kombination „</w:t>
+      </w:r>
+      <w:proofErr w:type="spellStart"/>
+      <w:r>
+        <w:rPr>
+          <w:lang w:val="de-DE"/>
+        </w:rPr>
+        <w:t>lymphnode_position_MRI</w:t>
+      </w:r>
+      <w:proofErr w:type="spellEnd"/>
+      <w:r>
+        <w:rPr>
+          <w:lang w:val="de-DE"/>
+        </w:rPr>
+        <w:t xml:space="preserve"> = n</w:t>
+      </w:r>
+      <w:r>
+        <w:rPr>
+          <w:lang w:val="de-DE"/>
+        </w:rPr>
+        <w:t xml:space="preserve">o </w:t>
+      </w:r>
+      <w:proofErr w:type="spellStart"/>
+      <w:r>
+        <w:rPr>
+          <w:lang w:val="de-DE"/>
+        </w:rPr>
+        <w:t>value</w:t>
+      </w:r>
+      <w:proofErr w:type="spellEnd"/>
+      <w:r>
+        <w:rPr>
+          <w:lang w:val="de-DE"/>
+        </w:rPr>
+        <w:t xml:space="preserve"> &amp; </w:t>
+      </w:r>
+      <w:proofErr w:type="spellStart"/>
+      <w:r>
+        <w:rPr>
+          <w:lang w:val="de-DE"/>
+        </w:rPr>
+        <w:t>methastasis_lung_endoscopy</w:t>
+      </w:r>
+      <w:proofErr w:type="spellEnd"/>
+      <w:r>
+        <w:rPr>
+          <w:lang w:val="de-DE"/>
+        </w:rPr>
+        <w:t xml:space="preserve"> = M0</w:t>
+      </w:r>
+      <w:proofErr w:type="gramStart"/>
+      <w:r>
+        <w:rPr>
+          <w:lang w:val="de-DE"/>
+        </w:rPr>
+        <w:t>“</w:t>
+      </w:r>
+      <w:r>
+        <w:rPr>
+          <w:lang w:val="de-DE"/>
+        </w:rPr>
+        <w:t xml:space="preserve"> </w:t>
+      </w:r>
+      <w:r>
+        <w:rPr>
+          <w:lang w:val="de-DE"/>
+        </w:rPr>
+        <w:t xml:space="preserve"> übernommen</w:t>
+      </w:r>
+      <w:proofErr w:type="gramEnd"/>
+      <w:r>
+        <w:rPr>
+          <w:lang w:val="de-DE"/>
+        </w:rPr>
+        <w:t>.</w:t>
       </w:r>
     </w:p>
     <w:p>
@@ -2240,18 +2685,19 @@
           <w:lang w:val="de-DE"/>
         </w:rPr>
       </w:pPr>
-      <w:bookmarkStart w:id="5" w:name="_Toc517375521"/>
+      <w:bookmarkStart w:id="4" w:name="_Toc517612798"/>
       <w:r>
         <w:rPr>
           <w:lang w:val="de-DE"/>
         </w:rPr>
         <w:t>Parallel Ribbon Plot zur Visualisierung der Relevanz unterschiedlicher Variablen</w:t>
       </w:r>
-      <w:bookmarkEnd w:id="5"/>
+      <w:bookmarkEnd w:id="4"/>
     </w:p>
     <w:p>
       <w:pPr>
         <w:spacing w:after="0"/>
+        <w:jc w:val="center"/>
         <w:rPr>
           <w:lang w:val="de-DE"/>
         </w:rPr>
@@ -2261,10 +2707,10 @@
           <w:noProof/>
         </w:rPr>
         <w:drawing>
-          <wp:inline distT="0" distB="0" distL="0" distR="0" wp14:anchorId="2ACC53B8" wp14:editId="69A62A23">
-            <wp:extent cx="5800725" cy="2495187"/>
-            <wp:effectExtent l="95250" t="76200" r="66675" b="76835"/>
-            <wp:docPr id="7" name="Grafik 7"/>
+          <wp:inline distT="0" distB="0" distL="0" distR="0" wp14:anchorId="6CE6DBAA" wp14:editId="02F3240D">
+            <wp:extent cx="3232298" cy="4305202"/>
+            <wp:effectExtent l="76200" t="95250" r="82550" b="95885"/>
+            <wp:docPr id="4" name="Grafik 4"/>
             <wp:cNvGraphicFramePr>
               <a:graphicFrameLocks xmlns:a="http://schemas.openxmlformats.org/drawingml/2006/main" noChangeAspect="1"/>
             </wp:cNvGraphicFramePr>
@@ -2284,7 +2730,7 @@
                   <pic:spPr>
                     <a:xfrm>
                       <a:off x="0" y="0"/>
-                      <a:ext cx="5804954" cy="2497006"/>
+                      <a:ext cx="3271460" cy="4357364"/>
                     </a:xfrm>
                     <a:prstGeom prst="rect">
                       <a:avLst/>
@@ -2303,9 +2749,12 @@
           </wp:inline>
         </w:drawing>
       </w:r>
-    </w:p>
-    <w:p>
-      <w:pPr>
+      <w:bookmarkStart w:id="5" w:name="_GoBack"/>
+      <w:bookmarkEnd w:id="5"/>
+    </w:p>
+    <w:p>
+      <w:pPr>
+        <w:jc w:val="center"/>
         <w:rPr>
           <w:i/>
           <w:color w:val="000000" w:themeColor="text1"/>
@@ -2347,7 +2796,128 @@
         <w:rPr>
           <w:lang w:val="de-DE"/>
         </w:rPr>
-        <w:t xml:space="preserve">TBD </w:t>
+        <w:lastRenderedPageBreak/>
+        <w:t>Parallel Ribbon Plots d</w:t>
+      </w:r>
+      <w:r>
+        <w:rPr>
+          <w:lang w:val="de-DE"/>
+        </w:rPr>
+        <w:t xml:space="preserve">ienen zur Visualisierung </w:t>
+      </w:r>
+      <w:r>
+        <w:rPr>
+          <w:lang w:val="de-DE"/>
+        </w:rPr>
+        <w:t xml:space="preserve">der </w:t>
+      </w:r>
+      <w:proofErr w:type="spellStart"/>
+      <w:r>
+        <w:rPr>
+          <w:lang w:val="de-DE"/>
+        </w:rPr>
+        <w:t>Relevancies</w:t>
+      </w:r>
+      <w:proofErr w:type="spellEnd"/>
+      <w:r>
+        <w:rPr>
+          <w:lang w:val="de-DE"/>
+        </w:rPr>
+        <w:t xml:space="preserve">, die zum aktuell vorliegenden </w:t>
+      </w:r>
+      <w:proofErr w:type="spellStart"/>
+      <w:r>
+        <w:rPr>
+          <w:lang w:val="de-DE"/>
+        </w:rPr>
+        <w:t>Evidence</w:t>
+      </w:r>
+      <w:proofErr w:type="spellEnd"/>
+      <w:r>
+        <w:rPr>
+          <w:lang w:val="de-DE"/>
+        </w:rPr>
+        <w:t xml:space="preserve"> Set (</w:t>
+      </w:r>
+      <w:proofErr w:type="spellStart"/>
+      <w:r>
+        <w:rPr>
+          <w:lang w:val="de-DE"/>
+        </w:rPr>
+        <w:t>C</w:t>
+      </w:r>
+      <w:r>
+        <w:rPr>
+          <w:lang w:val="de-DE"/>
+        </w:rPr>
+        <w:t>urrent</w:t>
+      </w:r>
+      <w:proofErr w:type="spellEnd"/>
+      <w:r>
+        <w:rPr>
+          <w:lang w:val="de-DE"/>
+        </w:rPr>
+        <w:t xml:space="preserve">) und optional zu einem </w:t>
+      </w:r>
+      <w:proofErr w:type="spellStart"/>
+      <w:r>
+        <w:rPr>
+          <w:lang w:val="de-DE"/>
+        </w:rPr>
+        <w:t>Evidence</w:t>
+      </w:r>
+      <w:proofErr w:type="spellEnd"/>
+      <w:r>
+        <w:rPr>
+          <w:lang w:val="de-DE"/>
+        </w:rPr>
+        <w:t xml:space="preserve"> Set mit angepassten </w:t>
+      </w:r>
+      <w:proofErr w:type="spellStart"/>
+      <w:r>
+        <w:rPr>
+          <w:lang w:val="de-DE"/>
+        </w:rPr>
+        <w:t>Evidence</w:t>
+      </w:r>
+      <w:proofErr w:type="spellEnd"/>
+      <w:r>
+        <w:rPr>
+          <w:lang w:val="de-DE"/>
+        </w:rPr>
+        <w:t xml:space="preserve"> States (</w:t>
+      </w:r>
+      <w:proofErr w:type="spellStart"/>
+      <w:r>
+        <w:rPr>
+          <w:lang w:val="de-DE"/>
+        </w:rPr>
+        <w:t>A</w:t>
+      </w:r>
+      <w:r>
+        <w:rPr>
+          <w:lang w:val="de-DE"/>
+        </w:rPr>
+        <w:t>djusted</w:t>
+      </w:r>
+      <w:proofErr w:type="spellEnd"/>
+      <w:r>
+        <w:rPr>
+          <w:lang w:val="de-DE"/>
+        </w:rPr>
+        <w:t xml:space="preserve">) </w:t>
+      </w:r>
+      <w:r>
+        <w:rPr>
+          <w:lang w:val="de-DE"/>
+        </w:rPr>
+        <w:t>gehören.</w:t>
+      </w:r>
+      <w:r>
+        <w:rPr>
+          <w:lang w:val="de-DE"/>
+        </w:rPr>
+        <w:t xml:space="preserve"> Sie ähneln den Techniken der </w:t>
       </w:r>
       <w:proofErr w:type="gramStart"/>
       <w:r>
@@ -2361,39 +2931,90 @@
         <w:rPr>
           <w:lang w:val="de-DE"/>
         </w:rPr>
-        <w:t xml:space="preserve"> Ribbon Plots d</w:t>
-      </w:r>
-      <w:r>
-        <w:rPr>
-          <w:lang w:val="de-DE"/>
-        </w:rPr>
-        <w:t xml:space="preserve">ienen zur Visualisierung </w:t>
-      </w:r>
-      <w:r>
-        <w:rPr>
-          <w:lang w:val="de-DE"/>
-        </w:rPr>
-        <w:t xml:space="preserve">der </w:t>
+        <w:t xml:space="preserve"> Sets und Parallel </w:t>
       </w:r>
       <w:proofErr w:type="spellStart"/>
       <w:r>
         <w:rPr>
           <w:lang w:val="de-DE"/>
         </w:rPr>
-        <w:t>Relevancies</w:t>
+        <w:t>Coordinates</w:t>
       </w:r>
       <w:proofErr w:type="spellEnd"/>
       <w:r>
         <w:rPr>
           <w:lang w:val="de-DE"/>
         </w:rPr>
-        <w:t xml:space="preserve">, die zum aktuell vorliegenden </w:t>
+        <w:t xml:space="preserve">, unterscheiden sich jedoch in einigen Punkten von ihnen. </w:t>
+      </w:r>
+    </w:p>
+    <w:p>
+      <w:pPr>
+        <w:rPr>
+          <w:lang w:val="de-DE"/>
+        </w:rPr>
+      </w:pPr>
+      <w:r>
+        <w:rPr>
+          <w:lang w:val="de-DE"/>
+        </w:rPr>
+        <w:t>I</w:t>
+      </w:r>
+      <w:r>
+        <w:rPr>
+          <w:lang w:val="de-DE"/>
+        </w:rPr>
+        <w:t xml:space="preserve">n der Spalte </w:t>
+      </w:r>
+      <w:r>
+        <w:rPr>
+          <w:lang w:val="de-DE"/>
+        </w:rPr>
+        <w:t>„</w:t>
       </w:r>
       <w:proofErr w:type="spellStart"/>
       <w:r>
         <w:rPr>
           <w:lang w:val="de-DE"/>
         </w:rPr>
+        <w:t>C</w:t>
+      </w:r>
+      <w:r>
+        <w:rPr>
+          <w:lang w:val="de-DE"/>
+        </w:rPr>
+        <w:t>urrent</w:t>
+      </w:r>
+      <w:proofErr w:type="spellEnd"/>
+      <w:r>
+        <w:rPr>
+          <w:lang w:val="de-DE"/>
+        </w:rPr>
+        <w:t>“</w:t>
+      </w:r>
+      <w:r>
+        <w:rPr>
+          <w:lang w:val="de-DE"/>
+        </w:rPr>
+        <w:t xml:space="preserve"> </w:t>
+      </w:r>
+      <w:r>
+        <w:rPr>
+          <w:lang w:val="de-DE"/>
+        </w:rPr>
+        <w:t xml:space="preserve">befindet sich </w:t>
+      </w:r>
+      <w:r>
+        <w:rPr>
+          <w:lang w:val="de-DE"/>
+        </w:rPr>
+        <w:t xml:space="preserve">für jedes </w:t>
+      </w:r>
+      <w:proofErr w:type="spellStart"/>
+      <w:r>
+        <w:rPr>
+          <w:lang w:val="de-DE"/>
+        </w:rPr>
         <w:t>Evidence</w:t>
       </w:r>
       <w:proofErr w:type="spellEnd"/>
@@ -2401,13 +3022,532 @@
         <w:rPr>
           <w:lang w:val="de-DE"/>
         </w:rPr>
-        <w:t xml:space="preserve"> Set (</w:t>
+        <w:t xml:space="preserve"> Label ein Rechteck. Die Breite aller Rechtecke ist gleich, die Höhe jedoch codiert die zum jeweiligen </w:t>
       </w:r>
       <w:proofErr w:type="spellStart"/>
       <w:r>
         <w:rPr>
           <w:lang w:val="de-DE"/>
         </w:rPr>
+        <w:t>Evidence</w:t>
+      </w:r>
+      <w:proofErr w:type="spellEnd"/>
+      <w:r>
+        <w:rPr>
+          <w:lang w:val="de-DE"/>
+        </w:rPr>
+        <w:t xml:space="preserve"> Label gehörende Relevanz. D</w:t>
+      </w:r>
+      <w:r>
+        <w:rPr>
+          <w:lang w:val="de-DE"/>
+        </w:rPr>
+        <w:t>er</w:t>
+      </w:r>
+      <w:r>
+        <w:rPr>
+          <w:lang w:val="de-DE"/>
+        </w:rPr>
+        <w:t xml:space="preserve"> Relevanzwert skaliert dabei linear zu der Höhe der Rechtecke.</w:t>
+      </w:r>
+      <w:r>
+        <w:rPr>
+          <w:lang w:val="de-DE"/>
+        </w:rPr>
+        <w:t xml:space="preserve"> Passt die Patientin mit Hilfe der Tabelle einzelne </w:t>
+      </w:r>
+      <w:proofErr w:type="spellStart"/>
+      <w:r>
+        <w:rPr>
+          <w:lang w:val="de-DE"/>
+        </w:rPr>
+        <w:t>Evidence</w:t>
+      </w:r>
+      <w:proofErr w:type="spellEnd"/>
+      <w:r>
+        <w:rPr>
+          <w:lang w:val="de-DE"/>
+        </w:rPr>
+        <w:t xml:space="preserve"> States an, so wird außerdem eine Spalte „</w:t>
+      </w:r>
+      <w:proofErr w:type="spellStart"/>
+      <w:r>
+        <w:rPr>
+          <w:lang w:val="de-DE"/>
+        </w:rPr>
+        <w:t>Adjusted</w:t>
+      </w:r>
+      <w:proofErr w:type="spellEnd"/>
+      <w:r>
+        <w:rPr>
+          <w:lang w:val="de-DE"/>
+        </w:rPr>
+        <w:t xml:space="preserve">“ hinzugefügt, welche die </w:t>
+      </w:r>
+      <w:r>
+        <w:rPr>
+          <w:lang w:val="de-DE"/>
+        </w:rPr>
+        <w:t xml:space="preserve">dadurch </w:t>
+      </w:r>
+      <w:r>
+        <w:rPr>
+          <w:lang w:val="de-DE"/>
+        </w:rPr>
+        <w:t xml:space="preserve">veränderten Werte repräsentiert. </w:t>
+      </w:r>
+      <w:r>
+        <w:rPr>
+          <w:lang w:val="de-DE"/>
+        </w:rPr>
+        <w:t>In de</w:t>
+      </w:r>
+      <w:r>
+        <w:rPr>
+          <w:lang w:val="de-DE"/>
+        </w:rPr>
+        <w:t>n beiden</w:t>
+      </w:r>
+      <w:r>
+        <w:rPr>
+          <w:lang w:val="de-DE"/>
+        </w:rPr>
+        <w:t xml:space="preserve"> Spalte</w:t>
+      </w:r>
+      <w:r>
+        <w:rPr>
+          <w:lang w:val="de-DE"/>
+        </w:rPr>
+        <w:t>n</w:t>
+      </w:r>
+      <w:r>
+        <w:rPr>
+          <w:lang w:val="de-DE"/>
+        </w:rPr>
+        <w:t xml:space="preserve"> </w:t>
+      </w:r>
+      <w:proofErr w:type="spellStart"/>
+      <w:r>
+        <w:rPr>
+          <w:lang w:val="de-DE"/>
+        </w:rPr>
+        <w:t>C</w:t>
+      </w:r>
+      <w:r>
+        <w:rPr>
+          <w:lang w:val="de-DE"/>
+        </w:rPr>
+        <w:t>urrent</w:t>
+      </w:r>
+      <w:proofErr w:type="spellEnd"/>
+      <w:r>
+        <w:rPr>
+          <w:lang w:val="de-DE"/>
+        </w:rPr>
+        <w:t xml:space="preserve"> und </w:t>
+      </w:r>
+      <w:proofErr w:type="spellStart"/>
+      <w:r>
+        <w:rPr>
+          <w:lang w:val="de-DE"/>
+        </w:rPr>
+        <w:t>A</w:t>
+      </w:r>
+      <w:r>
+        <w:rPr>
+          <w:lang w:val="de-DE"/>
+        </w:rPr>
+        <w:t>djusted</w:t>
+      </w:r>
+      <w:proofErr w:type="spellEnd"/>
+      <w:r>
+        <w:rPr>
+          <w:lang w:val="de-DE"/>
+        </w:rPr>
+        <w:t xml:space="preserve"> sind die Rechtecke jeweils der Größe</w:t>
+      </w:r>
+      <w:r>
+        <w:rPr>
+          <w:lang w:val="de-DE"/>
+        </w:rPr>
+        <w:t xml:space="preserve"> nach</w:t>
+      </w:r>
+      <w:r>
+        <w:rPr>
+          <w:lang w:val="de-DE"/>
+        </w:rPr>
+        <w:t xml:space="preserve">, das heißt der Relevanz des zugehörigen </w:t>
+      </w:r>
+      <w:proofErr w:type="spellStart"/>
+      <w:r>
+        <w:rPr>
+          <w:lang w:val="de-DE"/>
+        </w:rPr>
+        <w:t>Evidence</w:t>
+      </w:r>
+      <w:proofErr w:type="spellEnd"/>
+      <w:r>
+        <w:rPr>
+          <w:lang w:val="de-DE"/>
+        </w:rPr>
+        <w:t xml:space="preserve"> Labels</w:t>
+      </w:r>
+      <w:r>
+        <w:rPr>
+          <w:lang w:val="de-DE"/>
+        </w:rPr>
+        <w:t xml:space="preserve"> nach</w:t>
+      </w:r>
+      <w:r>
+        <w:rPr>
+          <w:lang w:val="de-DE"/>
+        </w:rPr>
+        <w:t>, absteigend sortiert. Somit erhält die Patientin direkt Auskunft darüber, welche Attribute in der jeweiligen Spalte besonders wichtig sind.</w:t>
+      </w:r>
+    </w:p>
+    <w:p>
+      <w:pPr>
+        <w:rPr>
+          <w:lang w:val="de-DE"/>
+        </w:rPr>
+      </w:pPr>
+      <w:r>
+        <w:rPr>
+          <w:lang w:val="de-DE"/>
+        </w:rPr>
+        <w:t xml:space="preserve">Zwischen den beiden Spalten </w:t>
+      </w:r>
+      <w:proofErr w:type="spellStart"/>
+      <w:r>
+        <w:rPr>
+          <w:lang w:val="de-DE"/>
+        </w:rPr>
+        <w:t>C</w:t>
+      </w:r>
+      <w:r>
+        <w:rPr>
+          <w:lang w:val="de-DE"/>
+        </w:rPr>
+        <w:t>urrent</w:t>
+      </w:r>
+      <w:proofErr w:type="spellEnd"/>
+      <w:r>
+        <w:rPr>
+          <w:lang w:val="de-DE"/>
+        </w:rPr>
+        <w:t xml:space="preserve"> und </w:t>
+      </w:r>
+      <w:proofErr w:type="spellStart"/>
+      <w:r>
+        <w:rPr>
+          <w:lang w:val="de-DE"/>
+        </w:rPr>
+        <w:t>A</w:t>
+      </w:r>
+      <w:r>
+        <w:rPr>
+          <w:lang w:val="de-DE"/>
+        </w:rPr>
+        <w:t>djusted</w:t>
+      </w:r>
+      <w:proofErr w:type="spellEnd"/>
+      <w:r>
+        <w:rPr>
+          <w:lang w:val="de-DE"/>
+        </w:rPr>
+        <w:t xml:space="preserve"> befindet sich zudem eine unbeschriftete Mittelspalte, in welcher die zueinander gehörenden Rechtecke der beiden äußeren Spalten verbunden werden. </w:t>
+      </w:r>
+      <w:r>
+        <w:rPr>
+          <w:lang w:val="de-DE"/>
+        </w:rPr>
+        <w:t>Dadurch können gut Zuwächse bzw. Abfälle der Relevanz einzelner Attribute über die Spalten hinweg nachvollzogen werden</w:t>
+      </w:r>
+      <w:r>
+        <w:rPr>
+          <w:lang w:val="de-DE"/>
+        </w:rPr>
+        <w:t>.</w:t>
+      </w:r>
+    </w:p>
+    <w:p>
+      <w:pPr>
+        <w:rPr>
+          <w:lang w:val="de-DE"/>
+        </w:rPr>
+      </w:pPr>
+      <w:r>
+        <w:rPr>
+          <w:lang w:val="de-DE"/>
+        </w:rPr>
+        <w:t xml:space="preserve">Die </w:t>
+      </w:r>
+      <w:proofErr w:type="spellStart"/>
+      <w:r>
+        <w:rPr>
+          <w:lang w:val="de-DE"/>
+        </w:rPr>
+        <w:t>p</w:t>
+      </w:r>
+      <w:r>
+        <w:rPr>
+          <w:lang w:val="de-DE"/>
+        </w:rPr>
+        <w:t>r</w:t>
+      </w:r>
+      <w:r>
+        <w:rPr>
+          <w:lang w:val="de-DE"/>
+        </w:rPr>
+        <w:t>ä</w:t>
+      </w:r>
+      <w:r>
+        <w:rPr>
+          <w:lang w:val="de-DE"/>
+        </w:rPr>
+        <w:t>attentive</w:t>
+      </w:r>
+      <w:proofErr w:type="spellEnd"/>
+      <w:r>
+        <w:rPr>
+          <w:lang w:val="de-DE"/>
+        </w:rPr>
+        <w:t xml:space="preserve"> visuelle Variable Farbe</w:t>
+      </w:r>
+      <w:r>
+        <w:rPr>
+          <w:lang w:val="de-DE"/>
+        </w:rPr>
+        <w:t xml:space="preserve"> wurde für die unterschiedlichen Ribbons verwendet,</w:t>
+      </w:r>
+      <w:r>
+        <w:rPr>
+          <w:lang w:val="de-DE"/>
+        </w:rPr>
+        <w:t xml:space="preserve"> um dem Verlauf der einzelnen Ribbons folgen zu können. </w:t>
+      </w:r>
+      <w:r>
+        <w:rPr>
+          <w:lang w:val="de-DE"/>
+        </w:rPr>
+        <w:t>Es handelt sich dabei um eine sehr starke Variable, dadurch ist t</w:t>
+      </w:r>
+      <w:r>
+        <w:rPr>
+          <w:lang w:val="de-DE"/>
+        </w:rPr>
+        <w:t>rotz Unterbrechung</w:t>
+      </w:r>
+      <w:r>
+        <w:rPr>
+          <w:lang w:val="de-DE"/>
+        </w:rPr>
+        <w:t>en der Ribbons</w:t>
+      </w:r>
+      <w:r>
+        <w:rPr>
+          <w:lang w:val="de-DE"/>
+        </w:rPr>
+        <w:t xml:space="preserve"> </w:t>
+      </w:r>
+      <w:r>
+        <w:rPr>
+          <w:lang w:val="de-DE"/>
+        </w:rPr>
+        <w:t xml:space="preserve">durch die schwarzen Spaltengrenzen die Verfolgung des Verlaufs der </w:t>
+      </w:r>
+      <w:proofErr w:type="spellStart"/>
+      <w:r>
+        <w:rPr>
+          <w:lang w:val="de-DE"/>
+        </w:rPr>
+        <w:t>RIbbons</w:t>
+      </w:r>
+      <w:proofErr w:type="spellEnd"/>
+      <w:r>
+        <w:rPr>
+          <w:lang w:val="de-DE"/>
+        </w:rPr>
+        <w:t xml:space="preserve"> möglich.</w:t>
+      </w:r>
+    </w:p>
+    <w:p>
+      <w:pPr>
+        <w:rPr>
+          <w:lang w:val="de-DE"/>
+        </w:rPr>
+      </w:pPr>
+      <w:r>
+        <w:rPr>
+          <w:lang w:val="de-DE"/>
+        </w:rPr>
+        <w:t>Da die Ribbons semitransparent geplottet werden, können die Verläufe der unterschiedlichen Ribbons trotz Überlappungen nachvollzogen werden.</w:t>
+      </w:r>
+    </w:p>
+    <w:p>
+      <w:pPr>
+        <w:rPr>
+          <w:lang w:val="de-DE"/>
+        </w:rPr>
+      </w:pPr>
+      <w:r>
+        <w:rPr>
+          <w:lang w:val="de-DE"/>
+        </w:rPr>
+        <w:t xml:space="preserve">Außerdem </w:t>
+      </w:r>
+      <w:r>
+        <w:rPr>
+          <w:lang w:val="de-DE"/>
+        </w:rPr>
+        <w:t xml:space="preserve">werden das </w:t>
+      </w:r>
+      <w:r>
+        <w:rPr>
+          <w:lang w:val="de-DE"/>
+        </w:rPr>
+        <w:t xml:space="preserve">Prinzip der räumlichen Nähe und </w:t>
+      </w:r>
+      <w:r>
+        <w:rPr>
+          <w:lang w:val="de-DE"/>
+        </w:rPr>
+        <w:t xml:space="preserve">das </w:t>
+      </w:r>
+      <w:r>
+        <w:rPr>
+          <w:lang w:val="de-DE"/>
+        </w:rPr>
+        <w:t>Prinzip der Parallelität bzw. des gemeinsamen Schicksals</w:t>
+      </w:r>
+      <w:r>
+        <w:rPr>
+          <w:lang w:val="de-DE"/>
+        </w:rPr>
+        <w:t xml:space="preserve"> verwendet, um ein Gefühl der</w:t>
+      </w:r>
+      <w:r>
+        <w:rPr>
+          <w:lang w:val="de-DE"/>
+        </w:rPr>
+        <w:t xml:space="preserve"> Zusammengehörigkeit der </w:t>
+      </w:r>
+      <w:r>
+        <w:rPr>
+          <w:lang w:val="de-DE"/>
+        </w:rPr>
+        <w:t>Rechtecke</w:t>
+      </w:r>
+      <w:r>
+        <w:rPr>
+          <w:lang w:val="de-DE"/>
+        </w:rPr>
+        <w:t xml:space="preserve"> in den Spalten </w:t>
+      </w:r>
+      <w:proofErr w:type="spellStart"/>
+      <w:r>
+        <w:rPr>
+          <w:lang w:val="de-DE"/>
+        </w:rPr>
+        <w:t>Current</w:t>
+      </w:r>
+      <w:proofErr w:type="spellEnd"/>
+      <w:r>
+        <w:rPr>
+          <w:lang w:val="de-DE"/>
+        </w:rPr>
+        <w:t xml:space="preserve"> und </w:t>
+      </w:r>
+      <w:proofErr w:type="spellStart"/>
+      <w:r>
+        <w:rPr>
+          <w:lang w:val="de-DE"/>
+        </w:rPr>
+        <w:t>Adjusted</w:t>
+      </w:r>
+      <w:proofErr w:type="spellEnd"/>
+      <w:r>
+        <w:rPr>
+          <w:lang w:val="de-DE"/>
+        </w:rPr>
+        <w:t xml:space="preserve"> zu vermitteln</w:t>
+      </w:r>
+      <w:r>
+        <w:rPr>
+          <w:lang w:val="de-DE"/>
+        </w:rPr>
+        <w:t>.</w:t>
+      </w:r>
+    </w:p>
+    <w:p>
+      <w:pPr>
+        <w:rPr>
+          <w:lang w:val="de-DE"/>
+        </w:rPr>
+      </w:pPr>
+      <w:r>
+        <w:rPr>
+          <w:lang w:val="de-DE"/>
+        </w:rPr>
+        <w:t>Mit elf verschiedenen Farben ist die Grenze von leicht wahrnehmbaren, unterschiedlichen Farbtönen ausgeschöpft, sodass dass bei einem eventuellen Hinzukommen weiterer Attribute diese nicht einfach durch Hinzufügen weiterer Farben in die Tabelle</w:t>
+      </w:r>
+      <w:r>
+        <w:rPr>
+          <w:lang w:val="de-DE"/>
+        </w:rPr>
+        <w:t xml:space="preserve"> und den </w:t>
+      </w:r>
+      <w:proofErr w:type="gramStart"/>
+      <w:r>
+        <w:rPr>
+          <w:lang w:val="de-DE"/>
+        </w:rPr>
+        <w:t>Parallel</w:t>
+      </w:r>
+      <w:proofErr w:type="gramEnd"/>
+      <w:r>
+        <w:rPr>
+          <w:lang w:val="de-DE"/>
+        </w:rPr>
+        <w:t xml:space="preserve"> Ribbon Plot</w:t>
+      </w:r>
+      <w:r>
+        <w:rPr>
+          <w:lang w:val="de-DE"/>
+        </w:rPr>
+        <w:t xml:space="preserve"> aufgenommen werden könnten. Stattdessen könnte man wie bisher die Tabelle</w:t>
+      </w:r>
+      <w:r>
+        <w:rPr>
+          <w:lang w:val="de-DE"/>
+        </w:rPr>
+        <w:t xml:space="preserve"> und die Spalte </w:t>
+      </w:r>
+      <w:proofErr w:type="spellStart"/>
+      <w:r>
+        <w:rPr>
+          <w:lang w:val="de-DE"/>
+        </w:rPr>
+        <w:t>Current</w:t>
+      </w:r>
+      <w:proofErr w:type="spellEnd"/>
+      <w:r>
+        <w:rPr>
+          <w:lang w:val="de-DE"/>
+        </w:rPr>
+        <w:t xml:space="preserve"> des Plots</w:t>
+      </w:r>
+      <w:r>
+        <w:rPr>
+          <w:lang w:val="de-DE"/>
+        </w:rPr>
+        <w:t xml:space="preserve"> absteigend danach sortieren, wie hoch die einzelnen Relevanzen im Zustand </w:t>
+      </w:r>
+      <w:proofErr w:type="spellStart"/>
+      <w:r>
+        <w:rPr>
+          <w:lang w:val="de-DE"/>
+        </w:rPr>
         <w:t>current</w:t>
       </w:r>
       <w:proofErr w:type="spellEnd"/>
@@ -2415,13 +3555,61 @@
         <w:rPr>
           <w:lang w:val="de-DE"/>
         </w:rPr>
-        <w:t xml:space="preserve">) und optional zu einem </w:t>
+        <w:t xml:space="preserve"> sind, allerdings eine </w:t>
       </w:r>
       <w:proofErr w:type="spellStart"/>
       <w:r>
         <w:rPr>
           <w:lang w:val="de-DE"/>
         </w:rPr>
+        <w:t>Scrollfunktion</w:t>
+      </w:r>
+      <w:proofErr w:type="spellEnd"/>
+      <w:r>
+        <w:rPr>
+          <w:lang w:val="de-DE"/>
+        </w:rPr>
+        <w:t xml:space="preserve"> hinzufügen, welche es erlaubt, simultan sowohl in der Tabelle als auch im </w:t>
+      </w:r>
+      <w:proofErr w:type="gramStart"/>
+      <w:r>
+        <w:rPr>
+          <w:lang w:val="de-DE"/>
+        </w:rPr>
+        <w:t>Parallel</w:t>
+      </w:r>
+      <w:proofErr w:type="gramEnd"/>
+      <w:r>
+        <w:rPr>
+          <w:lang w:val="de-DE"/>
+        </w:rPr>
+        <w:t xml:space="preserve"> Ribbon Plot in Bereiche zu scrollen, welche weniger relevante Attribute enthalten. Als Tabellenzellen- bzw. </w:t>
+      </w:r>
+      <w:proofErr w:type="spellStart"/>
+      <w:r>
+        <w:rPr>
+          <w:lang w:val="de-DE"/>
+        </w:rPr>
+        <w:t>Ribbon</w:t>
+      </w:r>
+      <w:r>
+        <w:rPr>
+          <w:lang w:val="de-DE"/>
+        </w:rPr>
+        <w:t>farbe</w:t>
+      </w:r>
+      <w:proofErr w:type="spellEnd"/>
+      <w:r>
+        <w:rPr>
+          <w:lang w:val="de-DE"/>
+        </w:rPr>
+        <w:t xml:space="preserve"> der dadurch neu eingeblendeten Bereiche könnte man im ersten Ansatz einheitlich ein helles grau verwenden und ein interaktives Hervorheben von einzelnen Ribbons ermöglichen. Unsere Annahme ist hierbei, dass sich die Patientin primär mit den stärker relevanten Attributen auseinandersetzt und die weniger relevanten Attribute nur dann interessant werden, wenn sie durch eine Anpassung von </w:t>
+      </w:r>
+      <w:proofErr w:type="spellStart"/>
+      <w:r>
+        <w:rPr>
+          <w:lang w:val="de-DE"/>
+        </w:rPr>
         <w:t>Evidence</w:t>
       </w:r>
       <w:proofErr w:type="spellEnd"/>
@@ -2429,327 +3617,193 @@
         <w:rPr>
           <w:lang w:val="de-DE"/>
         </w:rPr>
-        <w:t xml:space="preserve"> Set mit angepassten </w:t>
+        <w:t xml:space="preserve"> States an Relevanz gewinnen. In diesem Fall würden vermutlich eines bzw. wenige Attribute plötzlich zu den Relevantesten hinzukommen und</w:t>
+      </w:r>
+      <w:r>
+        <w:rPr>
+          <w:lang w:val="de-DE"/>
+        </w:rPr>
+        <w:t xml:space="preserve"> sich</w:t>
+      </w:r>
+      <w:r>
+        <w:rPr>
+          <w:lang w:val="de-DE"/>
+        </w:rPr>
+        <w:t xml:space="preserve"> dadurch </w:t>
+      </w:r>
+      <w:r>
+        <w:rPr>
+          <w:lang w:val="de-DE"/>
+        </w:rPr>
+        <w:t>eine überschaubare Anzahl</w:t>
+      </w:r>
+      <w:r>
+        <w:rPr>
+          <w:lang w:val="de-DE"/>
+        </w:rPr>
+        <w:t xml:space="preserve"> graue</w:t>
+      </w:r>
+      <w:r>
+        <w:rPr>
+          <w:lang w:val="de-DE"/>
+        </w:rPr>
+        <w:t>r</w:t>
+      </w:r>
+      <w:r>
+        <w:rPr>
+          <w:lang w:val="de-DE"/>
+        </w:rPr>
+        <w:t xml:space="preserve"> Ribbons unter die farbigen Ribbons mischen. Durch ein Highlighten der grauen Ribbons wären diese dann dennoch</w:t>
+      </w:r>
+      <w:r>
+        <w:rPr>
+          <w:lang w:val="de-DE"/>
+        </w:rPr>
+        <w:t xml:space="preserve"> weiterhin</w:t>
+      </w:r>
+      <w:r>
+        <w:rPr>
+          <w:lang w:val="de-DE"/>
+        </w:rPr>
+        <w:t xml:space="preserve"> untersch</w:t>
+      </w:r>
+      <w:r>
+        <w:rPr>
+          <w:lang w:val="de-DE"/>
+        </w:rPr>
+        <w:t>ei</w:t>
+      </w:r>
+      <w:r>
+        <w:rPr>
+          <w:lang w:val="de-DE"/>
+        </w:rPr>
+        <w:t>dbar.</w:t>
+      </w:r>
+    </w:p>
+    <w:p>
+      <w:pPr>
+        <w:rPr>
+          <w:lang w:val="de-DE"/>
+        </w:rPr>
+      </w:pPr>
+      <w:r>
+        <w:rPr>
+          <w:lang w:val="de-DE"/>
+        </w:rPr>
+        <w:t xml:space="preserve">Um potentiellen Visual </w:t>
       </w:r>
       <w:proofErr w:type="spellStart"/>
       <w:r>
         <w:rPr>
           <w:lang w:val="de-DE"/>
         </w:rPr>
-        <w:t>Evidence</w:t>
+        <w:t>Clutter</w:t>
       </w:r>
       <w:proofErr w:type="spellEnd"/>
       <w:r>
         <w:rPr>
           <w:lang w:val="de-DE"/>
         </w:rPr>
-        <w:t xml:space="preserve"> States (</w:t>
-      </w:r>
-      <w:proofErr w:type="spellStart"/>
-      <w:r>
-        <w:rPr>
-          <w:lang w:val="de-DE"/>
-        </w:rPr>
-        <w:t>adjusted</w:t>
-      </w:r>
-      <w:proofErr w:type="spellEnd"/>
-      <w:r>
-        <w:rPr>
-          <w:lang w:val="de-DE"/>
-        </w:rPr>
-        <w:t xml:space="preserve">) </w:t>
-      </w:r>
-      <w:r>
-        <w:rPr>
-          <w:lang w:val="de-DE"/>
-        </w:rPr>
-        <w:t>gehören.</w:t>
-      </w:r>
-      <w:r>
-        <w:rPr>
-          <w:lang w:val="de-DE"/>
-        </w:rPr>
-        <w:t xml:space="preserve"> Sie ähneln den Techniken der </w:t>
+        <w:t xml:space="preserve"> </w:t>
+      </w:r>
+      <w:r>
+        <w:rPr>
+          <w:lang w:val="de-DE"/>
+        </w:rPr>
+        <w:t>vorzubeugen</w:t>
+      </w:r>
+      <w:r>
+        <w:rPr>
+          <w:lang w:val="de-DE"/>
+        </w:rPr>
+        <w:t>, welches in den prototypischen Fällen jedoch nicht wirklich auftritt, hatten wir zunächst eine Möglichkeit z</w:t>
+      </w:r>
+      <w:r>
+        <w:rPr>
+          <w:lang w:val="de-DE"/>
+        </w:rPr>
+        <w:t xml:space="preserve">um </w:t>
+      </w:r>
+      <w:r>
+        <w:rPr>
+          <w:lang w:val="de-DE"/>
+        </w:rPr>
+        <w:t xml:space="preserve">Ein- und Ausblenden </w:t>
+      </w:r>
+      <w:r>
+        <w:rPr>
+          <w:lang w:val="de-DE"/>
+        </w:rPr>
+        <w:t>einzelner Ribbons implementiert</w:t>
+      </w:r>
+      <w:r>
+        <w:rPr>
+          <w:lang w:val="de-DE"/>
+        </w:rPr>
+        <w:t xml:space="preserve">. </w:t>
+      </w:r>
+      <w:r>
+        <w:rPr>
+          <w:lang w:val="de-DE"/>
+        </w:rPr>
+        <w:lastRenderedPageBreak/>
+        <w:t xml:space="preserve">Diese Funktionalität konnte allerdings nicht direkt mit einem Klick auf einen der Ribbons bzw. eine der Tabellenzeilen realisiert werden, sondern musste über eine zusätzliche </w:t>
+      </w:r>
+      <w:r>
+        <w:rPr>
+          <w:lang w:val="de-DE"/>
+        </w:rPr>
+        <w:t>Schaltfläche umgesetzt werden</w:t>
+      </w:r>
+      <w:r>
+        <w:rPr>
+          <w:lang w:val="de-DE"/>
+        </w:rPr>
+        <w:t xml:space="preserve">. Diese besaß als Glyphen erneut Rechtecke, die in ihrer Farbe zu den einzelnen Ribbons korrespondierten. Durch ein Klicken auf die entsprechende Fläche wurde </w:t>
       </w:r>
       <w:proofErr w:type="gramStart"/>
       <w:r>
         <w:rPr>
           <w:lang w:val="de-DE"/>
         </w:rPr>
-        <w:t>Parallel</w:t>
+        <w:t>der zugehörige Ribbon</w:t>
       </w:r>
       <w:proofErr w:type="gramEnd"/>
       <w:r>
         <w:rPr>
           <w:lang w:val="de-DE"/>
         </w:rPr>
-        <w:t xml:space="preserve"> Sets und Parallel </w:t>
-      </w:r>
-      <w:proofErr w:type="spellStart"/>
-      <w:r>
-        <w:rPr>
-          <w:lang w:val="de-DE"/>
-        </w:rPr>
-        <w:t>Coordinates</w:t>
-      </w:r>
-      <w:proofErr w:type="spellEnd"/>
-      <w:r>
-        <w:rPr>
-          <w:lang w:val="de-DE"/>
-        </w:rPr>
-        <w:t xml:space="preserve">, unterscheiden sich jedoch in einigen Punkten von ihnen. </w:t>
-      </w:r>
-    </w:p>
-    <w:p>
-      <w:pPr>
-        <w:rPr>
-          <w:lang w:val="de-DE"/>
-        </w:rPr>
-      </w:pPr>
-      <w:r>
-        <w:rPr>
-          <w:lang w:val="de-DE"/>
-        </w:rPr>
-        <w:t>Es</w:t>
-      </w:r>
-      <w:r>
-        <w:rPr>
-          <w:lang w:val="de-DE"/>
-        </w:rPr>
-        <w:t xml:space="preserve"> befindet sich in der Spalte </w:t>
-      </w:r>
-      <w:proofErr w:type="spellStart"/>
-      <w:r>
-        <w:rPr>
-          <w:lang w:val="de-DE"/>
-        </w:rPr>
-        <w:t>current</w:t>
-      </w:r>
-      <w:proofErr w:type="spellEnd"/>
-      <w:r>
-        <w:rPr>
-          <w:lang w:val="de-DE"/>
-        </w:rPr>
-        <w:t xml:space="preserve"> für jedes </w:t>
-      </w:r>
-      <w:proofErr w:type="spellStart"/>
-      <w:r>
-        <w:rPr>
-          <w:lang w:val="de-DE"/>
-        </w:rPr>
-        <w:t>Evidence</w:t>
-      </w:r>
-      <w:proofErr w:type="spellEnd"/>
-      <w:r>
-        <w:rPr>
-          <w:lang w:val="de-DE"/>
-        </w:rPr>
-        <w:t xml:space="preserve"> Label ein Rechteck. Die Breite aller Rechtecke ist gleich, die Höhe jedoch codiert die zum jeweiligen </w:t>
-      </w:r>
-      <w:proofErr w:type="spellStart"/>
-      <w:r>
-        <w:rPr>
-          <w:lang w:val="de-DE"/>
-        </w:rPr>
-        <w:t>Evidence</w:t>
-      </w:r>
-      <w:proofErr w:type="spellEnd"/>
-      <w:r>
-        <w:rPr>
-          <w:lang w:val="de-DE"/>
-        </w:rPr>
-        <w:t xml:space="preserve"> Label gehörende Relevanz. </w:t>
-      </w:r>
-      <w:proofErr w:type="gramStart"/>
-      <w:r>
-        <w:rPr>
-          <w:lang w:val="de-DE"/>
-        </w:rPr>
-        <w:t>Die Relevanzwert</w:t>
-      </w:r>
-      <w:proofErr w:type="gramEnd"/>
-      <w:r>
-        <w:rPr>
-          <w:lang w:val="de-DE"/>
-        </w:rPr>
-        <w:t xml:space="preserve"> skaliert dabei linear zu der Höhe der Rechtecke. In der Spalte </w:t>
-      </w:r>
-      <w:proofErr w:type="spellStart"/>
-      <w:r>
-        <w:rPr>
-          <w:lang w:val="de-DE"/>
-        </w:rPr>
-        <w:t>current</w:t>
-      </w:r>
-      <w:proofErr w:type="spellEnd"/>
-      <w:r>
-        <w:rPr>
-          <w:lang w:val="de-DE"/>
-        </w:rPr>
-        <w:t xml:space="preserve"> und der Spalte </w:t>
-      </w:r>
-      <w:proofErr w:type="spellStart"/>
-      <w:r>
-        <w:rPr>
-          <w:lang w:val="de-DE"/>
-        </w:rPr>
-        <w:t>adjusted</w:t>
-      </w:r>
-      <w:proofErr w:type="spellEnd"/>
-      <w:r>
-        <w:rPr>
-          <w:lang w:val="de-DE"/>
-        </w:rPr>
-        <w:t xml:space="preserve"> sind die Rechtecke jeweils der Größe, das heißt der Relevanz des zugehörigen </w:t>
-      </w:r>
-      <w:proofErr w:type="spellStart"/>
-      <w:r>
-        <w:rPr>
-          <w:lang w:val="de-DE"/>
-        </w:rPr>
-        <w:t>Evidence</w:t>
-      </w:r>
-      <w:proofErr w:type="spellEnd"/>
-      <w:r>
-        <w:rPr>
-          <w:lang w:val="de-DE"/>
-        </w:rPr>
-        <w:t xml:space="preserve"> Labels, nach absteigend sortiert. Somit erhält die Patientin direkt Auskunft darüber, welche Attribute in der jeweiligen Spalte besonders wichtig sind. Zwischen den beiden Spalten </w:t>
-      </w:r>
-      <w:proofErr w:type="spellStart"/>
-      <w:r>
-        <w:rPr>
-          <w:lang w:val="de-DE"/>
-        </w:rPr>
-        <w:t>current</w:t>
-      </w:r>
-      <w:proofErr w:type="spellEnd"/>
-      <w:r>
-        <w:rPr>
-          <w:lang w:val="de-DE"/>
-        </w:rPr>
-        <w:t xml:space="preserve"> und </w:t>
-      </w:r>
-      <w:proofErr w:type="spellStart"/>
-      <w:r>
-        <w:rPr>
-          <w:lang w:val="de-DE"/>
-        </w:rPr>
-        <w:t>adjusted</w:t>
-      </w:r>
-      <w:proofErr w:type="spellEnd"/>
-      <w:r>
-        <w:rPr>
-          <w:lang w:val="de-DE"/>
-        </w:rPr>
-        <w:t xml:space="preserve"> befindet sich zudem eine unbeschriftete Mittelspalte, in welcher die zueinander gehörenden Rechtecke der beiden äußeren Spalten verbunden werden. </w:t>
-      </w:r>
-      <w:r>
-        <w:rPr>
-          <w:lang w:val="de-DE"/>
-        </w:rPr>
-        <w:t>Dadurch können gut Zuwächse bzw. Abfälle der Relevanz einzelner Attribute über die Spalten hinweg nachvollzogen werden</w:t>
-      </w:r>
-    </w:p>
-    <w:p>
-      <w:pPr>
-        <w:rPr>
-          <w:lang w:val="de-DE"/>
-        </w:rPr>
-      </w:pPr>
-      <w:r>
-        <w:rPr>
-          <w:lang w:val="de-DE"/>
-        </w:rPr>
-        <w:t xml:space="preserve">Da die Ribbons semitransparent geplottet werden, können die Verläufe der unterschiedlichen Ribbons </w:t>
-      </w:r>
-      <w:r>
-        <w:rPr>
-          <w:lang w:val="de-DE"/>
-        </w:rPr>
-        <w:t xml:space="preserve">sogar </w:t>
-      </w:r>
-      <w:r>
-        <w:rPr>
-          <w:lang w:val="de-DE"/>
-        </w:rPr>
-        <w:t>trotz Überlappungen nachvollzogen werden.</w:t>
-      </w:r>
-    </w:p>
-    <w:p>
-      <w:pPr>
-        <w:rPr>
-          <w:lang w:val="de-DE"/>
-        </w:rPr>
-      </w:pPr>
-      <w:r>
-        <w:rPr>
-          <w:lang w:val="de-DE"/>
-        </w:rPr>
-        <w:lastRenderedPageBreak/>
-        <w:t xml:space="preserve">Die </w:t>
-      </w:r>
-      <w:proofErr w:type="spellStart"/>
-      <w:r>
-        <w:rPr>
-          <w:lang w:val="de-DE"/>
-        </w:rPr>
-        <w:t>p</w:t>
-      </w:r>
-      <w:r>
-        <w:rPr>
-          <w:lang w:val="de-DE"/>
-        </w:rPr>
-        <w:t>r</w:t>
-      </w:r>
-      <w:r>
-        <w:rPr>
-          <w:lang w:val="de-DE"/>
-        </w:rPr>
-        <w:t>ä</w:t>
-      </w:r>
-      <w:r>
-        <w:rPr>
-          <w:lang w:val="de-DE"/>
-        </w:rPr>
-        <w:t>attentive</w:t>
-      </w:r>
-      <w:proofErr w:type="spellEnd"/>
-      <w:r>
-        <w:rPr>
-          <w:lang w:val="de-DE"/>
-        </w:rPr>
-        <w:t xml:space="preserve"> visuelle Variable Farbe</w:t>
-      </w:r>
-      <w:r>
-        <w:rPr>
-          <w:lang w:val="de-DE"/>
-        </w:rPr>
-        <w:t xml:space="preserve"> wurde für die unterschiedlichen Ribbons verwendet,</w:t>
-      </w:r>
-      <w:r>
-        <w:rPr>
-          <w:lang w:val="de-DE"/>
-        </w:rPr>
-        <w:t xml:space="preserve"> um dem Verlauf der einzelnen Ribbons folgen zu können. </w:t>
-      </w:r>
-      <w:r>
-        <w:rPr>
-          <w:lang w:val="de-DE"/>
-        </w:rPr>
-        <w:t>Es handelt sich dabei um eine sehr starke Variable, dadurch ist t</w:t>
-      </w:r>
-      <w:r>
-        <w:rPr>
-          <w:lang w:val="de-DE"/>
-        </w:rPr>
-        <w:t>rotz Unterbrechung</w:t>
-      </w:r>
-      <w:r>
-        <w:rPr>
-          <w:lang w:val="de-DE"/>
-        </w:rPr>
-        <w:t>en der Ribbons</w:t>
+        <w:t xml:space="preserve"> ein- bzw. ausgeblendet. Da </w:t>
+      </w:r>
+      <w:r>
+        <w:rPr>
+          <w:lang w:val="de-DE"/>
+        </w:rPr>
+        <w:t xml:space="preserve">die Schaltfläche allerdings die dritte Komponente des Tools gewesen wäre, in dem sich die Farben der einzelnen Attribute wiederholt hätten, </w:t>
+      </w:r>
+      <w:r>
+        <w:rPr>
+          <w:lang w:val="de-DE"/>
+        </w:rPr>
+        <w:t xml:space="preserve">haben wir uns </w:t>
+      </w:r>
+      <w:r>
+        <w:rPr>
+          <w:lang w:val="de-DE"/>
+        </w:rPr>
+        <w:t xml:space="preserve">aus Gründen der Übersichtlichkeit dazu </w:t>
+      </w:r>
+      <w:r>
+        <w:rPr>
+          <w:lang w:val="de-DE"/>
+        </w:rPr>
+        <w:t>entschieden</w:t>
+      </w:r>
+      <w:r>
+        <w:rPr>
+          <w:lang w:val="de-DE"/>
+        </w:rPr>
+        <w:t>, sie nicht in die endgültige Version des Tools aufzunehmen.</w:t>
       </w:r>
       <w:r>
         <w:rPr>
@@ -2757,143 +3811,13 @@
         </w:rPr>
         <w:t xml:space="preserve"> </w:t>
       </w:r>
-      <w:r>
-        <w:rPr>
-          <w:lang w:val="de-DE"/>
-        </w:rPr>
-        <w:t xml:space="preserve">durch die schwarzen Spaltengrenzen die Verfolgung des Verlaufs der </w:t>
-      </w:r>
-      <w:proofErr w:type="spellStart"/>
-      <w:r>
-        <w:rPr>
-          <w:lang w:val="de-DE"/>
-        </w:rPr>
-        <w:t>RIbbons</w:t>
-      </w:r>
-      <w:proofErr w:type="spellEnd"/>
-      <w:r>
-        <w:rPr>
-          <w:lang w:val="de-DE"/>
-        </w:rPr>
-        <w:t xml:space="preserve"> möglich.</w:t>
-      </w:r>
-    </w:p>
-    <w:p>
-      <w:pPr>
-        <w:rPr>
-          <w:lang w:val="de-DE"/>
-        </w:rPr>
-      </w:pPr>
-      <w:r>
-        <w:rPr>
-          <w:lang w:val="de-DE"/>
-        </w:rPr>
-        <w:t xml:space="preserve">Außerdem </w:t>
-      </w:r>
-      <w:r>
-        <w:rPr>
-          <w:lang w:val="de-DE"/>
-        </w:rPr>
-        <w:t xml:space="preserve">werden das </w:t>
-      </w:r>
-      <w:r>
-        <w:rPr>
-          <w:lang w:val="de-DE"/>
-        </w:rPr>
-        <w:t xml:space="preserve">Prinzip der räumlichen Nähe und </w:t>
-      </w:r>
-      <w:r>
-        <w:rPr>
-          <w:lang w:val="de-DE"/>
-        </w:rPr>
-        <w:t xml:space="preserve">das </w:t>
-      </w:r>
-      <w:r>
-        <w:rPr>
-          <w:lang w:val="de-DE"/>
-        </w:rPr>
-        <w:t xml:space="preserve">Prinzip der Parallelität bzw. des gemeinsamen Schicksals für die Zusammengehörigkeit der </w:t>
-      </w:r>
-      <w:r>
-        <w:rPr>
-          <w:lang w:val="de-DE"/>
-        </w:rPr>
-        <w:t xml:space="preserve">Relevanzen in den </w:t>
-      </w:r>
-      <w:r>
-        <w:rPr>
-          <w:lang w:val="de-DE"/>
-        </w:rPr>
-        <w:t>einzelnen</w:t>
-      </w:r>
-      <w:r>
-        <w:rPr>
-          <w:lang w:val="de-DE"/>
-        </w:rPr>
-        <w:t xml:space="preserve"> Spalten verwendet.</w:t>
-      </w:r>
-    </w:p>
-    <w:p>
-      <w:pPr>
-        <w:rPr>
-          <w:lang w:val="de-DE"/>
-        </w:rPr>
-      </w:pPr>
-      <w:r>
-        <w:rPr>
-          <w:lang w:val="de-DE"/>
-        </w:rPr>
-        <w:t>Die aktuelle Anzahl von elf repräsentierten Relevanzen sollte bei einem Hinzukommen von weiteren Attributen allerdings nach Möglichkeit nicht überschritten werden, da eine Verwendung von noch mehr Farben voraussichtlich zu einer erschwerten Unterscheidbarkeit der einzelnen Farbtöne führt und dadurch die Zuordnung der Tabellenzeilen zu den jeweiligen Ribbons nicht mehr eindeutig ist.</w:t>
-      </w:r>
-    </w:p>
-    <w:p>
-      <w:pPr>
-        <w:rPr>
-          <w:lang w:val="de-DE"/>
-        </w:rPr>
-      </w:pPr>
-      <w:r>
-        <w:rPr>
-          <w:lang w:val="de-DE"/>
-        </w:rPr>
-        <w:t xml:space="preserve">Zum Ein- und Ausblenden einzelner Ribbons wurde zunächst eine Funktionalität implementiert, </w:t>
-      </w:r>
-      <w:proofErr w:type="spellStart"/>
-      <w:r>
-        <w:rPr>
-          <w:lang w:val="de-DE"/>
-        </w:rPr>
-        <w:t>visual</w:t>
-      </w:r>
-      <w:proofErr w:type="spellEnd"/>
-      <w:r>
-        <w:rPr>
-          <w:lang w:val="de-DE"/>
-        </w:rPr>
-        <w:t xml:space="preserve"> </w:t>
-      </w:r>
-      <w:proofErr w:type="spellStart"/>
-      <w:r>
-        <w:rPr>
-          <w:lang w:val="de-DE"/>
-        </w:rPr>
-        <w:t>clutter</w:t>
-      </w:r>
-      <w:proofErr w:type="spellEnd"/>
-      <w:r>
-        <w:rPr>
-          <w:lang w:val="de-DE"/>
-        </w:rPr>
-        <w:t xml:space="preserve">, </w:t>
-      </w:r>
-      <w:proofErr w:type="spellStart"/>
-      <w:r>
-        <w:rPr>
-          <w:lang w:val="de-DE"/>
-        </w:rPr>
-        <w:t>pipapo</w:t>
-      </w:r>
-      <w:proofErr w:type="spellEnd"/>
+    </w:p>
+    <w:p>
+      <w:pPr>
+        <w:rPr>
+          <w:lang w:val="de-DE"/>
+        </w:rPr>
+      </w:pPr>
     </w:p>
     <w:p>
       <w:pPr>
@@ -2902,7 +3826,7 @@
           <w:lang w:val="de-DE"/>
         </w:rPr>
       </w:pPr>
-      <w:bookmarkStart w:id="6" w:name="_Toc517375522"/>
+      <w:bookmarkStart w:id="6" w:name="_Toc517612799"/>
       <w:r>
         <w:rPr>
           <w:lang w:val="de-DE"/>
@@ -2915,11 +3839,13 @@
       <w:pPr>
         <w:rPr>
           <w:noProof/>
-        </w:rPr>
-      </w:pPr>
-    </w:p>
-    <w:p>
-      <w:pPr>
+          <w:lang w:val="de-DE"/>
+        </w:rPr>
+      </w:pPr>
+    </w:p>
+    <w:p>
+      <w:pPr>
+        <w:jc w:val="center"/>
         <w:rPr>
           <w:lang w:val="de-DE"/>
         </w:rPr>
@@ -2944,7 +3870,7 @@
                     <pic:cNvPicPr/>
                   </pic:nvPicPr>
                   <pic:blipFill rotWithShape="1">
-                    <a:blip r:embed="rId11"/>
+                    <a:blip r:embed="rId17"/>
                     <a:srcRect l="4624" t="13815"/>
                     <a:stretch/>
                   </pic:blipFill>
@@ -2981,6 +3907,7 @@
     </w:p>
     <w:p>
       <w:pPr>
+        <w:jc w:val="center"/>
         <w:rPr>
           <w:i/>
           <w:color w:val="000000" w:themeColor="text1"/>
@@ -3019,33 +3946,81 @@
         <w:rPr>
           <w:lang w:val="de-DE"/>
         </w:rPr>
-        <w:t>wie sich im Lauf der Zeit ...</w:t>
-      </w:r>
-    </w:p>
-    <w:p>
-      <w:pPr>
-        <w:rPr>
-          <w:lang w:val="de-DE"/>
-        </w:rPr>
-      </w:pPr>
-      <w:r>
-        <w:rPr>
-          <w:lang w:val="de-DE"/>
-        </w:rPr>
-        <w:t xml:space="preserve">Es wurde erneut versucht, die Visualisierung so wenig „mathematisch“ wie möglich aussehen zu lassen (z.B. Verzicht auf eine y-Achse), um  </w:t>
-      </w:r>
-    </w:p>
-    <w:p>
-      <w:pPr>
-        <w:rPr>
-          <w:lang w:val="de-DE"/>
-        </w:rPr>
-      </w:pPr>
-      <w:r>
-        <w:rPr>
-          <w:lang w:val="de-DE"/>
-        </w:rPr>
-        <w:t>Außerdem codiert die visuelle Variable Farbe die Therapiemethode, um eine schnelle und eindeutige Zuordnung zu ermöglichen.</w:t>
+        <w:t xml:space="preserve">wie sich </w:t>
+      </w:r>
+      <w:r>
+        <w:rPr>
+          <w:lang w:val="de-DE"/>
+        </w:rPr>
+        <w:t xml:space="preserve">ihre Therapieempfehlungen </w:t>
+      </w:r>
+      <w:r>
+        <w:rPr>
+          <w:lang w:val="de-DE"/>
+        </w:rPr>
+        <w:t xml:space="preserve">im Lauf der Zeit </w:t>
+      </w:r>
+      <w:r>
+        <w:rPr>
+          <w:lang w:val="de-DE"/>
+        </w:rPr>
+        <w:t>verändert haben.</w:t>
+      </w:r>
+    </w:p>
+    <w:p>
+      <w:pPr>
+        <w:rPr>
+          <w:lang w:val="de-DE"/>
+        </w:rPr>
+      </w:pPr>
+      <w:r>
+        <w:rPr>
+          <w:lang w:val="de-DE"/>
+        </w:rPr>
+        <w:t xml:space="preserve">Es wurde erneut versucht, die Visualisierung so wenig „mathematisch“ wie möglich aussehen zu lassen (z.B. Verzicht auf eine y-Achse), um </w:t>
+      </w:r>
+      <w:r>
+        <w:rPr>
+          <w:lang w:val="de-DE"/>
+        </w:rPr>
+        <w:t>den für das Verständnis der Abbildung nötigen mentalen Aufwand so gering wie möglich zu halten.</w:t>
+      </w:r>
+    </w:p>
+    <w:p>
+      <w:pPr>
+        <w:rPr>
+          <w:lang w:val="de-DE"/>
+        </w:rPr>
+      </w:pPr>
+      <w:r>
+        <w:rPr>
+          <w:lang w:val="de-DE"/>
+        </w:rPr>
+        <w:t>D</w:t>
+      </w:r>
+      <w:r>
+        <w:rPr>
+          <w:lang w:val="de-DE"/>
+        </w:rPr>
+        <w:t xml:space="preserve">ie visuelle Variable Farbe </w:t>
+      </w:r>
+      <w:r>
+        <w:rPr>
+          <w:lang w:val="de-DE"/>
+        </w:rPr>
+        <w:t xml:space="preserve">codiert in diesem Fall </w:t>
+      </w:r>
+      <w:r>
+        <w:rPr>
+          <w:lang w:val="de-DE"/>
+        </w:rPr>
+        <w:t>die Therapiemethode, um eine schnelle und eindeutige Zuordnung zu ermöglichen.</w:t>
+      </w:r>
+      <w:r>
+        <w:rPr>
+          <w:lang w:val="de-DE"/>
+        </w:rPr>
+        <w:t xml:space="preserve"> </w:t>
       </w:r>
     </w:p>
     <w:p>
@@ -3071,172 +4046,474 @@
         <w:rPr>
           <w:lang w:val="de-DE"/>
         </w:rPr>
+        <w:t>Die exakten Werte zu den einzelnen Zeitpunkten sind jeweils innerhalb der Marker enthalten. Mit einer</w:t>
+      </w:r>
+      <w:r>
+        <w:rPr>
+          <w:lang w:val="de-DE"/>
+        </w:rPr>
+        <w:t xml:space="preserve"> Überlappung </w:t>
+      </w:r>
+      <w:r>
+        <w:rPr>
+          <w:lang w:val="de-DE"/>
+        </w:rPr>
+        <w:t xml:space="preserve">der Marker würden wir </w:t>
+      </w:r>
+      <w:r>
+        <w:rPr>
+          <w:lang w:val="de-DE"/>
+        </w:rPr>
+        <w:t>so</w:t>
+      </w:r>
+      <w:r>
+        <w:rPr>
+          <w:lang w:val="de-DE"/>
+        </w:rPr>
+        <w:t xml:space="preserve"> umgehen</w:t>
+      </w:r>
+      <w:r>
+        <w:rPr>
+          <w:lang w:val="de-DE"/>
+        </w:rPr>
+        <w:t xml:space="preserve">, dass ein Tippen auf eine der Linien, egal </w:t>
+      </w:r>
+      <w:r>
+        <w:rPr>
+          <w:lang w:val="de-DE"/>
+        </w:rPr>
+        <w:t>an welcher Stelle</w:t>
+      </w:r>
+      <w:r>
+        <w:rPr>
+          <w:lang w:val="de-DE"/>
+        </w:rPr>
+        <w:t>, sie</w:t>
+      </w:r>
+      <w:r>
+        <w:rPr>
+          <w:lang w:val="de-DE"/>
+        </w:rPr>
+        <w:t xml:space="preserve"> im Vordergrund vor</w:t>
+      </w:r>
+      <w:r>
+        <w:rPr>
+          <w:lang w:val="de-DE"/>
+        </w:rPr>
+        <w:t xml:space="preserve"> de</w:t>
+      </w:r>
+      <w:r>
+        <w:rPr>
+          <w:lang w:val="de-DE"/>
+        </w:rPr>
+        <w:t>n</w:t>
+      </w:r>
+      <w:r>
+        <w:rPr>
+          <w:lang w:val="de-DE"/>
+        </w:rPr>
+        <w:t xml:space="preserve"> anderen Linien rendert.</w:t>
+      </w:r>
+    </w:p>
+    <w:p>
+      <w:pPr>
+        <w:pStyle w:val="berschrift1"/>
+        <w:rPr>
+          <w:lang w:val="de-DE"/>
+        </w:rPr>
+      </w:pPr>
+      <w:bookmarkStart w:id="7" w:name="_Toc517612800"/>
+      <w:r>
+        <w:rPr>
+          <w:lang w:val="de-DE"/>
+        </w:rPr>
         <w:lastRenderedPageBreak/>
-        <w:t xml:space="preserve">...Falls das mit den Zahlen innerhalb der Marker kommt. Im Fall einer Überlappung müsste es so umgesetzt werden, dass ein Tippen auf eine der Linien, egal wo, sie oberhalb der anderen Linien rendert. Außerdem: In diesem Fall wären die entsprechenden Werte an dem zugehörigen </w:t>
+        <w:t>Erfahrungen bei der Implementierung</w:t>
+      </w:r>
+      <w:bookmarkEnd w:id="7"/>
+    </w:p>
+    <w:p>
+      <w:pPr>
+        <w:rPr>
+          <w:lang w:val="de-DE"/>
+        </w:rPr>
+      </w:pPr>
+      <w:r>
+        <w:rPr>
+          <w:lang w:val="de-DE"/>
+        </w:rPr>
+        <w:t xml:space="preserve">Zunächst haben wir versucht, </w:t>
+      </w:r>
+      <w:r>
+        <w:rPr>
+          <w:lang w:val="de-DE"/>
+        </w:rPr>
+        <w:t xml:space="preserve">die Anwendung </w:t>
+      </w:r>
+      <w:r>
+        <w:rPr>
+          <w:lang w:val="de-DE"/>
+        </w:rPr>
+        <w:t>mit Hilfe von d3.js umzusetzen</w:t>
+      </w:r>
+      <w:r>
+        <w:rPr>
+          <w:lang w:val="de-DE"/>
+        </w:rPr>
+        <w:t>. O</w:t>
+      </w:r>
+      <w:r>
+        <w:rPr>
+          <w:lang w:val="de-DE"/>
+        </w:rPr>
+        <w:t xml:space="preserve">hne Grundlagen </w:t>
+      </w:r>
+      <w:r>
+        <w:rPr>
+          <w:lang w:val="de-DE"/>
+        </w:rPr>
+        <w:t xml:space="preserve">in </w:t>
+      </w:r>
+      <w:r>
+        <w:rPr>
+          <w:lang w:val="de-DE"/>
+        </w:rPr>
+        <w:t xml:space="preserve">HTML, </w:t>
       </w:r>
       <w:proofErr w:type="spellStart"/>
       <w:r>
         <w:rPr>
           <w:lang w:val="de-DE"/>
         </w:rPr>
-        <w:t>Marker</w:t>
+        <w:t>Javascript</w:t>
       </w:r>
       <w:proofErr w:type="spellEnd"/>
       <w:r>
         <w:rPr>
           <w:lang w:val="de-DE"/>
         </w:rPr>
-        <w:t xml:space="preserve"> ohnehin sehr ähnlich.</w:t>
-      </w:r>
-    </w:p>
-    <w:p>
-      <w:pPr>
-        <w:pStyle w:val="berschrift1"/>
-        <w:rPr>
-          <w:lang w:val="de-DE"/>
-        </w:rPr>
-      </w:pPr>
-      <w:bookmarkStart w:id="7" w:name="_Toc517375523"/>
-      <w:r>
-        <w:rPr>
-          <w:lang w:val="de-DE"/>
-        </w:rPr>
-        <w:t>Erfahrungen bei der Implementierung</w:t>
-      </w:r>
-      <w:bookmarkEnd w:id="7"/>
-    </w:p>
-    <w:p>
-      <w:pPr>
-        <w:rPr>
-          <w:lang w:val="de-DE"/>
-        </w:rPr>
-      </w:pPr>
-      <w:r>
-        <w:rPr>
-          <w:lang w:val="de-DE"/>
-        </w:rPr>
-        <w:t xml:space="preserve">TBD </w:t>
-      </w:r>
-      <w:proofErr w:type="gramStart"/>
-      <w:r>
-        <w:rPr>
-          <w:lang w:val="de-DE"/>
-        </w:rPr>
-        <w:t>Zunächst</w:t>
-      </w:r>
-      <w:proofErr w:type="gramEnd"/>
-      <w:r>
-        <w:rPr>
-          <w:lang w:val="de-DE"/>
-        </w:rPr>
-        <w:t xml:space="preserve"> haben wir versucht, </w:t>
-      </w:r>
-      <w:r>
-        <w:rPr>
-          <w:lang w:val="de-DE"/>
-        </w:rPr>
-        <w:t xml:space="preserve">die Anwendung </w:t>
-      </w:r>
-      <w:r>
-        <w:rPr>
-          <w:lang w:val="de-DE"/>
-        </w:rPr>
-        <w:t xml:space="preserve">mit Hilfe von d3.js umzusetzen, ohne Grundlagen </w:t>
-      </w:r>
-      <w:proofErr w:type="spellStart"/>
-      <w:r>
-        <w:rPr>
-          <w:lang w:val="de-DE"/>
-        </w:rPr>
-        <w:t>bzgl</w:t>
-      </w:r>
-      <w:proofErr w:type="spellEnd"/>
-      <w:r>
-        <w:rPr>
-          <w:lang w:val="de-DE"/>
-        </w:rPr>
-        <w:t xml:space="preserve"> HTML, </w:t>
-      </w:r>
-      <w:proofErr w:type="spellStart"/>
-      <w:r>
-        <w:rPr>
-          <w:lang w:val="de-DE"/>
-        </w:rPr>
-        <w:t>Javascript</w:t>
-      </w:r>
-      <w:proofErr w:type="spellEnd"/>
-      <w:r>
-        <w:rPr>
-          <w:lang w:val="de-DE"/>
-        </w:rPr>
-        <w:t xml:space="preserve"> und CSS allerdings sehr aufwändig, sodass die meiste Zeit für das Einarbeiten in das Tool anstatt für das Auseinandersetzen mit der eigentlichen Fragestellung investiert werden musste. Aus diesem Grund umgestiegen auf R, das uns aus anderen Veranstaltungen wie zum Beispiel Visual Analytics bereits geläufig war.</w:t>
-      </w:r>
-    </w:p>
-    <w:p>
-      <w:pPr>
-        <w:rPr>
-          <w:lang w:val="de-DE"/>
-        </w:rPr>
-      </w:pPr>
-      <w:r>
-        <w:rPr>
-          <w:lang w:val="de-DE"/>
-        </w:rPr>
-        <w:t>R bei unserem Erfahrungsstand schneller, einfacher, dafür weniger Modifikationsmöglichkeiten im Detail (</w:t>
-      </w:r>
-      <w:proofErr w:type="spellStart"/>
-      <w:r>
-        <w:rPr>
-          <w:lang w:val="de-DE"/>
-        </w:rPr>
-        <w:t>vgl</w:t>
-      </w:r>
-      <w:proofErr w:type="spellEnd"/>
-      <w:r>
-        <w:rPr>
-          <w:lang w:val="de-DE"/>
-        </w:rPr>
-        <w:t xml:space="preserve"> gestrichelte Linie im Bar Chart) und schwieriger komplexere Interaktionsmöglichkeiten umzusetzen </w:t>
-      </w:r>
-    </w:p>
-    <w:p>
-      <w:pPr>
-        <w:rPr>
-          <w:lang w:val="de-DE"/>
-        </w:rPr>
-      </w:pPr>
-      <w:r>
-        <w:rPr>
-          <w:lang w:val="de-DE"/>
-        </w:rPr>
-        <w:t>Interessant zu sehen, dass ein schnelles Mocken von Visualisierungen sehr vorteilhaft ist, da die Wirkung in einer Anwendung sich von theoretischen Überlegungen auf dem Blatt doch nochmal deutlich unterscheiden kann (</w:t>
-      </w:r>
-      <w:proofErr w:type="spellStart"/>
-      <w:r>
-        <w:rPr>
-          <w:lang w:val="de-DE"/>
-        </w:rPr>
-        <w:t>vgl</w:t>
-      </w:r>
-      <w:proofErr w:type="spellEnd"/>
+        <w:t xml:space="preserve"> und CSS </w:t>
+      </w:r>
+      <w:r>
+        <w:rPr>
+          <w:lang w:val="de-DE"/>
+        </w:rPr>
+        <w:t xml:space="preserve">war dies </w:t>
+      </w:r>
+      <w:r>
+        <w:rPr>
+          <w:lang w:val="de-DE"/>
+        </w:rPr>
+        <w:t>allerdings sehr aufwändig, sodass die meiste Zeit für das Einarbeiten in das Tool anstatt für das Auseinandersetzen mit der eigentlichen Fragestellung investiert werden musste. Aus diesem Grund</w:t>
+      </w:r>
+      <w:r>
+        <w:rPr>
+          <w:lang w:val="de-DE"/>
+        </w:rPr>
+        <w:t xml:space="preserve"> sind wir auf die Programmiersprache</w:t>
+      </w:r>
+      <w:r>
+        <w:rPr>
+          <w:lang w:val="de-DE"/>
+        </w:rPr>
+        <w:t xml:space="preserve"> R</w:t>
+      </w:r>
+      <w:r>
+        <w:rPr>
+          <w:lang w:val="de-DE"/>
+        </w:rPr>
+        <w:t xml:space="preserve"> umgestiegen</w:t>
+      </w:r>
+      <w:r>
+        <w:rPr>
+          <w:lang w:val="de-DE"/>
+        </w:rPr>
+        <w:t>,</w:t>
+      </w:r>
+      <w:r>
+        <w:rPr>
+          <w:lang w:val="de-DE"/>
+        </w:rPr>
+        <w:t xml:space="preserve"> welche uns</w:t>
+      </w:r>
+      <w:r>
+        <w:rPr>
+          <w:lang w:val="de-DE"/>
+        </w:rPr>
+        <w:t xml:space="preserve"> uns aus anderen Veranstaltungen wie zum Beispiel Visual Analytics bereits geläufig war.</w:t>
+      </w:r>
+    </w:p>
+    <w:p>
+      <w:pPr>
+        <w:rPr>
+          <w:lang w:val="de-DE"/>
+        </w:rPr>
+      </w:pPr>
+      <w:r>
+        <w:rPr>
+          <w:lang w:val="de-DE"/>
+        </w:rPr>
+        <w:t xml:space="preserve">Der Umgang mit </w:t>
+      </w:r>
+      <w:r>
+        <w:rPr>
+          <w:lang w:val="de-DE"/>
+        </w:rPr>
+        <w:t xml:space="preserve">R </w:t>
+      </w:r>
+      <w:r>
+        <w:rPr>
+          <w:lang w:val="de-DE"/>
+        </w:rPr>
+        <w:t xml:space="preserve">war </w:t>
+      </w:r>
+      <w:r>
+        <w:rPr>
+          <w:lang w:val="de-DE"/>
+        </w:rPr>
+        <w:t>bei unserem Erfahrungsstand schneller</w:t>
+      </w:r>
+      <w:r>
+        <w:rPr>
+          <w:lang w:val="de-DE"/>
+        </w:rPr>
+        <w:t xml:space="preserve"> und</w:t>
+      </w:r>
+      <w:r>
+        <w:rPr>
+          <w:lang w:val="de-DE"/>
+        </w:rPr>
+        <w:t xml:space="preserve"> einfacher, dafür </w:t>
+      </w:r>
+      <w:r>
+        <w:rPr>
+          <w:lang w:val="de-DE"/>
+        </w:rPr>
+        <w:t xml:space="preserve">bietet es jedoch </w:t>
+      </w:r>
+      <w:r>
+        <w:rPr>
+          <w:lang w:val="de-DE"/>
+        </w:rPr>
+        <w:t>weniger Modifikationsmöglichkeiten im Detail (</w:t>
+      </w:r>
+      <w:r>
+        <w:rPr>
+          <w:lang w:val="de-DE"/>
+        </w:rPr>
+        <w:t>vgl. das Problem der</w:t>
+      </w:r>
+      <w:r>
+        <w:rPr>
+          <w:lang w:val="de-DE"/>
+        </w:rPr>
+        <w:t xml:space="preserve"> gestrichelte</w:t>
+      </w:r>
+      <w:r>
+        <w:rPr>
+          <w:lang w:val="de-DE"/>
+        </w:rPr>
+        <w:t>n</w:t>
+      </w:r>
+      <w:r>
+        <w:rPr>
+          <w:lang w:val="de-DE"/>
+        </w:rPr>
+        <w:t xml:space="preserve"> Linie im Bar Chart) und </w:t>
+      </w:r>
+      <w:r>
+        <w:rPr>
+          <w:lang w:val="de-DE"/>
+        </w:rPr>
+        <w:t xml:space="preserve">es ist </w:t>
+      </w:r>
+      <w:r>
+        <w:rPr>
+          <w:lang w:val="de-DE"/>
+        </w:rPr>
+        <w:t>schwieriger</w:t>
+      </w:r>
+      <w:r>
+        <w:rPr>
+          <w:lang w:val="de-DE"/>
+        </w:rPr>
+        <w:t>,</w:t>
+      </w:r>
+      <w:r>
+        <w:rPr>
+          <w:lang w:val="de-DE"/>
+        </w:rPr>
+        <w:t xml:space="preserve"> komplexe</w:t>
+      </w:r>
+      <w:r>
+        <w:rPr>
+          <w:lang w:val="de-DE"/>
+        </w:rPr>
+        <w:t xml:space="preserve"> und gekoppelte</w:t>
+      </w:r>
+      <w:r>
+        <w:rPr>
+          <w:lang w:val="de-DE"/>
+        </w:rPr>
+        <w:t xml:space="preserve"> Interaktionsmöglichkeiten umzusetzen</w:t>
+      </w:r>
+      <w:r>
+        <w:rPr>
+          <w:lang w:val="de-DE"/>
+        </w:rPr>
+        <w:t>.</w:t>
+      </w:r>
+    </w:p>
+    <w:p>
+      <w:pPr>
+        <w:rPr>
+          <w:lang w:val="de-DE"/>
+        </w:rPr>
+      </w:pPr>
+      <w:r>
+        <w:rPr>
+          <w:lang w:val="de-DE"/>
+        </w:rPr>
+        <w:t>Interessant zu sehen</w:t>
+      </w:r>
+      <w:r>
+        <w:rPr>
+          <w:lang w:val="de-DE"/>
+        </w:rPr>
+        <w:t xml:space="preserve"> war für uns</w:t>
+      </w:r>
+      <w:r>
+        <w:rPr>
+          <w:lang w:val="de-DE"/>
+        </w:rPr>
+        <w:t>, dass ein schnelles Mocken von Visualisierungen sehr vorteilhaft ist, da die Wirkung in einer Anwendung sich von theoretischen Überlegungen auf dem Blatt doch deutlich unterscheiden</w:t>
+      </w:r>
+      <w:r>
+        <w:rPr>
+          <w:lang w:val="de-DE"/>
+        </w:rPr>
+        <w:t xml:space="preserve"> davon unterscheiden </w:t>
+      </w:r>
+      <w:r>
+        <w:rPr>
+          <w:lang w:val="de-DE"/>
+        </w:rPr>
+        <w:t>kann</w:t>
+      </w:r>
+      <w:r>
+        <w:rPr>
+          <w:lang w:val="de-DE"/>
+        </w:rPr>
+        <w:t xml:space="preserve">, wie die Wirkung der Anwendung in Wirklichkeit ist. </w:t>
+      </w:r>
+      <w:r>
+        <w:rPr>
+          <w:lang w:val="de-DE"/>
+        </w:rPr>
+        <w:t>(vgl</w:t>
+      </w:r>
+      <w:r>
+        <w:rPr>
+          <w:lang w:val="de-DE"/>
+        </w:rPr>
+        <w:t>.</w:t>
+      </w:r>
+      <w:r>
+        <w:rPr>
+          <w:lang w:val="de-DE"/>
+        </w:rPr>
+        <w:t xml:space="preserve"> der verworfene Ansatz</w:t>
+      </w:r>
       <w:r>
         <w:rPr>
           <w:lang w:val="de-DE"/>
         </w:rPr>
         <w:t xml:space="preserve"> Farben für Balken-Differenzen im Bar Chart)</w:t>
       </w:r>
-    </w:p>
-    <w:p>
-      <w:pPr>
-        <w:rPr>
-          <w:lang w:val="de-DE"/>
-        </w:rPr>
-      </w:pPr>
-      <w:r>
-        <w:rPr>
-          <w:lang w:val="de-DE"/>
-        </w:rPr>
-        <w:t>Insgesamt war die Projektarbeit lehrreich und interessant und eigentlich noch weitere Ideen gehabt, als sich in dem zeitlichen Rahmen umsetzen ließen</w:t>
+      <w:r>
+        <w:rPr>
+          <w:lang w:val="de-DE"/>
+        </w:rPr>
+        <w:t>.</w:t>
+      </w:r>
+    </w:p>
+    <w:p>
+      <w:pPr>
+        <w:rPr>
+          <w:lang w:val="de-DE"/>
+        </w:rPr>
+      </w:pPr>
+      <w:r>
+        <w:rPr>
+          <w:lang w:val="de-DE"/>
+        </w:rPr>
+        <w:t>Insgesamt war die Projektarbeit lehrreich und interessant</w:t>
+      </w:r>
+      <w:r>
+        <w:rPr>
+          <w:lang w:val="de-DE"/>
+        </w:rPr>
+        <w:t>, sodass wir</w:t>
+      </w:r>
+      <w:r>
+        <w:rPr>
+          <w:lang w:val="de-DE"/>
+        </w:rPr>
+        <w:t xml:space="preserve"> eigentlich noch </w:t>
+      </w:r>
+      <w:r>
+        <w:rPr>
+          <w:lang w:val="de-DE"/>
+        </w:rPr>
+        <w:t xml:space="preserve">einige </w:t>
+      </w:r>
+      <w:r>
+        <w:rPr>
+          <w:lang w:val="de-DE"/>
+        </w:rPr>
+        <w:t xml:space="preserve">weitere Ideen </w:t>
+      </w:r>
+      <w:r>
+        <w:rPr>
+          <w:lang w:val="de-DE"/>
+        </w:rPr>
+        <w:t>für das Tool gehabt hätten</w:t>
+      </w:r>
+      <w:r>
+        <w:rPr>
+          <w:lang w:val="de-DE"/>
+        </w:rPr>
+        <w:t xml:space="preserve">, </w:t>
+      </w:r>
+      <w:r>
+        <w:rPr>
+          <w:lang w:val="de-DE"/>
+        </w:rPr>
+        <w:t xml:space="preserve">welche </w:t>
+      </w:r>
+      <w:r>
+        <w:rPr>
+          <w:lang w:val="de-DE"/>
+        </w:rPr>
+        <w:t xml:space="preserve">sich in dem zeitlichen Rahmen </w:t>
+      </w:r>
+      <w:r>
+        <w:rPr>
+          <w:lang w:val="de-DE"/>
+        </w:rPr>
+        <w:t xml:space="preserve">jedoch nicht </w:t>
+      </w:r>
+      <w:r>
+        <w:rPr>
+          <w:lang w:val="de-DE"/>
+        </w:rPr>
+        <w:t>umsetzen ließen</w:t>
+      </w:r>
+      <w:r>
+        <w:rPr>
+          <w:lang w:val="de-DE"/>
+        </w:rPr>
+        <w:t>.</w:t>
       </w:r>
     </w:p>
     <w:p>
@@ -3254,7 +4531,7 @@
       </w:pPr>
     </w:p>
     <w:sectPr>
-      <w:headerReference w:type="default" r:id="rId17"/>
+      <w:headerReference w:type="default" r:id="rId18"/>
       <w:pgSz w:w="12240" w:h="15840"/>
       <w:pgMar w:top="1417" w:right="1417" w:bottom="1134" w:left="1417" w:header="708" w:footer="708" w:gutter="0"/>
       <w:cols w:space="708"/>
@@ -4145,7 +5422,6 @@
   <w:style w:type="character" w:default="1" w:styleId="Absatz-Standardschriftart">
     <w:name w:val="Default Paragraph Font"/>
     <w:uiPriority w:val="1"/>
-    <w:semiHidden/>
     <w:unhideWhenUsed/>
   </w:style>
   <w:style w:type="table" w:default="1" w:styleId="NormaleTabelle">
@@ -4676,7 +5952,7 @@
 </file>
 
 <file path=customXml/itemProps1.xml><?xml version="1.0" encoding="utf-8"?>
-<ds:datastoreItem xmlns:ds="http://schemas.openxmlformats.org/officeDocument/2006/customXml" ds:itemID="{29877864-D30B-47E5-8FF7-0F4B1A204B16}">
+<ds:datastoreItem xmlns:ds="http://schemas.openxmlformats.org/officeDocument/2006/customXml" ds:itemID="{0CC83B74-E011-4246-BC13-E5D0C644A158}">
   <ds:schemaRefs>
     <ds:schemaRef ds:uri="http://schemas.openxmlformats.org/officeDocument/2006/bibliography"/>
   </ds:schemaRefs>

</xml_diff>